<commit_message>
Comienzo memoria, eliminación de archivos que no se usan, y sacadas variables al archivo de configuración
</commit_message>
<xml_diff>
--- a/Plantilla-PFG.docx
+++ b/Plantilla-PFG.docx
@@ -407,8 +407,6 @@
                 <w:smallCaps/>
               </w:rPr>
             </w:pPr>
-            <w:bookmarkStart w:id="0" w:name="_GoBack"/>
-            <w:bookmarkEnd w:id="0"/>
             <w:r>
               <w:rPr>
                 <w:rFonts w:asciiTheme="minorHAnsi" w:hAnsiTheme="minorHAnsi"/>
@@ -859,69 +857,40 @@
       <w:pPr>
         <w:pStyle w:val="Ttulo1sinnmero"/>
       </w:pPr>
-      <w:bookmarkStart w:id="1" w:name="_Toc444017642"/>
+      <w:bookmarkStart w:id="0" w:name="_Toc444017642"/>
       <w:r>
         <w:lastRenderedPageBreak/>
         <w:t>Resumen</w:t>
       </w:r>
-      <w:bookmarkEnd w:id="1"/>
-    </w:p>
-    <w:p>
-      <w:pPr>
-        <w:rPr>
-          <w:lang w:val="en-GB"/>
-        </w:rPr>
-      </w:pPr>
-      <w:r>
-        <w:t xml:space="preserve">Este proyecto fin de carrera tiene como finalidad ... </w:t>
-      </w:r>
-      <w:r>
-        <w:rPr>
-          <w:lang w:val="en-GB"/>
-        </w:rPr>
+      <w:bookmarkEnd w:id="0"/>
+    </w:p>
+    <w:p>
+      <w:r>
+        <w:t xml:space="preserve">Este proyecto fin de carrera tiene como finalidad </w:t>
+      </w:r>
+      <w:r>
+        <w:t xml:space="preserve">el estudio de las plataformas MALL para el aprendizaje de una lengua extranjera, así como la continuación del desarrollo del aplicativo Up2B2, añadiendo ejercicios con imágenes y audios. </w:t>
+      </w:r>
+      <w:r>
+        <w:t xml:space="preserve"> </w:t>
+      </w:r>
+      <w:r>
         <w:t>(1 a 2 páginas).</w:t>
       </w:r>
     </w:p>
-    <w:p>
-      <w:pPr>
-        <w:rPr>
-          <w:lang w:val="en-GB"/>
-        </w:rPr>
-      </w:pPr>
-    </w:p>
+    <w:p/>
     <w:p>
       <w:pPr>
         <w:jc w:val="left"/>
-        <w:rPr>
-          <w:lang w:val="en-GB"/>
-        </w:rPr>
-      </w:pPr>
-      <w:r>
-        <w:rPr>
-          <w:lang w:val="en-GB"/>
-        </w:rPr>
+      </w:pPr>
+      <w:r>
         <w:br w:type="page"/>
       </w:r>
     </w:p>
-    <w:p>
-      <w:pPr>
-        <w:rPr>
-          <w:lang w:val="en-GB"/>
-        </w:rPr>
-      </w:pPr>
-    </w:p>
-    <w:p>
-      <w:pPr>
-        <w:rPr>
-          <w:lang w:val="en-GB"/>
-        </w:rPr>
-      </w:pPr>
-    </w:p>
-    <w:p>
-      <w:pPr>
-        <w:rPr>
-          <w:lang w:val="en-GB"/>
-        </w:rPr>
+    <w:p/>
+    <w:p/>
+    <w:p>
+      <w:pPr>
         <w:sectPr>
           <w:footerReference w:type="even" r:id="rId10"/>
           <w:footerReference w:type="default" r:id="rId11"/>
@@ -941,7 +910,7 @@
           <w:lang w:val="en-US"/>
         </w:rPr>
       </w:pPr>
-      <w:bookmarkStart w:id="2" w:name="_Toc444017643"/>
+      <w:bookmarkStart w:id="1" w:name="_Toc444017643"/>
       <w:r>
         <w:rPr>
           <w:lang w:val="en-US"/>
@@ -949,7 +918,7 @@
         <w:lastRenderedPageBreak/>
         <w:t>Abstract</w:t>
       </w:r>
-      <w:bookmarkEnd w:id="2"/>
+      <w:bookmarkEnd w:id="1"/>
     </w:p>
     <w:p>
       <w:pPr>
@@ -2841,12 +2810,12 @@
       <w:pPr>
         <w:pStyle w:val="Ttulo1sinnmero"/>
       </w:pPr>
-      <w:bookmarkStart w:id="3" w:name="_Toc444017644"/>
+      <w:bookmarkStart w:id="2" w:name="_Toc444017644"/>
       <w:r>
         <w:lastRenderedPageBreak/>
         <w:t>Índice de figuras</w:t>
       </w:r>
-      <w:bookmarkEnd w:id="3"/>
+      <w:bookmarkEnd w:id="2"/>
     </w:p>
     <w:p>
       <w:pPr>
@@ -2949,12 +2918,12 @@
       <w:pPr>
         <w:pStyle w:val="Ttulo1sinnmero"/>
       </w:pPr>
-      <w:bookmarkStart w:id="4" w:name="_Toc444017645"/>
+      <w:bookmarkStart w:id="3" w:name="_Toc444017645"/>
       <w:r>
         <w:lastRenderedPageBreak/>
         <w:t>Lista de acrónimos</w:t>
       </w:r>
-      <w:bookmarkEnd w:id="4"/>
+      <w:bookmarkEnd w:id="3"/>
     </w:p>
     <w:p>
       <w:pPr>
@@ -2983,29 +2952,52 @@
       <w:pPr>
         <w:pStyle w:val="Ttulo1"/>
       </w:pPr>
-      <w:bookmarkStart w:id="5" w:name="_Toc414096813"/>
-      <w:bookmarkStart w:id="6" w:name="_Toc444017646"/>
+      <w:bookmarkStart w:id="4" w:name="_Toc414096813"/>
+      <w:bookmarkStart w:id="5" w:name="_Toc444017646"/>
       <w:r>
         <w:lastRenderedPageBreak/>
         <w:t>Introducción y objetivos</w:t>
       </w:r>
+      <w:bookmarkEnd w:id="4"/>
       <w:bookmarkEnd w:id="5"/>
+    </w:p>
+    <w:p>
+      <w:pPr>
+        <w:pStyle w:val="Ttulo2"/>
+      </w:pPr>
+      <w:bookmarkStart w:id="6" w:name="_Toc444017647"/>
+      <w:r>
+        <w:t>Marco y motivación del proyecto</w:t>
+      </w:r>
       <w:bookmarkEnd w:id="6"/>
     </w:p>
     <w:p>
-      <w:pPr>
-        <w:pStyle w:val="Ttulo2"/>
-      </w:pPr>
-      <w:bookmarkStart w:id="7" w:name="_Toc444017647"/>
-      <w:r>
-        <w:t>Marco y motivación del proyecto</w:t>
-      </w:r>
-      <w:bookmarkEnd w:id="7"/>
-    </w:p>
-    <w:p>
-      <w:r>
-        <w:t>Bla bla bla ...</w:t>
-      </w:r>
+      <w:proofErr w:type="spellStart"/>
+      <w:r>
+        <w:t>Bla</w:t>
+      </w:r>
+      <w:proofErr w:type="spellEnd"/>
+      <w:r>
+        <w:t xml:space="preserve"> </w:t>
+      </w:r>
+      <w:proofErr w:type="spellStart"/>
+      <w:r>
+        <w:t>bla</w:t>
+      </w:r>
+      <w:proofErr w:type="spellEnd"/>
+      <w:r>
+        <w:t xml:space="preserve"> </w:t>
+      </w:r>
+      <w:proofErr w:type="spellStart"/>
+      <w:proofErr w:type="gramStart"/>
+      <w:r>
+        <w:t>bla</w:t>
+      </w:r>
+      <w:proofErr w:type="spellEnd"/>
+      <w:r>
+        <w:t xml:space="preserve"> ...</w:t>
+      </w:r>
+      <w:proofErr w:type="gramEnd"/>
     </w:p>
     <w:p>
       <w:r>
@@ -3067,33 +3059,46 @@
       <w:pPr>
         <w:pStyle w:val="Descripcin"/>
       </w:pPr>
-      <w:bookmarkStart w:id="8" w:name="_Toc444017665"/>
+      <w:bookmarkStart w:id="7" w:name="_Toc444017665"/>
       <w:r>
         <w:t xml:space="preserve">Figura </w:t>
       </w:r>
-      <w:fldSimple w:instr=" SEQ Figura \* ARABIC ">
-        <w:r>
-          <w:rPr>
-            <w:noProof/>
-          </w:rPr>
-          <w:t>1</w:t>
-        </w:r>
-      </w:fldSimple>
+      <w:r>
+        <w:fldChar w:fldCharType="begin"/>
+      </w:r>
+      <w:r>
+        <w:instrText xml:space="preserve"> SEQ Figura \* ARABIC </w:instrText>
+      </w:r>
+      <w:r>
+        <w:fldChar w:fldCharType="separate"/>
+      </w:r>
+      <w:r>
+        <w:rPr>
+          <w:noProof/>
+        </w:rPr>
+        <w:t>1</w:t>
+      </w:r>
+      <w:r>
+        <w:rPr>
+          <w:noProof/>
+        </w:rPr>
+        <w:fldChar w:fldCharType="end"/>
+      </w:r>
       <w:r>
         <w:t>. Esquema conceptual de Internet</w:t>
       </w:r>
+      <w:bookmarkEnd w:id="7"/>
+    </w:p>
+    <w:p/>
+    <w:p>
+      <w:pPr>
+        <w:pStyle w:val="Ttulo2"/>
+      </w:pPr>
+      <w:bookmarkStart w:id="8" w:name="_Toc444017648"/>
+      <w:r>
+        <w:t xml:space="preserve">Objetivos </w:t>
+      </w:r>
       <w:bookmarkEnd w:id="8"/>
-    </w:p>
-    <w:p/>
-    <w:p>
-      <w:pPr>
-        <w:pStyle w:val="Ttulo2"/>
-      </w:pPr>
-      <w:bookmarkStart w:id="9" w:name="_Toc444017648"/>
-      <w:r>
-        <w:t xml:space="preserve">Objetivos </w:t>
-      </w:r>
-      <w:bookmarkEnd w:id="9"/>
       <w:r>
         <w:t>del proyecto</w:t>
       </w:r>
@@ -3117,23 +3122,44 @@
           <w:numId w:val="8"/>
         </w:numPr>
       </w:pPr>
-      <w:r>
-        <w:t>Bla bla bla.</w:t>
-      </w:r>
-    </w:p>
-    <w:p>
-      <w:bookmarkStart w:id="10" w:name="_Toc414096816"/>
+      <w:proofErr w:type="spellStart"/>
+      <w:r>
+        <w:t>Bla</w:t>
+      </w:r>
+      <w:proofErr w:type="spellEnd"/>
+      <w:r>
+        <w:t xml:space="preserve"> </w:t>
+      </w:r>
+      <w:proofErr w:type="spellStart"/>
+      <w:r>
+        <w:t>bla</w:t>
+      </w:r>
+      <w:proofErr w:type="spellEnd"/>
+      <w:r>
+        <w:t xml:space="preserve"> </w:t>
+      </w:r>
+      <w:proofErr w:type="spellStart"/>
+      <w:r>
+        <w:t>bla</w:t>
+      </w:r>
+      <w:proofErr w:type="spellEnd"/>
+      <w:r>
+        <w:t>.</w:t>
+      </w:r>
+    </w:p>
+    <w:p>
+      <w:bookmarkStart w:id="9" w:name="_Toc414096816"/>
     </w:p>
     <w:p>
       <w:pPr>
         <w:pStyle w:val="Ttulo2"/>
       </w:pPr>
-      <w:bookmarkStart w:id="11" w:name="_Toc444017649"/>
+      <w:bookmarkStart w:id="10" w:name="_Toc444017649"/>
       <w:r>
         <w:t>Organización del resto de la memoria</w:t>
       </w:r>
+      <w:bookmarkEnd w:id="9"/>
       <w:bookmarkEnd w:id="10"/>
-      <w:bookmarkEnd w:id="11"/>
     </w:p>
     <w:p>
       <w:r>
@@ -3166,18 +3192,18 @@
       <w:pPr>
         <w:pStyle w:val="Ttulo1"/>
       </w:pPr>
-      <w:bookmarkStart w:id="12" w:name="_Toc444017650"/>
+      <w:bookmarkStart w:id="11" w:name="_Toc444017650"/>
       <w:r>
         <w:lastRenderedPageBreak/>
         <w:t>Marco tecnológico</w:t>
       </w:r>
-      <w:bookmarkEnd w:id="12"/>
+      <w:bookmarkEnd w:id="11"/>
     </w:p>
     <w:p>
       <w:pPr>
         <w:pStyle w:val="Ttulo2"/>
       </w:pPr>
-      <w:bookmarkStart w:id="13" w:name="_Toc444017651"/>
+      <w:bookmarkStart w:id="12" w:name="_Toc444017651"/>
       <w:r>
         <w:t>Introducción</w:t>
       </w:r>
@@ -3199,52 +3225,573 @@
       </w:r>
     </w:p>
     <w:p>
+      <w:r>
+        <w:t>Las tecnologías empleadas para el desarrollo de la aplicación las podemos separar en 2 tipos: las utilizadas para la parte del cliente</w:t>
+      </w:r>
+      <w:r>
+        <w:t>, tales como Ionic, AngularJS</w:t>
+      </w:r>
+      <w:r>
+        <w:t xml:space="preserve"> y</w:t>
+      </w:r>
+      <w:r>
+        <w:t xml:space="preserve"> </w:t>
+      </w:r>
+      <w:proofErr w:type="spellStart"/>
+      <w:r>
+        <w:t>Cordova</w:t>
+      </w:r>
+      <w:proofErr w:type="spellEnd"/>
+      <w:r>
+        <w:t>,</w:t>
+      </w:r>
+      <w:r>
+        <w:t xml:space="preserve"> y las utilizadas para la parte del servidor</w:t>
+      </w:r>
+      <w:r>
+        <w:t xml:space="preserve">: </w:t>
+      </w:r>
+      <w:proofErr w:type="spellStart"/>
+      <w:r>
+        <w:t>NodeJS</w:t>
+      </w:r>
+      <w:proofErr w:type="spellEnd"/>
+      <w:r>
+        <w:t xml:space="preserve">, </w:t>
+      </w:r>
+      <w:proofErr w:type="spellStart"/>
+      <w:r>
+        <w:t>ExpressJS</w:t>
+      </w:r>
+      <w:proofErr w:type="spellEnd"/>
+      <w:r>
+        <w:t xml:space="preserve"> y </w:t>
+      </w:r>
+      <w:proofErr w:type="spellStart"/>
+      <w:r>
+        <w:t>MongoDB</w:t>
+      </w:r>
+      <w:proofErr w:type="spellEnd"/>
+      <w:r>
+        <w:t>.</w:t>
+      </w:r>
+    </w:p>
+    <w:bookmarkEnd w:id="12"/>
+    <w:p>
       <w:pPr>
         <w:pStyle w:val="Ttulo2"/>
       </w:pPr>
       <w:r>
-        <w:t>Tecnología A</w:t>
+        <w:t>Node.js</w:t>
+      </w:r>
+    </w:p>
+    <w:p>
+      <w:r>
+        <w:t>Esta tecnología se utiliza en la parte del servidor. Nos ofrece un entorno de ejecución de Javascript orientado a eventos asíncronos.</w:t>
+      </w:r>
+    </w:p>
+    <w:p>
+      <w:pPr>
+        <w:pStyle w:val="Ttulo3"/>
+      </w:pPr>
+      <w:bookmarkStart w:id="13" w:name="_Toc444017652"/>
+      <w:r>
+        <w:t>Característica 1</w:t>
       </w:r>
       <w:bookmarkEnd w:id="13"/>
     </w:p>
     <w:p>
-      <w:r>
-        <w:t>Bla bla.</w:t>
-      </w:r>
-    </w:p>
-    <w:p>
       <w:pPr>
         <w:pStyle w:val="Ttulo3"/>
       </w:pPr>
-      <w:bookmarkStart w:id="14" w:name="_Toc444017652"/>
-      <w:r>
-        <w:t>Característica 1</w:t>
+      <w:bookmarkStart w:id="14" w:name="_Toc444017653"/>
+      <w:r>
+        <w:t>Característica 2</w:t>
       </w:r>
       <w:bookmarkEnd w:id="14"/>
     </w:p>
     <w:p>
       <w:pPr>
-        <w:pStyle w:val="Ttulo3"/>
-      </w:pPr>
-      <w:bookmarkStart w:id="15" w:name="_Toc444017653"/>
-      <w:r>
-        <w:t>Característica 2</w:t>
-      </w:r>
+        <w:pStyle w:val="Ttulo2"/>
+      </w:pPr>
+      <w:r>
+        <w:t>Express.js</w:t>
+      </w:r>
+    </w:p>
+    <w:p>
+      <w:r>
+        <w:t xml:space="preserve">Además de Node.js, en la parte servidora hemos utilizado un framework llamado Express.js que nos ayuda a organizar la parte servidora con una estructura MVC. Nos facilita el manejo de rutas. Permite utilizar muchas extensiones y </w:t>
+      </w:r>
+      <w:proofErr w:type="spellStart"/>
+      <w:r>
+        <w:t>features</w:t>
+      </w:r>
+      <w:proofErr w:type="spellEnd"/>
+      <w:r>
+        <w:t xml:space="preserve"> muy útiles. </w:t>
+      </w:r>
+    </w:p>
+    <w:p>
+      <w:r>
+        <w:t>Comenzar a crear una API con Express es muy sencillo, basta con ejecutar el comando “</w:t>
+      </w:r>
+      <w:proofErr w:type="spellStart"/>
+      <w:r>
+        <w:t>express</w:t>
+      </w:r>
+      <w:proofErr w:type="spellEnd"/>
+      <w:r>
+        <w:t xml:space="preserve"> [</w:t>
+      </w:r>
+      <w:proofErr w:type="spellStart"/>
+      <w:r>
+        <w:t>nombre_aplicación</w:t>
+      </w:r>
+      <w:proofErr w:type="spellEnd"/>
+      <w:r>
+        <w:t>]”:</w:t>
+      </w:r>
+    </w:p>
+    <w:p>
+      <w:r>
+        <w:rPr>
+          <w:noProof/>
+          <w:lang w:val="en-GB" w:eastAsia="en-GB"/>
+        </w:rPr>
+        <w:lastRenderedPageBreak/>
+        <w:drawing>
+          <wp:inline distT="0" distB="0" distL="0" distR="0" wp14:anchorId="561D5D1F" wp14:editId="3F8A560A">
+            <wp:extent cx="3257550" cy="3286125"/>
+            <wp:effectExtent l="0" t="0" r="0" b="9525"/>
+            <wp:docPr id="3" name="Imagen 3"/>
+            <wp:cNvGraphicFramePr>
+              <a:graphicFrameLocks xmlns:a="http://schemas.openxmlformats.org/drawingml/2006/main" noChangeAspect="1"/>
+            </wp:cNvGraphicFramePr>
+            <a:graphic xmlns:a="http://schemas.openxmlformats.org/drawingml/2006/main">
+              <a:graphicData uri="http://schemas.openxmlformats.org/drawingml/2006/picture">
+                <pic:pic xmlns:pic="http://schemas.openxmlformats.org/drawingml/2006/picture">
+                  <pic:nvPicPr>
+                    <pic:cNvPr id="1" name=""/>
+                    <pic:cNvPicPr/>
+                  </pic:nvPicPr>
+                  <pic:blipFill>
+                    <a:blip r:embed="rId15"/>
+                    <a:stretch>
+                      <a:fillRect/>
+                    </a:stretch>
+                  </pic:blipFill>
+                  <pic:spPr>
+                    <a:xfrm>
+                      <a:off x="0" y="0"/>
+                      <a:ext cx="3257550" cy="3286125"/>
+                    </a:xfrm>
+                    <a:prstGeom prst="rect">
+                      <a:avLst/>
+                    </a:prstGeom>
+                  </pic:spPr>
+                </pic:pic>
+              </a:graphicData>
+            </a:graphic>
+          </wp:inline>
+        </w:drawing>
+      </w:r>
+    </w:p>
+    <w:p>
+      <w:r>
+        <w:t>Como vemos, una vez ejecutado el comando se generan carpetas y archivos con todo lo necesario para comenzar a escribir nuestra aplicación, no teniendo que preocuparnos por la redirección ni la estructura de carpetas. Seguidamente instalaremos las dependencias con “</w:t>
+      </w:r>
+      <w:proofErr w:type="spellStart"/>
+      <w:r>
+        <w:t>npm</w:t>
+      </w:r>
+      <w:proofErr w:type="spellEnd"/>
+      <w:r>
+        <w:t xml:space="preserve"> </w:t>
+      </w:r>
+      <w:proofErr w:type="spellStart"/>
+      <w:r>
+        <w:t>install</w:t>
+      </w:r>
+      <w:proofErr w:type="spellEnd"/>
+      <w:r>
+        <w:t>”.</w:t>
+      </w:r>
+    </w:p>
+    <w:p>
+      <w:r>
+        <w:rPr>
+          <w:noProof/>
+          <w:lang w:val="en-GB" w:eastAsia="en-GB"/>
+        </w:rPr>
+        <w:drawing>
+          <wp:inline distT="0" distB="0" distL="0" distR="0" wp14:anchorId="60DCF4E7" wp14:editId="17AC2AF8">
+            <wp:extent cx="1400175" cy="2962275"/>
+            <wp:effectExtent l="0" t="0" r="9525" b="9525"/>
+            <wp:docPr id="4" name="Imagen 4"/>
+            <wp:cNvGraphicFramePr>
+              <a:graphicFrameLocks xmlns:a="http://schemas.openxmlformats.org/drawingml/2006/main" noChangeAspect="1"/>
+            </wp:cNvGraphicFramePr>
+            <a:graphic xmlns:a="http://schemas.openxmlformats.org/drawingml/2006/main">
+              <a:graphicData uri="http://schemas.openxmlformats.org/drawingml/2006/picture">
+                <pic:pic xmlns:pic="http://schemas.openxmlformats.org/drawingml/2006/picture">
+                  <pic:nvPicPr>
+                    <pic:cNvPr id="1" name=""/>
+                    <pic:cNvPicPr/>
+                  </pic:nvPicPr>
+                  <pic:blipFill>
+                    <a:blip r:embed="rId16"/>
+                    <a:stretch>
+                      <a:fillRect/>
+                    </a:stretch>
+                  </pic:blipFill>
+                  <pic:spPr>
+                    <a:xfrm>
+                      <a:off x="0" y="0"/>
+                      <a:ext cx="1400175" cy="2962275"/>
+                    </a:xfrm>
+                    <a:prstGeom prst="rect">
+                      <a:avLst/>
+                    </a:prstGeom>
+                  </pic:spPr>
+                </pic:pic>
+              </a:graphicData>
+            </a:graphic>
+          </wp:inline>
+        </w:drawing>
+      </w:r>
+    </w:p>
+    <w:p>
+      <w:r>
+        <w:t xml:space="preserve">En nuestra aplicación hemos utilizado los siguientes paquetes de </w:t>
+      </w:r>
+      <w:proofErr w:type="spellStart"/>
+      <w:r>
+        <w:t>Node</w:t>
+      </w:r>
+      <w:proofErr w:type="spellEnd"/>
+      <w:r>
+        <w:t>:</w:t>
+      </w:r>
+    </w:p>
+    <w:p>
+      <w:pPr>
+        <w:pStyle w:val="Prrafodelista"/>
+        <w:numPr>
+          <w:ilvl w:val="0"/>
+          <w:numId w:val="21"/>
+        </w:numPr>
+      </w:pPr>
+      <w:proofErr w:type="spellStart"/>
+      <w:r>
+        <w:t>Crypto</w:t>
+      </w:r>
+      <w:proofErr w:type="spellEnd"/>
+      <w:r>
+        <w:t xml:space="preserve">: para </w:t>
+      </w:r>
+      <w:proofErr w:type="spellStart"/>
+      <w:r>
+        <w:t>hashear</w:t>
+      </w:r>
+      <w:proofErr w:type="spellEnd"/>
+      <w:r>
+        <w:t xml:space="preserve"> las contraseñas. En nuestro caso hemos utilizado sha256</w:t>
+      </w:r>
+    </w:p>
+    <w:p>
+      <w:pPr>
+        <w:pStyle w:val="Prrafodelista"/>
+        <w:numPr>
+          <w:ilvl w:val="0"/>
+          <w:numId w:val="21"/>
+        </w:numPr>
+      </w:pPr>
+      <w:proofErr w:type="spellStart"/>
+      <w:r>
+        <w:t>Jwt</w:t>
+      </w:r>
+      <w:proofErr w:type="spellEnd"/>
+      <w:r>
+        <w:t xml:space="preserve">-simple: utilizado en el middleware para la gestión de los </w:t>
+      </w:r>
+      <w:proofErr w:type="spellStart"/>
+      <w:r>
+        <w:t>tokens</w:t>
+      </w:r>
+      <w:proofErr w:type="spellEnd"/>
+      <w:r>
+        <w:t>.</w:t>
+      </w:r>
+    </w:p>
+    <w:p>
+      <w:pPr>
+        <w:pStyle w:val="Prrafodelista"/>
+        <w:numPr>
+          <w:ilvl w:val="0"/>
+          <w:numId w:val="21"/>
+        </w:numPr>
+      </w:pPr>
+      <w:proofErr w:type="spellStart"/>
+      <w:r>
+        <w:t>Mongoose</w:t>
+      </w:r>
+      <w:proofErr w:type="spellEnd"/>
+      <w:r>
+        <w:t xml:space="preserve">: </w:t>
+      </w:r>
+      <w:proofErr w:type="spellStart"/>
+      <w:r>
+        <w:t>Mongoose</w:t>
+      </w:r>
+      <w:proofErr w:type="spellEnd"/>
+      <w:r>
+        <w:t xml:space="preserve"> se conecta a </w:t>
+      </w:r>
+      <w:proofErr w:type="spellStart"/>
+      <w:r>
+        <w:t>mongodb</w:t>
+      </w:r>
+      <w:proofErr w:type="spellEnd"/>
+      <w:r>
+        <w:t xml:space="preserve"> y nos permite especificar esquemas de datos, pudiendo añadirles métodos estáticos. </w:t>
+      </w:r>
+    </w:p>
+    <w:p>
+      <w:pPr>
+        <w:pStyle w:val="Prrafodelista"/>
+        <w:numPr>
+          <w:ilvl w:val="0"/>
+          <w:numId w:val="21"/>
+        </w:numPr>
+      </w:pPr>
+      <w:proofErr w:type="spellStart"/>
+      <w:r>
+        <w:t>Moment</w:t>
+      </w:r>
+      <w:proofErr w:type="spellEnd"/>
+      <w:r>
+        <w:t xml:space="preserve">: Librería para </w:t>
+      </w:r>
+      <w:proofErr w:type="spellStart"/>
+      <w:r>
+        <w:t>parsear</w:t>
+      </w:r>
+      <w:proofErr w:type="spellEnd"/>
+      <w:r>
+        <w:t>, validar, manipular y formatear fechas.</w:t>
+      </w:r>
+    </w:p>
+    <w:p>
+      <w:pPr>
+        <w:pStyle w:val="Prrafodelista"/>
+        <w:numPr>
+          <w:ilvl w:val="0"/>
+          <w:numId w:val="21"/>
+        </w:numPr>
+      </w:pPr>
+      <w:proofErr w:type="spellStart"/>
+      <w:r>
+        <w:lastRenderedPageBreak/>
+        <w:t>Random-password-generator</w:t>
+      </w:r>
+      <w:proofErr w:type="spellEnd"/>
+      <w:r>
+        <w:t>: Generador de cadenas de caracteres aleatorias.</w:t>
+      </w:r>
+    </w:p>
+    <w:p>
+      <w:pPr>
+        <w:pStyle w:val="Prrafodelista"/>
+        <w:numPr>
+          <w:ilvl w:val="0"/>
+          <w:numId w:val="21"/>
+        </w:numPr>
+      </w:pPr>
+      <w:proofErr w:type="spellStart"/>
+      <w:r>
+        <w:t>Nodemailer</w:t>
+      </w:r>
+      <w:proofErr w:type="spellEnd"/>
+      <w:r>
+        <w:t>: Permite el envío de emails.</w:t>
+      </w:r>
+    </w:p>
+    <w:p>
+      <w:pPr>
+        <w:pStyle w:val="Prrafodelista"/>
+        <w:numPr>
+          <w:ilvl w:val="0"/>
+          <w:numId w:val="21"/>
+        </w:numPr>
+      </w:pPr>
+      <w:proofErr w:type="spellStart"/>
+      <w:r>
+        <w:t>fs</w:t>
+      </w:r>
+      <w:proofErr w:type="spellEnd"/>
+      <w:r>
+        <w:t xml:space="preserve">: </w:t>
+      </w:r>
+      <w:proofErr w:type="spellStart"/>
+      <w:r>
+        <w:t>Node</w:t>
+      </w:r>
+      <w:proofErr w:type="spellEnd"/>
+      <w:r>
+        <w:t xml:space="preserve"> file </w:t>
+      </w:r>
+      <w:proofErr w:type="spellStart"/>
+      <w:r>
+        <w:t>system</w:t>
+      </w:r>
+      <w:proofErr w:type="spellEnd"/>
+      <w:r>
+        <w:t>, usado para almacenar los archivos de imagen y audio en el servidor.</w:t>
+      </w:r>
+    </w:p>
+    <w:p>
+      <w:pPr>
+        <w:pStyle w:val="Prrafodelista"/>
+        <w:numPr>
+          <w:ilvl w:val="0"/>
+          <w:numId w:val="21"/>
+        </w:numPr>
+      </w:pPr>
+      <w:r>
+        <w:t>Formidable</w:t>
+      </w:r>
+      <w:r>
+        <w:t xml:space="preserve">: </w:t>
+      </w:r>
+      <w:r>
+        <w:t xml:space="preserve">permite </w:t>
+      </w:r>
+      <w:proofErr w:type="spellStart"/>
+      <w:r>
+        <w:t>parsear</w:t>
+      </w:r>
+      <w:proofErr w:type="spellEnd"/>
+      <w:r>
+        <w:t xml:space="preserve"> información de formularios, usado para </w:t>
+      </w:r>
+      <w:proofErr w:type="spellStart"/>
+      <w:r>
+        <w:t>parsear</w:t>
+      </w:r>
+      <w:proofErr w:type="spellEnd"/>
+      <w:r>
+        <w:t xml:space="preserve"> la subida y descarga de los archivos de imagen y audio</w:t>
+      </w:r>
+    </w:p>
+    <w:p/>
+    <w:p>
+      <w:pPr>
+        <w:pStyle w:val="Ttulo2"/>
+      </w:pPr>
+      <w:proofErr w:type="spellStart"/>
+      <w:r>
+        <w:t>MongoDB</w:t>
+      </w:r>
+      <w:proofErr w:type="spellEnd"/>
+    </w:p>
+    <w:p>
+      <w:proofErr w:type="spellStart"/>
+      <w:r>
+        <w:t>MongoDB</w:t>
+      </w:r>
+      <w:proofErr w:type="spellEnd"/>
+      <w:r>
+        <w:t xml:space="preserve"> es una base de datos </w:t>
+      </w:r>
+      <w:proofErr w:type="spellStart"/>
+      <w:r>
+        <w:t>NoSQL</w:t>
+      </w:r>
+      <w:proofErr w:type="spellEnd"/>
+      <w:r>
+        <w:t xml:space="preserve"> ágil en la que la estructura de los datos se basa en</w:t>
+      </w:r>
+      <w:r>
+        <w:t xml:space="preserve"> documentos.</w:t>
+      </w:r>
+    </w:p>
+    <w:p>
+      <w:r>
+        <w:t xml:space="preserve">El software utilizado para la gestión de la base de datos es </w:t>
+      </w:r>
+      <w:proofErr w:type="spellStart"/>
+      <w:r>
+        <w:t>Robomongo</w:t>
+      </w:r>
+      <w:proofErr w:type="spellEnd"/>
+      <w:r>
+        <w:t xml:space="preserve">, pues nos ofrece una interfaz sencilla </w:t>
+      </w:r>
+      <w:r>
+        <w:t xml:space="preserve">en la que poder visualizar fácilmente los documentos existentes en la base de datos y poder </w:t>
+      </w:r>
+      <w:r>
+        <w:t>rápidamente</w:t>
+      </w:r>
+      <w:r>
+        <w:t xml:space="preserve"> </w:t>
+      </w:r>
+      <w:bookmarkStart w:id="15" w:name="_GoBack"/>
       <w:bookmarkEnd w:id="15"/>
+      <w:r>
+        <w:t>modificarlos, eliminarlos o incluso añadir nuevos.</w:t>
+      </w:r>
     </w:p>
     <w:p>
       <w:pPr>
         <w:pStyle w:val="Ttulo2"/>
       </w:pPr>
-      <w:bookmarkStart w:id="16" w:name="_Toc444017654"/>
-      <w:r>
-        <w:t>Tecnología B</w:t>
-      </w:r>
-      <w:bookmarkEnd w:id="16"/>
-    </w:p>
-    <w:p>
-      <w:r>
-        <w:t>Bla bla.</w:t>
+      <w:r>
+        <w:t>Ionic</w:t>
+      </w:r>
+    </w:p>
+    <w:p>
+      <w:r>
+        <w:t xml:space="preserve">Es un framework para construir aplicaciones móviles. Sigue el patrón MVC (Modelo-Vista-Controlador) en el que se separa los datos, de la lógica y las interfaces de usuario. Permite el desarrollo de aplicaciones híbridas basadas en Javascript, HTML5 y CSS, optimizado con AngularJS y </w:t>
+      </w:r>
+      <w:proofErr w:type="spellStart"/>
+      <w:r>
+        <w:t>Sass</w:t>
+      </w:r>
+      <w:proofErr w:type="spellEnd"/>
+      <w:r>
+        <w:t>.</w:t>
+      </w:r>
+    </w:p>
+    <w:p>
+      <w:r>
+        <w:t xml:space="preserve">Ionic nos ofrece un alto rendimiento, desarrollando una sola aplicación y pudiendo compilar tanto para Android como para IOS y web. Además disponemos de plantillas para no tener que comenzar el desarrollo desde cero, plugins de </w:t>
+      </w:r>
+      <w:proofErr w:type="spellStart"/>
+      <w:r>
+        <w:t>cordova</w:t>
+      </w:r>
+      <w:proofErr w:type="spellEnd"/>
+      <w:r>
+        <w:t xml:space="preserve"> y componentes desarrollados como directivas, tales como botones, formularios o tarjetas</w:t>
+      </w:r>
+      <w:r>
+        <w:t>, todos</w:t>
+      </w:r>
+      <w:r>
+        <w:t xml:space="preserve"> con su</w:t>
+      </w:r>
+      <w:r>
+        <w:t>s</w:t>
+      </w:r>
+      <w:r>
+        <w:t xml:space="preserve"> CSS asociado</w:t>
+      </w:r>
+      <w:r>
+        <w:t>s</w:t>
+      </w:r>
+      <w:r>
+        <w:t>.</w:t>
       </w:r>
     </w:p>
     <w:p>
@@ -3252,9 +3799,43 @@
         <w:pStyle w:val="Ttulo2"/>
       </w:pPr>
       <w:r>
-        <w:t>Tecnología N</w:t>
-      </w:r>
-    </w:p>
+        <w:t>AngularJS</w:t>
+      </w:r>
+    </w:p>
+    <w:p>
+      <w:r>
+        <w:t>Es un framework</w:t>
+      </w:r>
+      <w:r>
+        <w:t xml:space="preserve"> javascript y también sigue el patrón MVC. Permite “Data </w:t>
+      </w:r>
+      <w:proofErr w:type="spellStart"/>
+      <w:r>
+        <w:t>binding</w:t>
+      </w:r>
+      <w:proofErr w:type="spellEnd"/>
+      <w:r>
+        <w:t>”, es decir, la actualización automática del contenido de la vista cuando el modelo cambia, o al revés, modificar el modelo cuando la vista cambia. Por otro lado, los controladores son los encargados de controlar el comportamiento de los elementos del DOM, como puede ser la acción a realizar al pulsar un botón. AngularJS también nos ofrece validación de formularios, comunicaciones asíncronas con el servidor, directivas o componentes reusables.</w:t>
+      </w:r>
+    </w:p>
+    <w:p>
+      <w:pPr>
+        <w:pStyle w:val="Ttulo2"/>
+      </w:pPr>
+      <w:proofErr w:type="spellStart"/>
+      <w:r>
+        <w:t>Cordova</w:t>
+      </w:r>
+      <w:proofErr w:type="spellEnd"/>
+    </w:p>
+    <w:p>
+      <w:r>
+        <w:t>Es un framework para el desarrollo de aplicaciones móviles que permite usar HTML5, CSS3 y javascript para poder desarrollar aplicaciones en distintas plataformas. Permite utilizar una misma aplicación en distintas plataformas sin tener que implementarla para cada una.</w:t>
+      </w:r>
+    </w:p>
+    <w:p/>
+    <w:p/>
+    <w:p/>
     <w:p/>
     <w:p>
       <w:pPr>
@@ -3281,12 +3862,12 @@
       <w:pPr>
         <w:pStyle w:val="Ttulo1"/>
       </w:pPr>
-      <w:bookmarkStart w:id="17" w:name="_Toc444017655"/>
+      <w:bookmarkStart w:id="16" w:name="_Toc444017655"/>
       <w:r>
         <w:lastRenderedPageBreak/>
         <w:t>Descripción del diseño y desarrollo realizados</w:t>
       </w:r>
-      <w:bookmarkEnd w:id="17"/>
+      <w:bookmarkEnd w:id="16"/>
     </w:p>
     <w:p>
       <w:pPr>
@@ -3313,12 +3894,12 @@
       <w:pPr>
         <w:pStyle w:val="Ttulo1"/>
       </w:pPr>
-      <w:bookmarkStart w:id="18" w:name="_Toc444017656"/>
+      <w:bookmarkStart w:id="17" w:name="_Toc444017656"/>
       <w:r>
         <w:lastRenderedPageBreak/>
         <w:t>Resultados y discusión</w:t>
       </w:r>
-      <w:bookmarkEnd w:id="18"/>
+      <w:bookmarkEnd w:id="17"/>
     </w:p>
     <w:p>
       <w:pPr>
@@ -3345,26 +3926,26 @@
       <w:pPr>
         <w:pStyle w:val="Ttulo1"/>
       </w:pPr>
-      <w:bookmarkStart w:id="19" w:name="_Toc414096879"/>
-      <w:bookmarkStart w:id="20" w:name="_Toc444017657"/>
+      <w:bookmarkStart w:id="18" w:name="_Toc414096879"/>
+      <w:bookmarkStart w:id="19" w:name="_Toc444017657"/>
       <w:r>
         <w:lastRenderedPageBreak/>
         <w:t>Conclusiones y trabajos futuros</w:t>
       </w:r>
+      <w:bookmarkEnd w:id="18"/>
       <w:bookmarkEnd w:id="19"/>
+    </w:p>
+    <w:p>
+      <w:pPr>
+        <w:pStyle w:val="Ttulo2"/>
+      </w:pPr>
+      <w:bookmarkStart w:id="20" w:name="_Toc414096880"/>
+      <w:bookmarkStart w:id="21" w:name="_Toc444017658"/>
+      <w:r>
+        <w:t>Conclusiones</w:t>
+      </w:r>
       <w:bookmarkEnd w:id="20"/>
-    </w:p>
-    <w:p>
-      <w:pPr>
-        <w:pStyle w:val="Ttulo2"/>
-      </w:pPr>
-      <w:bookmarkStart w:id="21" w:name="_Toc414096880"/>
-      <w:bookmarkStart w:id="22" w:name="_Toc444017658"/>
-      <w:r>
-        <w:t>Conclusiones</w:t>
-      </w:r>
       <w:bookmarkEnd w:id="21"/>
-      <w:bookmarkEnd w:id="22"/>
     </w:p>
     <w:p>
       <w:pPr>
@@ -3377,11 +3958,16 @@
         </w:rPr>
       </w:pPr>
       <w:r>
-        <w:t xml:space="preserve">Tras la realización de este proyecto fin de carrera </w:t>
+        <w:t xml:space="preserve">Tras la realización de este proyecto fin de </w:t>
+      </w:r>
+      <w:proofErr w:type="gramStart"/>
+      <w:r>
+        <w:t xml:space="preserve">carrera </w:t>
       </w:r>
       <w:r>
         <w:t>...</w:t>
       </w:r>
+      <w:proofErr w:type="gramEnd"/>
       <w:r>
         <w:t xml:space="preserve"> </w:t>
       </w:r>
@@ -3391,20 +3977,41 @@
       <w:pPr>
         <w:pStyle w:val="Ttulo2"/>
       </w:pPr>
-      <w:bookmarkStart w:id="23" w:name="_Toc414096881"/>
-      <w:bookmarkStart w:id="24" w:name="_Toc444017659"/>
+      <w:bookmarkStart w:id="22" w:name="_Toc414096881"/>
+      <w:bookmarkStart w:id="23" w:name="_Toc444017659"/>
       <w:r>
         <w:t>Trabajos futuros</w:t>
       </w:r>
+      <w:bookmarkEnd w:id="22"/>
       <w:bookmarkEnd w:id="23"/>
-      <w:bookmarkEnd w:id="24"/>
       <w:r>
         <w:t xml:space="preserve"> </w:t>
       </w:r>
     </w:p>
     <w:p>
-      <w:r>
-        <w:t>Bla bla bla...</w:t>
+      <w:proofErr w:type="spellStart"/>
+      <w:r>
+        <w:t>Bla</w:t>
+      </w:r>
+      <w:proofErr w:type="spellEnd"/>
+      <w:r>
+        <w:t xml:space="preserve"> </w:t>
+      </w:r>
+      <w:proofErr w:type="spellStart"/>
+      <w:r>
+        <w:t>bla</w:t>
+      </w:r>
+      <w:proofErr w:type="spellEnd"/>
+      <w:r>
+        <w:t xml:space="preserve"> </w:t>
+      </w:r>
+      <w:proofErr w:type="spellStart"/>
+      <w:r>
+        <w:t>bla</w:t>
+      </w:r>
+      <w:proofErr w:type="spellEnd"/>
+      <w:r>
+        <w:t>...</w:t>
       </w:r>
     </w:p>
     <w:p/>
@@ -3433,16 +4040,16 @@
       <w:pPr>
         <w:pStyle w:val="Ttulo1sinnmero"/>
       </w:pPr>
-      <w:bookmarkStart w:id="25" w:name="_7._-_Bibliografía"/>
-      <w:bookmarkStart w:id="26" w:name="_Bibliografía"/>
-      <w:bookmarkStart w:id="27" w:name="_Toc444017660"/>
+      <w:bookmarkStart w:id="24" w:name="_7._-_Bibliografía"/>
+      <w:bookmarkStart w:id="25" w:name="_Bibliografía"/>
+      <w:bookmarkStart w:id="26" w:name="_Toc444017660"/>
+      <w:bookmarkEnd w:id="24"/>
       <w:bookmarkEnd w:id="25"/>
-      <w:bookmarkEnd w:id="26"/>
       <w:r>
         <w:lastRenderedPageBreak/>
         <w:t>Bibliografía</w:t>
       </w:r>
-      <w:bookmarkEnd w:id="27"/>
+      <w:bookmarkEnd w:id="26"/>
     </w:p>
     <w:p/>
     <w:p>
@@ -3469,7 +4076,7 @@
       <w:pPr>
         <w:pStyle w:val="Ttulo1Anexo"/>
       </w:pPr>
-      <w:bookmarkStart w:id="28" w:name="_Toc444017661"/>
+      <w:bookmarkStart w:id="27" w:name="_Toc444017661"/>
       <w:r>
         <w:lastRenderedPageBreak/>
         <w:t>Manual</w:t>
@@ -3477,40 +4084,40 @@
       <w:r>
         <w:t xml:space="preserve"> de usuario</w:t>
       </w:r>
+      <w:bookmarkEnd w:id="27"/>
+    </w:p>
+    <w:p>
+      <w:pPr>
+        <w:pStyle w:val="Ttulo2Anexo"/>
+      </w:pPr>
+      <w:bookmarkStart w:id="28" w:name="_Toc444017662"/>
+      <w:r>
+        <w:t>Subcapítulo</w:t>
+      </w:r>
+      <w:r>
+        <w:t xml:space="preserve"> anexo</w:t>
+      </w:r>
       <w:bookmarkEnd w:id="28"/>
     </w:p>
     <w:p>
       <w:pPr>
+        <w:pStyle w:val="Ttulo3Anexo"/>
+      </w:pPr>
+      <w:bookmarkStart w:id="29" w:name="_Toc444017663"/>
+      <w:r>
+        <w:t>Sub-sub capítulo anexo</w:t>
+      </w:r>
+      <w:bookmarkEnd w:id="29"/>
+    </w:p>
+    <w:p>
+      <w:pPr>
         <w:pStyle w:val="Ttulo2Anexo"/>
       </w:pPr>
-      <w:bookmarkStart w:id="29" w:name="_Toc444017662"/>
-      <w:r>
-        <w:t>Subcapítulo</w:t>
-      </w:r>
-      <w:r>
-        <w:t xml:space="preserve"> anexo</w:t>
-      </w:r>
-      <w:bookmarkEnd w:id="29"/>
-    </w:p>
-    <w:p>
-      <w:pPr>
-        <w:pStyle w:val="Ttulo3Anexo"/>
-      </w:pPr>
-      <w:bookmarkStart w:id="30" w:name="_Toc444017663"/>
-      <w:r>
-        <w:t>Sub-sub capítulo anexo</w:t>
+      <w:bookmarkStart w:id="30" w:name="_Toc444017664"/>
+      <w:r>
+        <w:t>Otro subcapítulo anexo</w:t>
       </w:r>
       <w:bookmarkEnd w:id="30"/>
-    </w:p>
-    <w:p>
-      <w:pPr>
-        <w:pStyle w:val="Ttulo2Anexo"/>
-      </w:pPr>
-      <w:bookmarkStart w:id="31" w:name="_Toc444017664"/>
-      <w:r>
-        <w:t>Otro subcapítulo anexo</w:t>
-      </w:r>
-      <w:bookmarkEnd w:id="31"/>
     </w:p>
     <w:p/>
     <w:sectPr>
@@ -3568,7 +4175,7 @@
       <w:rPr>
         <w:noProof/>
       </w:rPr>
-      <w:t>10</w:t>
+      <w:t>14</w:t>
     </w:r>
     <w:r>
       <w:fldChar w:fldCharType="end"/>
@@ -3597,7 +4204,7 @@
       <w:rPr>
         <w:noProof/>
       </w:rPr>
-      <w:t>9</w:t>
+      <w:t>5</w:t>
     </w:r>
     <w:r>
       <w:fldChar w:fldCharType="end"/>
@@ -3945,6 +4552,7 @@
         <w:dstrike w:val="0"/>
         <w:noProof w:val="0"/>
         <w:vanish w:val="0"/>
+        <w:color w:val="000000"/>
         <w:spacing w:val="0"/>
         <w:kern w:val="0"/>
         <w:position w:val="0"/>
@@ -3965,11 +4573,6 @@
           <w14:prstDash w14:val="solid"/>
           <w14:bevel/>
         </w14:textOutline>
-        <w14:textFill>
-          <w14:solidFill>
-            <w14:srgbClr w14:val="000000"/>
-          </w14:solidFill>
-        </w14:textFill>
         <w14:scene3d>
           <w14:camera w14:prst="orthographicFront"/>
           <w14:lightRig w14:rig="threePt" w14:dir="t">
@@ -5749,6 +6352,119 @@
     </w:lvl>
   </w:abstractNum>
   <w:abstractNum w:abstractNumId="19" w15:restartNumberingAfterBreak="0">
+    <w:nsid w:val="7BA95606"/>
+    <w:multiLevelType w:val="hybridMultilevel"/>
+    <w:tmpl w:val="DE8C546C"/>
+    <w:lvl w:ilvl="0" w:tplc="08090001">
+      <w:start w:val="1"/>
+      <w:numFmt w:val="bullet"/>
+      <w:lvlText w:val=""/>
+      <w:lvlJc w:val="left"/>
+      <w:pPr>
+        <w:ind w:left="720" w:hanging="360"/>
+      </w:pPr>
+      <w:rPr>
+        <w:rFonts w:ascii="Symbol" w:hAnsi="Symbol" w:hint="default"/>
+      </w:rPr>
+    </w:lvl>
+    <w:lvl w:ilvl="1" w:tplc="08090003" w:tentative="1">
+      <w:start w:val="1"/>
+      <w:numFmt w:val="bullet"/>
+      <w:lvlText w:val="o"/>
+      <w:lvlJc w:val="left"/>
+      <w:pPr>
+        <w:ind w:left="1440" w:hanging="360"/>
+      </w:pPr>
+      <w:rPr>
+        <w:rFonts w:ascii="Courier New" w:hAnsi="Courier New" w:cs="Courier New" w:hint="default"/>
+      </w:rPr>
+    </w:lvl>
+    <w:lvl w:ilvl="2" w:tplc="08090005" w:tentative="1">
+      <w:start w:val="1"/>
+      <w:numFmt w:val="bullet"/>
+      <w:lvlText w:val=""/>
+      <w:lvlJc w:val="left"/>
+      <w:pPr>
+        <w:ind w:left="2160" w:hanging="360"/>
+      </w:pPr>
+      <w:rPr>
+        <w:rFonts w:ascii="Wingdings" w:hAnsi="Wingdings" w:hint="default"/>
+      </w:rPr>
+    </w:lvl>
+    <w:lvl w:ilvl="3" w:tplc="08090001" w:tentative="1">
+      <w:start w:val="1"/>
+      <w:numFmt w:val="bullet"/>
+      <w:lvlText w:val=""/>
+      <w:lvlJc w:val="left"/>
+      <w:pPr>
+        <w:ind w:left="2880" w:hanging="360"/>
+      </w:pPr>
+      <w:rPr>
+        <w:rFonts w:ascii="Symbol" w:hAnsi="Symbol" w:hint="default"/>
+      </w:rPr>
+    </w:lvl>
+    <w:lvl w:ilvl="4" w:tplc="08090003" w:tentative="1">
+      <w:start w:val="1"/>
+      <w:numFmt w:val="bullet"/>
+      <w:lvlText w:val="o"/>
+      <w:lvlJc w:val="left"/>
+      <w:pPr>
+        <w:ind w:left="3600" w:hanging="360"/>
+      </w:pPr>
+      <w:rPr>
+        <w:rFonts w:ascii="Courier New" w:hAnsi="Courier New" w:cs="Courier New" w:hint="default"/>
+      </w:rPr>
+    </w:lvl>
+    <w:lvl w:ilvl="5" w:tplc="08090005" w:tentative="1">
+      <w:start w:val="1"/>
+      <w:numFmt w:val="bullet"/>
+      <w:lvlText w:val=""/>
+      <w:lvlJc w:val="left"/>
+      <w:pPr>
+        <w:ind w:left="4320" w:hanging="360"/>
+      </w:pPr>
+      <w:rPr>
+        <w:rFonts w:ascii="Wingdings" w:hAnsi="Wingdings" w:hint="default"/>
+      </w:rPr>
+    </w:lvl>
+    <w:lvl w:ilvl="6" w:tplc="08090001" w:tentative="1">
+      <w:start w:val="1"/>
+      <w:numFmt w:val="bullet"/>
+      <w:lvlText w:val=""/>
+      <w:lvlJc w:val="left"/>
+      <w:pPr>
+        <w:ind w:left="5040" w:hanging="360"/>
+      </w:pPr>
+      <w:rPr>
+        <w:rFonts w:ascii="Symbol" w:hAnsi="Symbol" w:hint="default"/>
+      </w:rPr>
+    </w:lvl>
+    <w:lvl w:ilvl="7" w:tplc="08090003" w:tentative="1">
+      <w:start w:val="1"/>
+      <w:numFmt w:val="bullet"/>
+      <w:lvlText w:val="o"/>
+      <w:lvlJc w:val="left"/>
+      <w:pPr>
+        <w:ind w:left="5760" w:hanging="360"/>
+      </w:pPr>
+      <w:rPr>
+        <w:rFonts w:ascii="Courier New" w:hAnsi="Courier New" w:cs="Courier New" w:hint="default"/>
+      </w:rPr>
+    </w:lvl>
+    <w:lvl w:ilvl="8" w:tplc="08090005" w:tentative="1">
+      <w:start w:val="1"/>
+      <w:numFmt w:val="bullet"/>
+      <w:lvlText w:val=""/>
+      <w:lvlJc w:val="left"/>
+      <w:pPr>
+        <w:ind w:left="6480" w:hanging="360"/>
+      </w:pPr>
+      <w:rPr>
+        <w:rFonts w:ascii="Wingdings" w:hAnsi="Wingdings" w:hint="default"/>
+      </w:rPr>
+    </w:lvl>
+  </w:abstractNum>
+  <w:abstractNum w:abstractNumId="20" w15:restartNumberingAfterBreak="0">
     <w:nsid w:val="7C9F4274"/>
     <w:multiLevelType w:val="hybridMultilevel"/>
     <w:tmpl w:val="4260B6FE"/>
@@ -5913,13 +6629,16 @@
     <w:abstractNumId w:val="2"/>
   </w:num>
   <w:num w:numId="18">
-    <w:abstractNumId w:val="19"/>
+    <w:abstractNumId w:val="20"/>
   </w:num>
   <w:num w:numId="19">
     <w:abstractNumId w:val="7"/>
   </w:num>
   <w:num w:numId="20">
     <w:abstractNumId w:val="6"/>
+  </w:num>
+  <w:num w:numId="21">
+    <w:abstractNumId w:val="19"/>
   </w:num>
 </w:numbering>
 </file>
@@ -7908,7 +8627,7 @@
 </file>
 
 <file path=customXml/itemProps1.xml><?xml version="1.0" encoding="utf-8"?>
-<ds:datastoreItem xmlns:ds="http://schemas.openxmlformats.org/officeDocument/2006/customXml" ds:itemID="{322AE854-1D9D-4CCB-B21A-1C56D71680E0}">
+<ds:datastoreItem xmlns:ds="http://schemas.openxmlformats.org/officeDocument/2006/customXml" ds:itemID="{93D968BB-7A88-4DE2-A393-A7736F4ECB51}">
   <ds:schemaRefs>
     <ds:schemaRef ds:uri="http://schemas.openxmlformats.org/officeDocument/2006/bibliography"/>
   </ds:schemaRefs>

</xml_diff>

<commit_message>
Algunos cambios + memoria
</commit_message>
<xml_diff>
--- a/Plantilla-PFG.docx
+++ b/Plantilla-PFG.docx
@@ -865,6 +865,11 @@
       <w:bookmarkEnd w:id="0"/>
     </w:p>
     <w:p>
+      <w:pPr>
+        <w:rPr>
+          <w:lang w:val="en-GB"/>
+        </w:rPr>
+      </w:pPr>
       <w:r>
         <w:t xml:space="preserve">Este proyecto fin de carrera tiene como finalidad </w:t>
       </w:r>
@@ -875,22 +880,66 @@
         <w:t xml:space="preserve"> </w:t>
       </w:r>
       <w:r>
-        <w:t>(1 a 2 páginas).</w:t>
-      </w:r>
-    </w:p>
-    <w:p/>
+        <w:rPr>
+          <w:lang w:val="en-GB"/>
+        </w:rPr>
+        <w:t xml:space="preserve">(1 a 2 </w:t>
+      </w:r>
+      <w:proofErr w:type="spellStart"/>
+      <w:r>
+        <w:rPr>
+          <w:lang w:val="en-GB"/>
+        </w:rPr>
+        <w:t>páginas</w:t>
+      </w:r>
+      <w:proofErr w:type="spellEnd"/>
+      <w:r>
+        <w:rPr>
+          <w:lang w:val="en-GB"/>
+        </w:rPr>
+        <w:t>).</w:t>
+      </w:r>
+    </w:p>
+    <w:p>
+      <w:pPr>
+        <w:rPr>
+          <w:lang w:val="en-GB"/>
+        </w:rPr>
+      </w:pPr>
+    </w:p>
     <w:p>
       <w:pPr>
         <w:jc w:val="left"/>
-      </w:pPr>
-      <w:r>
+        <w:rPr>
+          <w:lang w:val="en-GB"/>
+        </w:rPr>
+      </w:pPr>
+      <w:r>
+        <w:rPr>
+          <w:lang w:val="en-GB"/>
+        </w:rPr>
         <w:br w:type="page"/>
       </w:r>
     </w:p>
-    <w:p/>
-    <w:p/>
-    <w:p>
-      <w:pPr>
+    <w:p>
+      <w:pPr>
+        <w:rPr>
+          <w:lang w:val="en-GB"/>
+        </w:rPr>
+      </w:pPr>
+    </w:p>
+    <w:p>
+      <w:pPr>
+        <w:rPr>
+          <w:lang w:val="en-GB"/>
+        </w:rPr>
+      </w:pPr>
+    </w:p>
+    <w:p>
+      <w:pPr>
+        <w:rPr>
+          <w:lang w:val="en-GB"/>
+        </w:rPr>
         <w:sectPr>
           <w:footerReference w:type="even" r:id="rId10"/>
           <w:footerReference w:type="default" r:id="rId11"/>
@@ -3122,29 +3171,32 @@
           <w:numId w:val="8"/>
         </w:numPr>
       </w:pPr>
-      <w:proofErr w:type="spellStart"/>
-      <w:r>
-        <w:t>Bla</w:t>
-      </w:r>
-      <w:proofErr w:type="spellEnd"/>
-      <w:r>
-        <w:t xml:space="preserve"> </w:t>
-      </w:r>
-      <w:proofErr w:type="spellStart"/>
-      <w:r>
-        <w:t>bla</w:t>
-      </w:r>
-      <w:proofErr w:type="spellEnd"/>
-      <w:r>
-        <w:t xml:space="preserve"> </w:t>
-      </w:r>
-      <w:proofErr w:type="spellStart"/>
-      <w:r>
-        <w:t>bla</w:t>
-      </w:r>
-      <w:proofErr w:type="spellEnd"/>
-      <w:r>
-        <w:t>.</w:t>
+      <w:r>
+        <w:t>Estudio de las metodologías en el aprendizaje de un idioma asistido a través de un dispositivo móvil (MALL).</w:t>
+      </w:r>
+    </w:p>
+    <w:p>
+      <w:pPr>
+        <w:pStyle w:val="Prrafodelista"/>
+        <w:numPr>
+          <w:ilvl w:val="0"/>
+          <w:numId w:val="8"/>
+        </w:numPr>
+      </w:pPr>
+      <w:r>
+        <w:t>Continuación del desarrollo de la aplicación Up2B2 añadiendo ejercicios con imágenes y audio</w:t>
+      </w:r>
+    </w:p>
+    <w:p>
+      <w:pPr>
+        <w:pStyle w:val="Prrafodelista"/>
+        <w:numPr>
+          <w:ilvl w:val="0"/>
+          <w:numId w:val="8"/>
+        </w:numPr>
+      </w:pPr>
+      <w:r>
+        <w:t>Aprendizaje de tecnologías basadas en Javascript como son AngularJS y NodeJS, además de bases de datos no SQL como es MongoDB.</w:t>
       </w:r>
     </w:p>
     <w:p>
@@ -3217,6 +3269,33 @@
       </w:r>
     </w:p>
     <w:p>
+      <w:r>
+        <w:t>Las siglas MALL significan “Mobile-</w:t>
+      </w:r>
+      <w:proofErr w:type="spellStart"/>
+      <w:r>
+        <w:t>assisted</w:t>
+      </w:r>
+      <w:proofErr w:type="spellEnd"/>
+      <w:r>
+        <w:t xml:space="preserve"> lenguaje </w:t>
+      </w:r>
+      <w:proofErr w:type="spellStart"/>
+      <w:r>
+        <w:t>learning</w:t>
+      </w:r>
+      <w:proofErr w:type="spellEnd"/>
+      <w:r>
+        <w:t xml:space="preserve">”, es decir, aprendizaje de un lenguaje a través de una plataforma móvil. En la actualidad la mayoría de la población dispone de dispositivos móviles, y con este tipo de aplicaciones se permite el acceso a materiales, ejercicios y </w:t>
+      </w:r>
+      <w:r>
+        <w:t>exámenes</w:t>
+      </w:r>
+      <w:r>
+        <w:t xml:space="preserve"> para el desarrollo del aprendizaje de un idioma.</w:t>
+      </w:r>
+    </w:p>
+    <w:p>
       <w:pPr>
         <w:pStyle w:val="Ttulo3"/>
       </w:pPr>
@@ -3243,21 +3322,13 @@
       </w:r>
       <w:proofErr w:type="spellEnd"/>
       <w:r>
-        <w:t>,</w:t>
+        <w:t>;</w:t>
       </w:r>
       <w:r>
         <w:t xml:space="preserve"> y las utilizadas para la parte del servidor</w:t>
       </w:r>
       <w:r>
-        <w:t xml:space="preserve">: </w:t>
-      </w:r>
-      <w:proofErr w:type="spellStart"/>
-      <w:r>
-        <w:t>NodeJS</w:t>
-      </w:r>
-      <w:proofErr w:type="spellEnd"/>
-      <w:r>
-        <w:t xml:space="preserve">, </w:t>
+        <w:t xml:space="preserve">: NodeJS, </w:t>
       </w:r>
       <w:proofErr w:type="spellStart"/>
       <w:r>
@@ -3265,13 +3336,8 @@
       </w:r>
       <w:proofErr w:type="spellEnd"/>
       <w:r>
-        <w:t xml:space="preserve"> y </w:t>
-      </w:r>
-      <w:proofErr w:type="spellStart"/>
-      <w:r>
-        <w:t>MongoDB</w:t>
-      </w:r>
-      <w:proofErr w:type="spellEnd"/>
+        <w:t xml:space="preserve"> y MongoDB</w:t>
+      </w:r>
       <w:r>
         <w:t>.</w:t>
       </w:r>
@@ -3320,15 +3386,25 @@
     </w:p>
     <w:p>
       <w:r>
-        <w:t xml:space="preserve">Además de Node.js, en la parte servidora hemos utilizado un framework llamado Express.js que nos ayuda a organizar la parte servidora con una estructura MVC. Nos facilita el manejo de rutas. Permite utilizar muchas extensiones y </w:t>
-      </w:r>
-      <w:proofErr w:type="spellStart"/>
-      <w:r>
-        <w:t>features</w:t>
-      </w:r>
-      <w:proofErr w:type="spellEnd"/>
-      <w:r>
-        <w:t xml:space="preserve"> muy útiles. </w:t>
+        <w:t>Además de Node.js, en la parte servidora hemos utilizado un framework llamado Express.js que nos ayuda a organizar la parte s</w:t>
+      </w:r>
+      <w:r>
+        <w:t>ervidora con una estructura MVC, a la vez que nos</w:t>
+      </w:r>
+      <w:r>
+        <w:t xml:space="preserve"> facilita el manejo de rutas.</w:t>
+      </w:r>
+      <w:r>
+        <w:t xml:space="preserve"> Este framework p</w:t>
+      </w:r>
+      <w:r>
+        <w:t>ermite utilizar muchas extensiones muy útiles</w:t>
+      </w:r>
+      <w:r>
+        <w:t xml:space="preserve"> y que nos permiten un desarrollo más rápido</w:t>
+      </w:r>
+      <w:r>
+        <w:t xml:space="preserve">. </w:t>
       </w:r>
     </w:p>
     <w:p>
@@ -3341,15 +3417,30 @@
       </w:r>
       <w:proofErr w:type="spellEnd"/>
       <w:r>
-        <w:t xml:space="preserve"> [</w:t>
-      </w:r>
-      <w:proofErr w:type="spellStart"/>
-      <w:r>
-        <w:t>nombre_aplicación</w:t>
-      </w:r>
-      <w:proofErr w:type="spellEnd"/>
-      <w:r>
-        <w:t>]”:</w:t>
+        <w:t xml:space="preserve"> [nombre</w:t>
+      </w:r>
+      <w:r>
+        <w:t xml:space="preserve"> de la </w:t>
+      </w:r>
+      <w:r>
+        <w:t>aplicación</w:t>
+      </w:r>
+      <w:r>
+        <w:t xml:space="preserve"> deseada</w:t>
+      </w:r>
+      <w:r>
+        <w:t>]”</w:t>
+      </w:r>
+      <w:r>
+        <w:t>. A continuación vemos un ejemplo para una aplicación llamada “</w:t>
+      </w:r>
+      <w:proofErr w:type="spellStart"/>
+      <w:r>
+        <w:t>Hello_world</w:t>
+      </w:r>
+      <w:proofErr w:type="spellEnd"/>
+      <w:r>
+        <w:t>”:</w:t>
       </w:r>
     </w:p>
     <w:p>
@@ -3398,7 +3489,19 @@
     </w:p>
     <w:p>
       <w:r>
-        <w:t>Como vemos, una vez ejecutado el comando se generan carpetas y archivos con todo lo necesario para comenzar a escribir nuestra aplicación, no teniendo que preocuparnos por la redirección ni la estructura de carpetas. Seguidamente instalaremos las dependencias con “</w:t>
+        <w:t xml:space="preserve">Como </w:t>
+      </w:r>
+      <w:r>
+        <w:t>podemos observar</w:t>
+      </w:r>
+      <w:r>
+        <w:t xml:space="preserve">, una vez ejecutado el comando se generan carpetas y archivos con todo lo necesario para comenzar a </w:t>
+      </w:r>
+      <w:r>
+        <w:t>desarrollar</w:t>
+      </w:r>
+      <w:r>
+        <w:t xml:space="preserve"> nuestra aplicación, no teniendo que preocuparnos por la redirección ni la estructura de carpetas. Seguidamente instalaremos las dependencias con “</w:t>
       </w:r>
       <w:proofErr w:type="spellStart"/>
       <w:r>
@@ -3462,13 +3565,11 @@
     </w:p>
     <w:p>
       <w:r>
-        <w:t xml:space="preserve">En nuestra aplicación hemos utilizado los siguientes paquetes de </w:t>
-      </w:r>
-      <w:proofErr w:type="spellStart"/>
-      <w:r>
-        <w:t>Node</w:t>
-      </w:r>
-      <w:proofErr w:type="spellEnd"/>
+        <w:t>En nuestra aplicación hemos utilizado los siguientes paquetes de Node</w:t>
+      </w:r>
+      <w:r>
+        <w:t>JS</w:t>
+      </w:r>
       <w:r>
         <w:t>:</w:t>
       </w:r>
@@ -3688,20 +3789,13 @@
       <w:pPr>
         <w:pStyle w:val="Ttulo2"/>
       </w:pPr>
-      <w:proofErr w:type="spellStart"/>
       <w:r>
         <w:t>MongoDB</w:t>
       </w:r>
-      <w:proofErr w:type="spellEnd"/>
-    </w:p>
-    <w:p>
-      <w:proofErr w:type="spellStart"/>
-      <w:r>
-        <w:t>MongoDB</w:t>
-      </w:r>
-      <w:proofErr w:type="spellEnd"/>
-      <w:r>
-        <w:t xml:space="preserve"> es una base de datos </w:t>
+    </w:p>
+    <w:p>
+      <w:r>
+        <w:t xml:space="preserve">MongoDB es una base de datos </w:t>
       </w:r>
       <w:proofErr w:type="spellStart"/>
       <w:r>
@@ -3731,13 +3825,8 @@
         <w:t xml:space="preserve">en la que poder visualizar fácilmente los documentos existentes en la base de datos y poder </w:t>
       </w:r>
       <w:r>
-        <w:t>rápidamente</w:t>
-      </w:r>
-      <w:r>
-        <w:t xml:space="preserve"> </w:t>
-      </w:r>
-      <w:bookmarkStart w:id="15" w:name="_GoBack"/>
-      <w:bookmarkEnd w:id="15"/>
+        <w:t xml:space="preserve">rápidamente </w:t>
+      </w:r>
       <w:r>
         <w:t>modificarlos, eliminarlos o incluso añadir nuevos.</w:t>
       </w:r>
@@ -3862,25 +3951,3140 @@
       <w:pPr>
         <w:pStyle w:val="Ttulo1"/>
       </w:pPr>
-      <w:bookmarkStart w:id="16" w:name="_Toc444017655"/>
+      <w:bookmarkStart w:id="15" w:name="_Toc444017655"/>
       <w:r>
         <w:lastRenderedPageBreak/>
         <w:t>Descripción del diseño y desarrollo realizados</w:t>
       </w:r>
+      <w:bookmarkEnd w:id="15"/>
+    </w:p>
+    <w:p>
+      <w:pPr>
+        <w:pStyle w:val="Ttulo2"/>
+      </w:pPr>
+      <w:r>
+        <w:t>Modelos de datos en base de datos</w:t>
+      </w:r>
+    </w:p>
+    <w:p>
+      <w:r>
+        <w:t xml:space="preserve">Al haber utilizado </w:t>
+      </w:r>
+      <w:proofErr w:type="spellStart"/>
+      <w:r>
+        <w:t>Mongoose</w:t>
+      </w:r>
+      <w:proofErr w:type="spellEnd"/>
+      <w:r>
+        <w:t xml:space="preserve"> en Express para el manejo de la base de datos, hemos podido establecer de antemano el modelo que seguirán las estructuras de datos de los documentos en MongoDB. </w:t>
+      </w:r>
+      <w:r>
+        <w:t xml:space="preserve">Esto nos permite que en el caso de que se </w:t>
+      </w:r>
+      <w:r>
+        <w:t>intente</w:t>
+      </w:r>
+      <w:bookmarkStart w:id="16" w:name="_GoBack"/>
       <w:bookmarkEnd w:id="16"/>
-    </w:p>
-    <w:p>
-      <w:pPr>
+      <w:r>
+        <w:t xml:space="preserve"> guardar contenido que no corresponde con el modelo, éste no se guarde.</w:t>
+      </w:r>
+    </w:p>
+    <w:p>
+      <w:pPr>
+        <w:pStyle w:val="Ttulo3"/>
+      </w:pPr>
+      <w:r>
+        <w:t>Modelo de usuario</w:t>
+      </w:r>
+    </w:p>
+    <w:p>
+      <w:r>
+        <w:t xml:space="preserve">El modelo del objeto de cada usuario se compone por: nombre completo, contraseña, email, puntuación actual, titulación, si es o no administrador, </w:t>
+      </w:r>
+      <w:proofErr w:type="spellStart"/>
+      <w:r>
+        <w:t>dni</w:t>
+      </w:r>
+      <w:proofErr w:type="spellEnd"/>
+      <w:r>
+        <w:t xml:space="preserve">, fecha de creación del usuario, y una lista con información de cada test hecho, conteniendo el tiempo utilizado para hacer el test, la puntuación obtenida, si era de entrenamiento o no, el número de respuestas correctas, el número de respuestas incorrectas, si ha obtenido el </w:t>
+      </w:r>
+      <w:proofErr w:type="spellStart"/>
+      <w:r>
+        <w:t>bonus</w:t>
+      </w:r>
+      <w:proofErr w:type="spellEnd"/>
+      <w:r>
+        <w:t xml:space="preserve"> de tiempo, y la fecha en la que realizó el test. A continuación podemos ver cómo queda este esquema en código:</w:t>
+      </w:r>
+    </w:p>
+    <w:p>
+      <w:r>
         <w:rPr>
-          <w:b/>
+          <w:noProof/>
+          <w:lang w:val="en-GB" w:eastAsia="en-GB"/>
         </w:rPr>
-      </w:pPr>
-    </w:p>
-    <w:p>
-      <w:pPr>
+        <w:drawing>
+          <wp:inline distT="0" distB="0" distL="0" distR="0" wp14:anchorId="21367B7E" wp14:editId="422C47D9">
+            <wp:extent cx="3771900" cy="4248150"/>
+            <wp:effectExtent l="0" t="0" r="0" b="0"/>
+            <wp:docPr id="5" name="Imagen 5"/>
+            <wp:cNvGraphicFramePr>
+              <a:graphicFrameLocks xmlns:a="http://schemas.openxmlformats.org/drawingml/2006/main" noChangeAspect="1"/>
+            </wp:cNvGraphicFramePr>
+            <a:graphic xmlns:a="http://schemas.openxmlformats.org/drawingml/2006/main">
+              <a:graphicData uri="http://schemas.openxmlformats.org/drawingml/2006/picture">
+                <pic:pic xmlns:pic="http://schemas.openxmlformats.org/drawingml/2006/picture">
+                  <pic:nvPicPr>
+                    <pic:cNvPr id="1" name=""/>
+                    <pic:cNvPicPr/>
+                  </pic:nvPicPr>
+                  <pic:blipFill>
+                    <a:blip r:embed="rId17"/>
+                    <a:stretch>
+                      <a:fillRect/>
+                    </a:stretch>
+                  </pic:blipFill>
+                  <pic:spPr>
+                    <a:xfrm>
+                      <a:off x="0" y="0"/>
+                      <a:ext cx="3771900" cy="4248150"/>
+                    </a:xfrm>
+                    <a:prstGeom prst="rect">
+                      <a:avLst/>
+                    </a:prstGeom>
+                  </pic:spPr>
+                </pic:pic>
+              </a:graphicData>
+            </a:graphic>
+          </wp:inline>
+        </w:drawing>
+      </w:r>
+    </w:p>
+    <w:p>
+      <w:r>
+        <w:t xml:space="preserve">Si accedemos con </w:t>
+      </w:r>
+      <w:proofErr w:type="spellStart"/>
+      <w:r>
+        <w:t>Robomongo</w:t>
+      </w:r>
+      <w:proofErr w:type="spellEnd"/>
+      <w:r>
+        <w:t xml:space="preserve"> a la base de datos, para un usuario creado con anterioridad que ha realizado 1 test, su estructura sería la siguiente:</w:t>
+      </w:r>
+    </w:p>
+    <w:p>
+      <w:r>
         <w:rPr>
-          <w:b/>
+          <w:noProof/>
+          <w:lang w:val="en-GB" w:eastAsia="en-GB"/>
         </w:rPr>
+        <w:lastRenderedPageBreak/>
+        <w:drawing>
+          <wp:inline distT="0" distB="0" distL="0" distR="0" wp14:anchorId="36C32A2C" wp14:editId="526977F0">
+            <wp:extent cx="5760085" cy="2128520"/>
+            <wp:effectExtent l="0" t="0" r="0" b="5080"/>
+            <wp:docPr id="6" name="Imagen 6"/>
+            <wp:cNvGraphicFramePr>
+              <a:graphicFrameLocks xmlns:a="http://schemas.openxmlformats.org/drawingml/2006/main" noChangeAspect="1"/>
+            </wp:cNvGraphicFramePr>
+            <a:graphic xmlns:a="http://schemas.openxmlformats.org/drawingml/2006/main">
+              <a:graphicData uri="http://schemas.openxmlformats.org/drawingml/2006/picture">
+                <pic:pic xmlns:pic="http://schemas.openxmlformats.org/drawingml/2006/picture">
+                  <pic:nvPicPr>
+                    <pic:cNvPr id="1" name=""/>
+                    <pic:cNvPicPr/>
+                  </pic:nvPicPr>
+                  <pic:blipFill>
+                    <a:blip r:embed="rId18"/>
+                    <a:stretch>
+                      <a:fillRect/>
+                    </a:stretch>
+                  </pic:blipFill>
+                  <pic:spPr>
+                    <a:xfrm>
+                      <a:off x="0" y="0"/>
+                      <a:ext cx="5760085" cy="2128520"/>
+                    </a:xfrm>
+                    <a:prstGeom prst="rect">
+                      <a:avLst/>
+                    </a:prstGeom>
+                  </pic:spPr>
+                </pic:pic>
+              </a:graphicData>
+            </a:graphic>
+          </wp:inline>
+        </w:drawing>
+      </w:r>
+    </w:p>
+    <w:p>
+      <w:pPr>
+        <w:pStyle w:val="Ttulo3"/>
+      </w:pPr>
+      <w:r>
+        <w:t>Modelo de pregunta</w:t>
+      </w:r>
+    </w:p>
+    <w:p>
+      <w:r>
+        <w:t xml:space="preserve">El modelo de cada pregunta se compone por: fecha de creación, lista con la ruta a los archivos asociados, el enunciado de la pregunta, las 4 posibles respuestas, la respuesta correcta, si es de entrenamiento o no, si es de tipo test o no, el tiempo para contestar la pregunta, y 2 listas con los usuarios que han respondido a la pregunta y los que la han respondido correctamente. En código ésta estructura es la siguiente: </w:t>
+      </w:r>
+    </w:p>
+    <w:p>
+      <w:r>
+        <w:rPr>
+          <w:noProof/>
+          <w:lang w:val="en-GB" w:eastAsia="en-GB"/>
+        </w:rPr>
+        <w:lastRenderedPageBreak/>
+        <w:drawing>
+          <wp:inline distT="0" distB="0" distL="0" distR="0" wp14:anchorId="3AFC592F" wp14:editId="7DF62D06">
+            <wp:extent cx="4143375" cy="5200650"/>
+            <wp:effectExtent l="0" t="0" r="9525" b="0"/>
+            <wp:docPr id="8" name="Imagen 8"/>
+            <wp:cNvGraphicFramePr>
+              <a:graphicFrameLocks xmlns:a="http://schemas.openxmlformats.org/drawingml/2006/main" noChangeAspect="1"/>
+            </wp:cNvGraphicFramePr>
+            <a:graphic xmlns:a="http://schemas.openxmlformats.org/drawingml/2006/main">
+              <a:graphicData uri="http://schemas.openxmlformats.org/drawingml/2006/picture">
+                <pic:pic xmlns:pic="http://schemas.openxmlformats.org/drawingml/2006/picture">
+                  <pic:nvPicPr>
+                    <pic:cNvPr id="1" name=""/>
+                    <pic:cNvPicPr/>
+                  </pic:nvPicPr>
+                  <pic:blipFill>
+                    <a:blip r:embed="rId19"/>
+                    <a:stretch>
+                      <a:fillRect/>
+                    </a:stretch>
+                  </pic:blipFill>
+                  <pic:spPr>
+                    <a:xfrm>
+                      <a:off x="0" y="0"/>
+                      <a:ext cx="4143375" cy="5200650"/>
+                    </a:xfrm>
+                    <a:prstGeom prst="rect">
+                      <a:avLst/>
+                    </a:prstGeom>
+                  </pic:spPr>
+                </pic:pic>
+              </a:graphicData>
+            </a:graphic>
+          </wp:inline>
+        </w:drawing>
+      </w:r>
+    </w:p>
+    <w:p>
+      <w:r>
+        <w:t xml:space="preserve">Por otro lado, en la base de datos accediendo desde </w:t>
+      </w:r>
+      <w:proofErr w:type="spellStart"/>
+      <w:r>
+        <w:t>Robomongo</w:t>
+      </w:r>
+      <w:proofErr w:type="spellEnd"/>
+      <w:r>
+        <w:t>, podemos ver un ejemplo de una pregunta con 2 archivos asociados, 3 usuarios que han respondido a la pregunta, y 1 usuario que ha respondido a la pregunta correctamente:</w:t>
+      </w:r>
+    </w:p>
+    <w:p>
+      <w:r>
+        <w:rPr>
+          <w:noProof/>
+          <w:lang w:val="en-GB" w:eastAsia="en-GB"/>
+        </w:rPr>
+        <w:lastRenderedPageBreak/>
+        <w:drawing>
+          <wp:inline distT="0" distB="0" distL="0" distR="0" wp14:anchorId="0A631F11" wp14:editId="1A44AE31">
+            <wp:extent cx="5760085" cy="3853180"/>
+            <wp:effectExtent l="0" t="0" r="0" b="0"/>
+            <wp:docPr id="9" name="Imagen 9"/>
+            <wp:cNvGraphicFramePr>
+              <a:graphicFrameLocks xmlns:a="http://schemas.openxmlformats.org/drawingml/2006/main" noChangeAspect="1"/>
+            </wp:cNvGraphicFramePr>
+            <a:graphic xmlns:a="http://schemas.openxmlformats.org/drawingml/2006/main">
+              <a:graphicData uri="http://schemas.openxmlformats.org/drawingml/2006/picture">
+                <pic:pic xmlns:pic="http://schemas.openxmlformats.org/drawingml/2006/picture">
+                  <pic:nvPicPr>
+                    <pic:cNvPr id="1" name=""/>
+                    <pic:cNvPicPr/>
+                  </pic:nvPicPr>
+                  <pic:blipFill>
+                    <a:blip r:embed="rId20"/>
+                    <a:stretch>
+                      <a:fillRect/>
+                    </a:stretch>
+                  </pic:blipFill>
+                  <pic:spPr>
+                    <a:xfrm>
+                      <a:off x="0" y="0"/>
+                      <a:ext cx="5760085" cy="3853180"/>
+                    </a:xfrm>
+                    <a:prstGeom prst="rect">
+                      <a:avLst/>
+                    </a:prstGeom>
+                  </pic:spPr>
+                </pic:pic>
+              </a:graphicData>
+            </a:graphic>
+          </wp:inline>
+        </w:drawing>
+      </w:r>
+    </w:p>
+    <w:p/>
+    <w:p>
+      <w:pPr>
+        <w:pStyle w:val="Ttulo2"/>
+      </w:pPr>
+      <w:r>
+        <w:t>Software utilizado para el desarrollo</w:t>
+      </w:r>
+    </w:p>
+    <w:p>
+      <w:pPr>
+        <w:pStyle w:val="Ttulo3"/>
+      </w:pPr>
+      <w:r>
+        <w:t xml:space="preserve">GITHUB y </w:t>
+      </w:r>
+      <w:proofErr w:type="spellStart"/>
+      <w:r>
+        <w:t>SourceTree</w:t>
+      </w:r>
+      <w:proofErr w:type="spellEnd"/>
+    </w:p>
+    <w:p>
+      <w:r>
+        <w:t xml:space="preserve">Para el control se versiones se ha utilizado </w:t>
+      </w:r>
+      <w:proofErr w:type="spellStart"/>
+      <w:r>
+        <w:t>GitHub</w:t>
+      </w:r>
+      <w:proofErr w:type="spellEnd"/>
+      <w:r>
+        <w:t xml:space="preserve">, a través del programa </w:t>
+      </w:r>
+      <w:proofErr w:type="spellStart"/>
+      <w:r>
+        <w:t>SourceTree</w:t>
+      </w:r>
+      <w:proofErr w:type="spellEnd"/>
+      <w:r>
+        <w:t xml:space="preserve"> que nos ofrece una interfaz gráfica. Con </w:t>
+      </w:r>
+      <w:proofErr w:type="spellStart"/>
+      <w:r>
+        <w:t>GitHub</w:t>
+      </w:r>
+      <w:proofErr w:type="spellEnd"/>
+      <w:r>
+        <w:t xml:space="preserve"> podemos crear ramas de trabajo para las distintas funcionalidades a desarrollar, y nos permite guardar cambios y documentar el desarrollo de la aplicación. Así, podemos ver los cambios, eliminaciones e inserciones de archivos en el proyecto, el porqué de los cambios, quién lo ha realizado y en qué momento.</w:t>
+      </w:r>
+    </w:p>
+    <w:p>
+      <w:pPr>
+        <w:pStyle w:val="Ttulo3"/>
+      </w:pPr>
+      <w:r>
+        <w:t>Sublime Text 3</w:t>
+      </w:r>
+    </w:p>
+    <w:p>
+      <w:r>
+        <w:t xml:space="preserve">Para el desarrollo del código se ha utilizado el software Sublime Text 3, que incluye paquetes que se pueden instalar y que facilitan el desarrollo y ahorran tiempo. Por ejemplo, incluye paquetes de AngularJS con </w:t>
+      </w:r>
+      <w:proofErr w:type="spellStart"/>
+      <w:r>
+        <w:t>snipets</w:t>
+      </w:r>
+      <w:proofErr w:type="spellEnd"/>
+      <w:r>
+        <w:t xml:space="preserve"> de creación rápida de controladores o servicios, o paquetes para CSS en que al escribir el color en hexadecimal, el color se pinta en la pantalla, o autocompletados de funciones y corrección de cierres de funciones con paréntesis.</w:t>
+      </w:r>
+    </w:p>
+    <w:p>
+      <w:pPr>
+        <w:pStyle w:val="Ttulo3"/>
+      </w:pPr>
+      <w:proofErr w:type="spellStart"/>
+      <w:r>
+        <w:t>Robomongo</w:t>
+      </w:r>
+      <w:proofErr w:type="spellEnd"/>
+    </w:p>
+    <w:p>
+      <w:r>
+        <w:t>Software para la gestión de la base de datos de MongoDB. Incluye un aspecto visual intuitivo y fácil, facilitando la gestión de la base de datos y permitiendo visualizar, modificar, crear y eliminar los documentos.</w:t>
+      </w:r>
+    </w:p>
+    <w:p>
+      <w:pPr>
+        <w:pStyle w:val="Ttulo3"/>
+      </w:pPr>
+      <w:proofErr w:type="spellStart"/>
+      <w:r>
+        <w:lastRenderedPageBreak/>
+        <w:t>Postman</w:t>
+      </w:r>
+      <w:proofErr w:type="spellEnd"/>
+    </w:p>
+    <w:p>
+      <w:r>
+        <w:t>Software útil al principio del desarrollo de la parte servidora. Permite realizar llamadas al servidor y probar las rutas para comprobar el correcto funcionamiento del servidor sin necesidad de tener operativo un cliente que llame a dichas rutas. A continuación se muestra una captura de pantalla del programa con un ejemplo de llamada para crear un nuevo usuario:</w:t>
+      </w:r>
+    </w:p>
+    <w:p>
+      <w:pPr>
+        <w:rPr>
+          <w:noProof/>
+          <w:lang w:eastAsia="en-GB"/>
+        </w:rPr>
+      </w:pPr>
+    </w:p>
+    <w:p>
+      <w:r>
+        <w:rPr>
+          <w:noProof/>
+          <w:lang w:val="en-GB" w:eastAsia="en-GB"/>
+        </w:rPr>
+        <w:drawing>
+          <wp:inline distT="0" distB="0" distL="0" distR="0" wp14:anchorId="1141CA02" wp14:editId="7A942709">
+            <wp:extent cx="5760085" cy="2402205"/>
+            <wp:effectExtent l="0" t="0" r="0" b="0"/>
+            <wp:docPr id="12" name="Imagen 12"/>
+            <wp:cNvGraphicFramePr>
+              <a:graphicFrameLocks xmlns:a="http://schemas.openxmlformats.org/drawingml/2006/main" noChangeAspect="1"/>
+            </wp:cNvGraphicFramePr>
+            <a:graphic xmlns:a="http://schemas.openxmlformats.org/drawingml/2006/main">
+              <a:graphicData uri="http://schemas.openxmlformats.org/drawingml/2006/picture">
+                <pic:pic xmlns:pic="http://schemas.openxmlformats.org/drawingml/2006/picture">
+                  <pic:nvPicPr>
+                    <pic:cNvPr id="1" name=""/>
+                    <pic:cNvPicPr/>
+                  </pic:nvPicPr>
+                  <pic:blipFill>
+                    <a:blip r:embed="rId21"/>
+                    <a:stretch>
+                      <a:fillRect/>
+                    </a:stretch>
+                  </pic:blipFill>
+                  <pic:spPr>
+                    <a:xfrm>
+                      <a:off x="0" y="0"/>
+                      <a:ext cx="5760085" cy="2402205"/>
+                    </a:xfrm>
+                    <a:prstGeom prst="rect">
+                      <a:avLst/>
+                    </a:prstGeom>
+                  </pic:spPr>
+                </pic:pic>
+              </a:graphicData>
+            </a:graphic>
+          </wp:inline>
+        </w:drawing>
+      </w:r>
+    </w:p>
+    <w:p>
+      <w:r>
+        <w:t>Como vemos, configuramos que la llamada sea de tipo “POST”, a la ruta “localhost</w:t>
+      </w:r>
+      <w:proofErr w:type="gramStart"/>
+      <w:r>
+        <w:t>:3000</w:t>
+      </w:r>
+      <w:proofErr w:type="gramEnd"/>
+      <w:r>
+        <w:t>/api/v1/</w:t>
+      </w:r>
+      <w:proofErr w:type="spellStart"/>
+      <w:r>
+        <w:t>users</w:t>
+      </w:r>
+      <w:proofErr w:type="spellEnd"/>
+      <w:r>
+        <w:t>/</w:t>
+      </w:r>
+      <w:proofErr w:type="spellStart"/>
+      <w:r>
+        <w:t>newUser</w:t>
+      </w:r>
+      <w:proofErr w:type="spellEnd"/>
+      <w:r>
+        <w:t xml:space="preserve">”, e introducimos en </w:t>
+      </w:r>
+      <w:proofErr w:type="spellStart"/>
+      <w:r>
+        <w:t>Body</w:t>
+      </w:r>
+      <w:proofErr w:type="spellEnd"/>
+      <w:r>
+        <w:t xml:space="preserve"> los campos que tendría la petición si la hiciéramos desde un cliente real. Además, podemos visualizar la respuesta recibida del servidor</w:t>
+      </w:r>
+      <w:r>
+        <w:t>, que es la información que recibirá la parte cliente</w:t>
+      </w:r>
+      <w:r>
+        <w:t>:</w:t>
+      </w:r>
+    </w:p>
+    <w:p>
+      <w:r>
+        <w:rPr>
+          <w:noProof/>
+          <w:lang w:val="en-GB" w:eastAsia="en-GB"/>
+        </w:rPr>
+        <w:drawing>
+          <wp:inline distT="0" distB="0" distL="0" distR="0" wp14:anchorId="0801C956" wp14:editId="4795AF59">
+            <wp:extent cx="4400550" cy="2266950"/>
+            <wp:effectExtent l="0" t="0" r="0" b="0"/>
+            <wp:docPr id="11" name="Imagen 11"/>
+            <wp:cNvGraphicFramePr>
+              <a:graphicFrameLocks xmlns:a="http://schemas.openxmlformats.org/drawingml/2006/main" noChangeAspect="1"/>
+            </wp:cNvGraphicFramePr>
+            <a:graphic xmlns:a="http://schemas.openxmlformats.org/drawingml/2006/main">
+              <a:graphicData uri="http://schemas.openxmlformats.org/drawingml/2006/picture">
+                <pic:pic xmlns:pic="http://schemas.openxmlformats.org/drawingml/2006/picture">
+                  <pic:nvPicPr>
+                    <pic:cNvPr id="1" name=""/>
+                    <pic:cNvPicPr/>
+                  </pic:nvPicPr>
+                  <pic:blipFill>
+                    <a:blip r:embed="rId22"/>
+                    <a:stretch>
+                      <a:fillRect/>
+                    </a:stretch>
+                  </pic:blipFill>
+                  <pic:spPr>
+                    <a:xfrm>
+                      <a:off x="0" y="0"/>
+                      <a:ext cx="4400550" cy="2266950"/>
+                    </a:xfrm>
+                    <a:prstGeom prst="rect">
+                      <a:avLst/>
+                    </a:prstGeom>
+                  </pic:spPr>
+                </pic:pic>
+              </a:graphicData>
+            </a:graphic>
+          </wp:inline>
+        </w:drawing>
+      </w:r>
+    </w:p>
+    <w:p>
+      <w:pPr>
+        <w:pStyle w:val="Ttulo2"/>
+      </w:pPr>
+      <w:r>
+        <w:t>Medidas de seguridad</w:t>
+      </w:r>
+    </w:p>
+    <w:p>
+      <w:r>
+        <w:t xml:space="preserve">Como medidas de seguridad en la aplicación, se ha optado por un lado del registro en la plataforma como control de acceso,  además de la necesidad de autenticarse para poder acceder a la aplicación. Además, la contraseña en la base de datos se encuentra </w:t>
+      </w:r>
+      <w:proofErr w:type="spellStart"/>
+      <w:r>
+        <w:t>hasehada</w:t>
+      </w:r>
+      <w:proofErr w:type="spellEnd"/>
+      <w:r>
+        <w:t>.</w:t>
+      </w:r>
+    </w:p>
+    <w:p>
+      <w:pPr>
+        <w:pStyle w:val="Ttulo3"/>
+      </w:pPr>
+      <w:r>
+        <w:lastRenderedPageBreak/>
+        <w:t xml:space="preserve">Archivo de configuración </w:t>
+      </w:r>
+    </w:p>
+    <w:p>
+      <w:r>
+        <w:t xml:space="preserve">Para almacenar las variables de configuración del servidor, se ha creado un archivo excluido del sistema de control de versiones. De esta manera, nos aseguramos que el contenido del archivo con información sensible como pueden ser contraseñas de la cuenta de correo electrónico, o la clave secreta para crear el </w:t>
+      </w:r>
+      <w:proofErr w:type="spellStart"/>
+      <w:r>
+        <w:t>token</w:t>
+      </w:r>
+      <w:proofErr w:type="spellEnd"/>
+      <w:r>
+        <w:t xml:space="preserve">, no </w:t>
+      </w:r>
+      <w:proofErr w:type="gramStart"/>
+      <w:r>
+        <w:t>son</w:t>
+      </w:r>
+      <w:proofErr w:type="gramEnd"/>
+      <w:r>
+        <w:t xml:space="preserve"> accesibles para el exterior del servidor.</w:t>
+      </w:r>
+    </w:p>
+    <w:p>
+      <w:pPr>
+        <w:pStyle w:val="Ttulo3"/>
+      </w:pPr>
+      <w:r>
+        <w:t>Registro en la aplicación</w:t>
+      </w:r>
+    </w:p>
+    <w:p>
+      <w:r>
+        <w:t xml:space="preserve">La responsabilidad del registro en la aplicación de los usuarios será por parte de un usuario de tipo </w:t>
+      </w:r>
+      <w:proofErr w:type="spellStart"/>
+      <w:r>
+        <w:t>Admin</w:t>
+      </w:r>
+      <w:proofErr w:type="spellEnd"/>
+      <w:r>
+        <w:t xml:space="preserve">.  </w:t>
+      </w:r>
+      <w:r>
+        <w:t>Por tanto, el</w:t>
+      </w:r>
+      <w:r>
+        <w:t xml:space="preserve"> apartado de administración donde se encuentra la opción de registro sólo se puede acceder si el usuario es de este tipo.</w:t>
+      </w:r>
+    </w:p>
+    <w:p>
+      <w:pPr>
+        <w:pStyle w:val="Ttulo3"/>
+      </w:pPr>
+      <w:proofErr w:type="spellStart"/>
+      <w:r>
+        <w:t>Token</w:t>
+      </w:r>
+      <w:proofErr w:type="spellEnd"/>
+      <w:r>
+        <w:t xml:space="preserve"> de acceso</w:t>
+      </w:r>
+    </w:p>
+    <w:p>
+      <w:r>
+        <w:t xml:space="preserve">Una vez autenticado el usuario, se generará un </w:t>
+      </w:r>
+      <w:proofErr w:type="spellStart"/>
+      <w:r>
+        <w:t>token</w:t>
+      </w:r>
+      <w:proofErr w:type="spellEnd"/>
+      <w:r>
+        <w:t xml:space="preserve"> de acceso al servidor, y todas las peticiones realizadas al servidor desde el cliente tendrán que tener en la cabecera de la petición el </w:t>
+      </w:r>
+      <w:proofErr w:type="spellStart"/>
+      <w:r>
+        <w:t>token</w:t>
+      </w:r>
+      <w:proofErr w:type="spellEnd"/>
+      <w:r>
+        <w:t xml:space="preserve"> de acceso adjunto. De este modo, en el servidor antes de procesar cada petición, se recogerá dicho </w:t>
+      </w:r>
+      <w:proofErr w:type="spellStart"/>
+      <w:r>
+        <w:t>token</w:t>
+      </w:r>
+      <w:proofErr w:type="spellEnd"/>
+      <w:r>
+        <w:t xml:space="preserve"> y se comprobará si es válido.</w:t>
+      </w:r>
+    </w:p>
+    <w:p>
+      <w:r>
+        <w:t xml:space="preserve">Al crear un </w:t>
+      </w:r>
+      <w:proofErr w:type="spellStart"/>
+      <w:r>
+        <w:t>tóken</w:t>
+      </w:r>
+      <w:proofErr w:type="spellEnd"/>
+      <w:r>
+        <w:t xml:space="preserve"> de acceso, </w:t>
+      </w:r>
+      <w:r>
+        <w:t>primero se establece su contenido, y después se codifica con una palabra secreta previamente elegida al configurar el servidor.</w:t>
+      </w:r>
+      <w:r>
+        <w:t xml:space="preserve"> En nuestro caso, el </w:t>
+      </w:r>
+      <w:proofErr w:type="spellStart"/>
+      <w:r>
+        <w:t>token</w:t>
+      </w:r>
+      <w:proofErr w:type="spellEnd"/>
+      <w:r>
+        <w:t xml:space="preserve"> se conforma por un </w:t>
+      </w:r>
+      <w:proofErr w:type="spellStart"/>
+      <w:r>
+        <w:t>payload</w:t>
+      </w:r>
+      <w:proofErr w:type="spellEnd"/>
+      <w:r>
+        <w:t xml:space="preserve"> con el id del usuario, el momento de la creación del </w:t>
+      </w:r>
+      <w:proofErr w:type="spellStart"/>
+      <w:r>
+        <w:t>token</w:t>
+      </w:r>
+      <w:proofErr w:type="spellEnd"/>
+      <w:r>
+        <w:t xml:space="preserve">, y el momento de expiración del </w:t>
+      </w:r>
+      <w:proofErr w:type="spellStart"/>
+      <w:r>
+        <w:t>token</w:t>
+      </w:r>
+      <w:proofErr w:type="spellEnd"/>
+      <w:r>
+        <w:t>.</w:t>
+      </w:r>
+    </w:p>
+    <w:p>
+      <w:r>
+        <w:rPr>
+          <w:noProof/>
+          <w:lang w:val="en-GB" w:eastAsia="en-GB"/>
+        </w:rPr>
+        <w:drawing>
+          <wp:inline distT="0" distB="0" distL="0" distR="0" wp14:anchorId="3549D4CA" wp14:editId="6C751BE0">
+            <wp:extent cx="5438775" cy="2124075"/>
+            <wp:effectExtent l="0" t="0" r="9525" b="9525"/>
+            <wp:docPr id="13" name="Imagen 13"/>
+            <wp:cNvGraphicFramePr>
+              <a:graphicFrameLocks xmlns:a="http://schemas.openxmlformats.org/drawingml/2006/main" noChangeAspect="1"/>
+            </wp:cNvGraphicFramePr>
+            <a:graphic xmlns:a="http://schemas.openxmlformats.org/drawingml/2006/main">
+              <a:graphicData uri="http://schemas.openxmlformats.org/drawingml/2006/picture">
+                <pic:pic xmlns:pic="http://schemas.openxmlformats.org/drawingml/2006/picture">
+                  <pic:nvPicPr>
+                    <pic:cNvPr id="1" name=""/>
+                    <pic:cNvPicPr/>
+                  </pic:nvPicPr>
+                  <pic:blipFill>
+                    <a:blip r:embed="rId23"/>
+                    <a:stretch>
+                      <a:fillRect/>
+                    </a:stretch>
+                  </pic:blipFill>
+                  <pic:spPr>
+                    <a:xfrm>
+                      <a:off x="0" y="0"/>
+                      <a:ext cx="5438775" cy="2124075"/>
+                    </a:xfrm>
+                    <a:prstGeom prst="rect">
+                      <a:avLst/>
+                    </a:prstGeom>
+                  </pic:spPr>
+                </pic:pic>
+              </a:graphicData>
+            </a:graphic>
+          </wp:inline>
+        </w:drawing>
+      </w:r>
+    </w:p>
+    <w:p>
+      <w:r>
+        <w:t xml:space="preserve">Así, para comprobar la validez del </w:t>
+      </w:r>
+      <w:proofErr w:type="spellStart"/>
+      <w:r>
+        <w:t>token</w:t>
+      </w:r>
+      <w:proofErr w:type="spellEnd"/>
+      <w:r>
+        <w:t>, se siguen los pasos siguientes:</w:t>
+      </w:r>
+    </w:p>
+    <w:p>
+      <w:pPr>
+        <w:pStyle w:val="Prrafodelista"/>
+        <w:numPr>
+          <w:ilvl w:val="0"/>
+          <w:numId w:val="24"/>
+        </w:numPr>
+      </w:pPr>
+      <w:r>
+        <w:t xml:space="preserve">Se decodifica el </w:t>
+      </w:r>
+      <w:proofErr w:type="spellStart"/>
+      <w:r>
+        <w:t>token</w:t>
+      </w:r>
+      <w:proofErr w:type="spellEnd"/>
+      <w:r>
+        <w:t xml:space="preserve"> con la clave secreta, y en caso de que se produzca una excepción al decodificar, significará que el </w:t>
+      </w:r>
+      <w:proofErr w:type="spellStart"/>
+      <w:r>
+        <w:t>token</w:t>
+      </w:r>
+      <w:proofErr w:type="spellEnd"/>
+      <w:r>
+        <w:t xml:space="preserve"> no ha sido codificado con la misma clave secreta del servidor y por tanto no es válido.</w:t>
+      </w:r>
+    </w:p>
+    <w:p>
+      <w:pPr>
+        <w:pStyle w:val="Prrafodelista"/>
+        <w:numPr>
+          <w:ilvl w:val="0"/>
+          <w:numId w:val="24"/>
+        </w:numPr>
+      </w:pPr>
+      <w:r>
+        <w:t xml:space="preserve">En caso de que se decodifique correctamente, se comprobará si el </w:t>
+      </w:r>
+      <w:proofErr w:type="spellStart"/>
+      <w:r>
+        <w:t>token</w:t>
+      </w:r>
+      <w:proofErr w:type="spellEnd"/>
+      <w:r>
+        <w:t xml:space="preserve"> ha expirado su periodo de validez, que en nuestro caso lo hemos configurado como 14 días. </w:t>
+      </w:r>
+    </w:p>
+    <w:p>
+      <w:r>
+        <w:t xml:space="preserve">En caso de que el </w:t>
+      </w:r>
+      <w:proofErr w:type="spellStart"/>
+      <w:r>
+        <w:t>token</w:t>
+      </w:r>
+      <w:proofErr w:type="spellEnd"/>
+      <w:r>
+        <w:t xml:space="preserve"> se haya codificado con la misma clave secreta y que no haya expirado, se permitirá el acceso a la ruta del servidor. </w:t>
+      </w:r>
+    </w:p>
+    <w:p>
+      <w:pPr>
+        <w:pStyle w:val="Ttulo3"/>
+      </w:pPr>
+      <w:r>
+        <w:lastRenderedPageBreak/>
+        <w:t>Autenticación</w:t>
+      </w:r>
+    </w:p>
+    <w:p>
+      <w:r>
+        <w:t xml:space="preserve">Para poder pasar de la pantalla de </w:t>
+      </w:r>
+      <w:proofErr w:type="spellStart"/>
+      <w:r>
+        <w:t>Login</w:t>
+      </w:r>
+      <w:proofErr w:type="spellEnd"/>
+      <w:r>
+        <w:t xml:space="preserve"> de la aplicación, es necesario autenticarse con email y contraseña válidos presentes en la base de datos. Una vez el usuario cumplimenta el formulario de autenticación, se realiza una petición al servidor de tipo POST a la ruta “/api/v1/</w:t>
+      </w:r>
+      <w:proofErr w:type="spellStart"/>
+      <w:r>
+        <w:t>users</w:t>
+      </w:r>
+      <w:proofErr w:type="spellEnd"/>
+      <w:r>
+        <w:t>/</w:t>
+      </w:r>
+      <w:proofErr w:type="spellStart"/>
+      <w:r>
+        <w:t>login</w:t>
+      </w:r>
+      <w:proofErr w:type="spellEnd"/>
+      <w:r>
+        <w:t>”, en el que se siguen los siguientes pasos:</w:t>
+      </w:r>
+    </w:p>
+    <w:p>
+      <w:pPr>
+        <w:pStyle w:val="Prrafodelista"/>
+        <w:numPr>
+          <w:ilvl w:val="0"/>
+          <w:numId w:val="23"/>
+        </w:numPr>
+      </w:pPr>
+      <w:r>
+        <w:t xml:space="preserve">Se comprueba si el usuario con dicho email existe en la </w:t>
+      </w:r>
+      <w:r>
+        <w:t>base de datos</w:t>
+      </w:r>
+      <w:r>
+        <w:t>, y en caso de que no exista el servidor responderá con un código de estatus 404 de usuario no encontrado</w:t>
+      </w:r>
+    </w:p>
+    <w:p>
+      <w:pPr>
+        <w:pStyle w:val="Prrafodelista"/>
+        <w:numPr>
+          <w:ilvl w:val="0"/>
+          <w:numId w:val="23"/>
+        </w:numPr>
+      </w:pPr>
+      <w:r>
+        <w:t xml:space="preserve">En caso de que exista dicho usuario, se </w:t>
+      </w:r>
+      <w:proofErr w:type="spellStart"/>
+      <w:r>
+        <w:t>hasheará</w:t>
+      </w:r>
+      <w:proofErr w:type="spellEnd"/>
+      <w:r>
+        <w:t xml:space="preserve"> la contraseña con sha256 y se comprobará si coincide con la contraseña almacenada en la base de datos</w:t>
+      </w:r>
+      <w:r>
+        <w:t>. Si las contraseñas no coinciden, el servidor responderá con un código de estatus 401.</w:t>
+      </w:r>
+    </w:p>
+    <w:p>
+      <w:pPr>
+        <w:pStyle w:val="Prrafodelista"/>
+        <w:numPr>
+          <w:ilvl w:val="0"/>
+          <w:numId w:val="23"/>
+        </w:numPr>
+      </w:pPr>
+      <w:r>
+        <w:t xml:space="preserve">Si la contraseña coincide, se generará un </w:t>
+      </w:r>
+      <w:proofErr w:type="spellStart"/>
+      <w:r>
+        <w:t>token</w:t>
+      </w:r>
+      <w:proofErr w:type="spellEnd"/>
+      <w:r>
+        <w:t xml:space="preserve"> de acceso </w:t>
+      </w:r>
+      <w:r>
+        <w:t xml:space="preserve">y se responderá con un código de estatus 200 de éxito y el contenido del id, email, nombre completo, </w:t>
+      </w:r>
+      <w:proofErr w:type="spellStart"/>
+      <w:r>
+        <w:t>dni</w:t>
+      </w:r>
+      <w:proofErr w:type="spellEnd"/>
+      <w:r>
+        <w:t xml:space="preserve">, titulación, si es o no </w:t>
+      </w:r>
+      <w:proofErr w:type="spellStart"/>
+      <w:r>
+        <w:t>admin</w:t>
+      </w:r>
+      <w:proofErr w:type="spellEnd"/>
+      <w:r>
+        <w:t>, y la puntuación del usuario autenticado.</w:t>
+      </w:r>
+    </w:p>
+    <w:p>
+      <w:pPr>
+        <w:pStyle w:val="Ttulo2"/>
+      </w:pPr>
+      <w:r>
+        <w:t>Funcionalidades de la aplicación</w:t>
+      </w:r>
+    </w:p>
+    <w:p>
+      <w:r>
+        <w:t>La aplicación dispone por un lado de una sección de administración al que sólo puede acceder el usuario que es de tipo administrador</w:t>
+      </w:r>
+      <w:r>
+        <w:t>, y p</w:t>
+      </w:r>
+      <w:r>
+        <w:t>or otro lado, todos los usuarios pueden acceder a los distintos apartados que se encuentran en el Menú. Según el tipo de usuario, éste tendrá acceso desde el menú al apartado de Administración o no.</w:t>
+      </w:r>
+    </w:p>
+    <w:p>
+      <w:r>
+        <w:rPr>
+          <w:noProof/>
+          <w:lang w:val="en-GB" w:eastAsia="en-GB"/>
+        </w:rPr>
+        <w:drawing>
+          <wp:inline distT="0" distB="0" distL="0" distR="0" wp14:anchorId="189195C4" wp14:editId="242B3CAC">
+            <wp:extent cx="2562225" cy="2876550"/>
+            <wp:effectExtent l="0" t="0" r="9525" b="0"/>
+            <wp:docPr id="7" name="Imagen 7"/>
+            <wp:cNvGraphicFramePr>
+              <a:graphicFrameLocks xmlns:a="http://schemas.openxmlformats.org/drawingml/2006/main" noChangeAspect="1"/>
+            </wp:cNvGraphicFramePr>
+            <a:graphic xmlns:a="http://schemas.openxmlformats.org/drawingml/2006/main">
+              <a:graphicData uri="http://schemas.openxmlformats.org/drawingml/2006/picture">
+                <pic:pic xmlns:pic="http://schemas.openxmlformats.org/drawingml/2006/picture">
+                  <pic:nvPicPr>
+                    <pic:cNvPr id="1" name=""/>
+                    <pic:cNvPicPr/>
+                  </pic:nvPicPr>
+                  <pic:blipFill>
+                    <a:blip r:embed="rId24"/>
+                    <a:stretch>
+                      <a:fillRect/>
+                    </a:stretch>
+                  </pic:blipFill>
+                  <pic:spPr>
+                    <a:xfrm>
+                      <a:off x="0" y="0"/>
+                      <a:ext cx="2562225" cy="2876550"/>
+                    </a:xfrm>
+                    <a:prstGeom prst="rect">
+                      <a:avLst/>
+                    </a:prstGeom>
+                  </pic:spPr>
+                </pic:pic>
+              </a:graphicData>
+            </a:graphic>
+          </wp:inline>
+        </w:drawing>
+      </w:r>
+      <w:r>
+        <w:rPr>
+          <w:noProof/>
+          <w:lang w:val="en-GB" w:eastAsia="en-GB"/>
+        </w:rPr>
+        <w:drawing>
+          <wp:inline distT="0" distB="0" distL="0" distR="0" wp14:anchorId="57EF1ACB" wp14:editId="0AE3CEE4">
+            <wp:extent cx="2571750" cy="2371725"/>
+            <wp:effectExtent l="0" t="0" r="0" b="9525"/>
+            <wp:docPr id="10" name="Imagen 10"/>
+            <wp:cNvGraphicFramePr>
+              <a:graphicFrameLocks xmlns:a="http://schemas.openxmlformats.org/drawingml/2006/main" noChangeAspect="1"/>
+            </wp:cNvGraphicFramePr>
+            <a:graphic xmlns:a="http://schemas.openxmlformats.org/drawingml/2006/main">
+              <a:graphicData uri="http://schemas.openxmlformats.org/drawingml/2006/picture">
+                <pic:pic xmlns:pic="http://schemas.openxmlformats.org/drawingml/2006/picture">
+                  <pic:nvPicPr>
+                    <pic:cNvPr id="1" name=""/>
+                    <pic:cNvPicPr/>
+                  </pic:nvPicPr>
+                  <pic:blipFill>
+                    <a:blip r:embed="rId25"/>
+                    <a:stretch>
+                      <a:fillRect/>
+                    </a:stretch>
+                  </pic:blipFill>
+                  <pic:spPr>
+                    <a:xfrm>
+                      <a:off x="0" y="0"/>
+                      <a:ext cx="2571750" cy="2371725"/>
+                    </a:xfrm>
+                    <a:prstGeom prst="rect">
+                      <a:avLst/>
+                    </a:prstGeom>
+                  </pic:spPr>
+                </pic:pic>
+              </a:graphicData>
+            </a:graphic>
+          </wp:inline>
+        </w:drawing>
+      </w:r>
+    </w:p>
+    <w:p>
+      <w:r>
+        <w:t xml:space="preserve"> </w:t>
+      </w:r>
+    </w:p>
+    <w:p>
+      <w:pPr>
+        <w:pStyle w:val="Ttulo3"/>
+      </w:pPr>
+      <w:r>
+        <w:t xml:space="preserve">Pantalla de </w:t>
+      </w:r>
+      <w:r>
+        <w:t>Autenticación</w:t>
+      </w:r>
+    </w:p>
+    <w:p>
+      <w:r>
+        <w:t xml:space="preserve">Al entrar a la aplicación, la primera pantalla que se visualiza es la de autenticación. En esta pantalla tendremos que completar el email y la contraseña del usuario. </w:t>
+      </w:r>
+      <w:r>
+        <w:t xml:space="preserve">En caso de que surja un error en el proceso de autenticación como puede ser que el usuario con dicho email no exista, o que las contraseñas no coincidan, se abrirá un </w:t>
+      </w:r>
+      <w:proofErr w:type="spellStart"/>
+      <w:r>
+        <w:t>popup</w:t>
+      </w:r>
+      <w:proofErr w:type="spellEnd"/>
+      <w:r>
+        <w:t xml:space="preserve"> de información</w:t>
+      </w:r>
+      <w:r>
+        <w:t>.</w:t>
+      </w:r>
+    </w:p>
+    <w:p>
+      <w:r>
+        <w:rPr>
+          <w:noProof/>
+          <w:lang w:val="en-GB" w:eastAsia="en-GB"/>
+        </w:rPr>
+        <w:lastRenderedPageBreak/>
+        <w:drawing>
+          <wp:inline distT="0" distB="0" distL="0" distR="0" wp14:anchorId="00C649AA" wp14:editId="2B3AF8D4">
+            <wp:extent cx="5760085" cy="2154555"/>
+            <wp:effectExtent l="0" t="0" r="0" b="0"/>
+            <wp:docPr id="16" name="Imagen 16"/>
+            <wp:cNvGraphicFramePr>
+              <a:graphicFrameLocks xmlns:a="http://schemas.openxmlformats.org/drawingml/2006/main" noChangeAspect="1"/>
+            </wp:cNvGraphicFramePr>
+            <a:graphic xmlns:a="http://schemas.openxmlformats.org/drawingml/2006/main">
+              <a:graphicData uri="http://schemas.openxmlformats.org/drawingml/2006/picture">
+                <pic:pic xmlns:pic="http://schemas.openxmlformats.org/drawingml/2006/picture">
+                  <pic:nvPicPr>
+                    <pic:cNvPr id="1" name=""/>
+                    <pic:cNvPicPr/>
+                  </pic:nvPicPr>
+                  <pic:blipFill>
+                    <a:blip r:embed="rId26"/>
+                    <a:stretch>
+                      <a:fillRect/>
+                    </a:stretch>
+                  </pic:blipFill>
+                  <pic:spPr>
+                    <a:xfrm>
+                      <a:off x="0" y="0"/>
+                      <a:ext cx="5760085" cy="2154555"/>
+                    </a:xfrm>
+                    <a:prstGeom prst="rect">
+                      <a:avLst/>
+                    </a:prstGeom>
+                  </pic:spPr>
+                </pic:pic>
+              </a:graphicData>
+            </a:graphic>
+          </wp:inline>
+        </w:drawing>
+      </w:r>
+    </w:p>
+    <w:p>
+      <w:r>
+        <w:rPr>
+          <w:noProof/>
+          <w:lang w:val="en-GB" w:eastAsia="en-GB"/>
+        </w:rPr>
+        <w:drawing>
+          <wp:inline distT="0" distB="0" distL="0" distR="0" wp14:anchorId="2FF42A1D" wp14:editId="45006F47">
+            <wp:extent cx="2505075" cy="1619250"/>
+            <wp:effectExtent l="0" t="0" r="9525" b="0"/>
+            <wp:docPr id="14" name="Imagen 14"/>
+            <wp:cNvGraphicFramePr>
+              <a:graphicFrameLocks xmlns:a="http://schemas.openxmlformats.org/drawingml/2006/main" noChangeAspect="1"/>
+            </wp:cNvGraphicFramePr>
+            <a:graphic xmlns:a="http://schemas.openxmlformats.org/drawingml/2006/main">
+              <a:graphicData uri="http://schemas.openxmlformats.org/drawingml/2006/picture">
+                <pic:pic xmlns:pic="http://schemas.openxmlformats.org/drawingml/2006/picture">
+                  <pic:nvPicPr>
+                    <pic:cNvPr id="1" name=""/>
+                    <pic:cNvPicPr/>
+                  </pic:nvPicPr>
+                  <pic:blipFill>
+                    <a:blip r:embed="rId27"/>
+                    <a:stretch>
+                      <a:fillRect/>
+                    </a:stretch>
+                  </pic:blipFill>
+                  <pic:spPr>
+                    <a:xfrm>
+                      <a:off x="0" y="0"/>
+                      <a:ext cx="2505075" cy="1619250"/>
+                    </a:xfrm>
+                    <a:prstGeom prst="rect">
+                      <a:avLst/>
+                    </a:prstGeom>
+                  </pic:spPr>
+                </pic:pic>
+              </a:graphicData>
+            </a:graphic>
+          </wp:inline>
+        </w:drawing>
+      </w:r>
+    </w:p>
+    <w:p>
+      <w:r>
+        <w:t xml:space="preserve">En caso de autenticación </w:t>
+      </w:r>
+      <w:proofErr w:type="spellStart"/>
+      <w:r>
+        <w:t>existosa</w:t>
+      </w:r>
+      <w:proofErr w:type="spellEnd"/>
+      <w:r>
+        <w:t xml:space="preserve">, </w:t>
+      </w:r>
+      <w:r>
+        <w:t xml:space="preserve">se guardará la información del usuario en el local </w:t>
+      </w:r>
+      <w:proofErr w:type="spellStart"/>
+      <w:r>
+        <w:t>storage</w:t>
+      </w:r>
+      <w:proofErr w:type="spellEnd"/>
+      <w:r>
+        <w:t xml:space="preserve">, y </w:t>
+      </w:r>
+      <w:r>
+        <w:t>si el u</w:t>
+      </w:r>
+      <w:r>
+        <w:t>suario es de tipo administrador</w:t>
+      </w:r>
+      <w:r>
+        <w:t xml:space="preserve"> se redirigirá a la pantalla de administración, y si no a la pantalla de perfil.</w:t>
+      </w:r>
+    </w:p>
+    <w:p>
+      <w:r>
+        <w:rPr>
+          <w:noProof/>
+          <w:lang w:val="en-GB" w:eastAsia="en-GB"/>
+        </w:rPr>
+        <w:drawing>
+          <wp:inline distT="0" distB="0" distL="0" distR="0" wp14:anchorId="557BABBB" wp14:editId="7021AD8F">
+            <wp:extent cx="5760085" cy="948690"/>
+            <wp:effectExtent l="0" t="0" r="0" b="3810"/>
+            <wp:docPr id="44" name="Imagen 44"/>
+            <wp:cNvGraphicFramePr>
+              <a:graphicFrameLocks xmlns:a="http://schemas.openxmlformats.org/drawingml/2006/main" noChangeAspect="1"/>
+            </wp:cNvGraphicFramePr>
+            <a:graphic xmlns:a="http://schemas.openxmlformats.org/drawingml/2006/main">
+              <a:graphicData uri="http://schemas.openxmlformats.org/drawingml/2006/picture">
+                <pic:pic xmlns:pic="http://schemas.openxmlformats.org/drawingml/2006/picture">
+                  <pic:nvPicPr>
+                    <pic:cNvPr id="1" name=""/>
+                    <pic:cNvPicPr/>
+                  </pic:nvPicPr>
+                  <pic:blipFill>
+                    <a:blip r:embed="rId28"/>
+                    <a:stretch>
+                      <a:fillRect/>
+                    </a:stretch>
+                  </pic:blipFill>
+                  <pic:spPr>
+                    <a:xfrm>
+                      <a:off x="0" y="0"/>
+                      <a:ext cx="5760085" cy="948690"/>
+                    </a:xfrm>
+                    <a:prstGeom prst="rect">
+                      <a:avLst/>
+                    </a:prstGeom>
+                  </pic:spPr>
+                </pic:pic>
+              </a:graphicData>
+            </a:graphic>
+          </wp:inline>
+        </w:drawing>
+      </w:r>
+    </w:p>
+    <w:p>
+      <w:pPr>
+        <w:pStyle w:val="Ttulo4"/>
+      </w:pPr>
+      <w:r>
+        <w:t>Recordar contraseña</w:t>
+      </w:r>
+    </w:p>
+    <w:p>
+      <w:r>
+        <w:t xml:space="preserve">En la pantalla de autenticación tenemos la opción de recibir un email en caso de que no nos acordemos de la contraseña. Al pulsar el botón “Ups! I </w:t>
+      </w:r>
+      <w:proofErr w:type="spellStart"/>
+      <w:r>
+        <w:t>forgot</w:t>
+      </w:r>
+      <w:proofErr w:type="spellEnd"/>
+      <w:r>
+        <w:t xml:space="preserve"> </w:t>
+      </w:r>
+      <w:proofErr w:type="spellStart"/>
+      <w:r>
+        <w:t>my</w:t>
+      </w:r>
+      <w:proofErr w:type="spellEnd"/>
+      <w:r>
+        <w:t xml:space="preserve"> </w:t>
+      </w:r>
+      <w:proofErr w:type="spellStart"/>
+      <w:r>
+        <w:t>password</w:t>
+      </w:r>
+      <w:proofErr w:type="spellEnd"/>
+      <w:r>
+        <w:t xml:space="preserve">!” se abrirá un </w:t>
+      </w:r>
+      <w:proofErr w:type="spellStart"/>
+      <w:r>
+        <w:t>popup</w:t>
+      </w:r>
+      <w:proofErr w:type="spellEnd"/>
+      <w:r>
+        <w:t xml:space="preserve"> en el que rellenaremos el email el cual no nos acordamos de la contraseña. Una vez pulsado en el botón de “OK!” se enviará una petición al servidor de tipo POST a la ruta /api/v1/</w:t>
+      </w:r>
+      <w:proofErr w:type="spellStart"/>
+      <w:r>
+        <w:t>password</w:t>
+      </w:r>
+      <w:proofErr w:type="spellEnd"/>
+      <w:r>
+        <w:t>, donde se seguirán los siguientes pasos:</w:t>
+      </w:r>
+    </w:p>
+    <w:p>
+      <w:pPr>
+        <w:pStyle w:val="Prrafodelista"/>
+        <w:numPr>
+          <w:ilvl w:val="0"/>
+          <w:numId w:val="25"/>
+        </w:numPr>
+      </w:pPr>
+      <w:r>
+        <w:t>Buscar en la base de datos el usuario con el email recibido. En caso de que no exista, se responderá con un código de estado 499 al cliente.</w:t>
+      </w:r>
+    </w:p>
+    <w:p>
+      <w:pPr>
+        <w:pStyle w:val="Prrafodelista"/>
+        <w:numPr>
+          <w:ilvl w:val="0"/>
+          <w:numId w:val="25"/>
+        </w:numPr>
+      </w:pPr>
+      <w:r>
+        <w:t>Si el usuario existe en la base de datos, se generará una contraseña nueva aleatoria y se enviará un email al correo especificado, con la nueva contraseña, y se responderá con un código de estado 200 al cliente.</w:t>
+      </w:r>
+    </w:p>
+    <w:p>
+      <w:r>
+        <w:rPr>
+          <w:noProof/>
+          <w:lang w:val="en-GB" w:eastAsia="en-GB"/>
+        </w:rPr>
+        <w:lastRenderedPageBreak/>
+        <w:drawing>
+          <wp:inline distT="0" distB="0" distL="0" distR="0" wp14:anchorId="2F43B9EA" wp14:editId="5440125C">
+            <wp:extent cx="2438400" cy="2162175"/>
+            <wp:effectExtent l="0" t="0" r="0" b="9525"/>
+            <wp:docPr id="17" name="Imagen 17"/>
+            <wp:cNvGraphicFramePr>
+              <a:graphicFrameLocks xmlns:a="http://schemas.openxmlformats.org/drawingml/2006/main" noChangeAspect="1"/>
+            </wp:cNvGraphicFramePr>
+            <a:graphic xmlns:a="http://schemas.openxmlformats.org/drawingml/2006/main">
+              <a:graphicData uri="http://schemas.openxmlformats.org/drawingml/2006/picture">
+                <pic:pic xmlns:pic="http://schemas.openxmlformats.org/drawingml/2006/picture">
+                  <pic:nvPicPr>
+                    <pic:cNvPr id="1" name=""/>
+                    <pic:cNvPicPr/>
+                  </pic:nvPicPr>
+                  <pic:blipFill>
+                    <a:blip r:embed="rId29"/>
+                    <a:stretch>
+                      <a:fillRect/>
+                    </a:stretch>
+                  </pic:blipFill>
+                  <pic:spPr>
+                    <a:xfrm>
+                      <a:off x="0" y="0"/>
+                      <a:ext cx="2438400" cy="2162175"/>
+                    </a:xfrm>
+                    <a:prstGeom prst="rect">
+                      <a:avLst/>
+                    </a:prstGeom>
+                  </pic:spPr>
+                </pic:pic>
+              </a:graphicData>
+            </a:graphic>
+          </wp:inline>
+        </w:drawing>
+      </w:r>
+      <w:r>
+        <w:rPr>
+          <w:noProof/>
+          <w:lang w:val="en-GB" w:eastAsia="en-GB"/>
+        </w:rPr>
+        <w:drawing>
+          <wp:inline distT="0" distB="0" distL="0" distR="0" wp14:anchorId="1F88A54F" wp14:editId="583A9C4B">
+            <wp:extent cx="2619375" cy="1895475"/>
+            <wp:effectExtent l="0" t="0" r="9525" b="9525"/>
+            <wp:docPr id="18" name="Imagen 18"/>
+            <wp:cNvGraphicFramePr>
+              <a:graphicFrameLocks xmlns:a="http://schemas.openxmlformats.org/drawingml/2006/main" noChangeAspect="1"/>
+            </wp:cNvGraphicFramePr>
+            <a:graphic xmlns:a="http://schemas.openxmlformats.org/drawingml/2006/main">
+              <a:graphicData uri="http://schemas.openxmlformats.org/drawingml/2006/picture">
+                <pic:pic xmlns:pic="http://schemas.openxmlformats.org/drawingml/2006/picture">
+                  <pic:nvPicPr>
+                    <pic:cNvPr id="1" name=""/>
+                    <pic:cNvPicPr/>
+                  </pic:nvPicPr>
+                  <pic:blipFill>
+                    <a:blip r:embed="rId30"/>
+                    <a:stretch>
+                      <a:fillRect/>
+                    </a:stretch>
+                  </pic:blipFill>
+                  <pic:spPr>
+                    <a:xfrm>
+                      <a:off x="0" y="0"/>
+                      <a:ext cx="2619375" cy="1895475"/>
+                    </a:xfrm>
+                    <a:prstGeom prst="rect">
+                      <a:avLst/>
+                    </a:prstGeom>
+                  </pic:spPr>
+                </pic:pic>
+              </a:graphicData>
+            </a:graphic>
+          </wp:inline>
+        </w:drawing>
+      </w:r>
+    </w:p>
+    <w:p>
+      <w:r>
+        <w:rPr>
+          <w:noProof/>
+          <w:lang w:val="en-GB" w:eastAsia="en-GB"/>
+        </w:rPr>
+        <w:drawing>
+          <wp:inline distT="0" distB="0" distL="0" distR="0" wp14:anchorId="0214B452" wp14:editId="6F5667EE">
+            <wp:extent cx="2590800" cy="1857375"/>
+            <wp:effectExtent l="0" t="0" r="0" b="9525"/>
+            <wp:docPr id="19" name="Imagen 19"/>
+            <wp:cNvGraphicFramePr>
+              <a:graphicFrameLocks xmlns:a="http://schemas.openxmlformats.org/drawingml/2006/main" noChangeAspect="1"/>
+            </wp:cNvGraphicFramePr>
+            <a:graphic xmlns:a="http://schemas.openxmlformats.org/drawingml/2006/main">
+              <a:graphicData uri="http://schemas.openxmlformats.org/drawingml/2006/picture">
+                <pic:pic xmlns:pic="http://schemas.openxmlformats.org/drawingml/2006/picture">
+                  <pic:nvPicPr>
+                    <pic:cNvPr id="1" name=""/>
+                    <pic:cNvPicPr/>
+                  </pic:nvPicPr>
+                  <pic:blipFill>
+                    <a:blip r:embed="rId31"/>
+                    <a:stretch>
+                      <a:fillRect/>
+                    </a:stretch>
+                  </pic:blipFill>
+                  <pic:spPr>
+                    <a:xfrm>
+                      <a:off x="0" y="0"/>
+                      <a:ext cx="2590800" cy="1857375"/>
+                    </a:xfrm>
+                    <a:prstGeom prst="rect">
+                      <a:avLst/>
+                    </a:prstGeom>
+                  </pic:spPr>
+                </pic:pic>
+              </a:graphicData>
+            </a:graphic>
+          </wp:inline>
+        </w:drawing>
+      </w:r>
+      <w:r>
+        <w:rPr>
+          <w:noProof/>
+          <w:lang w:val="en-GB" w:eastAsia="en-GB"/>
+        </w:rPr>
+        <w:drawing>
+          <wp:inline distT="0" distB="0" distL="0" distR="0" wp14:anchorId="0CFF270A" wp14:editId="33895EDC">
+            <wp:extent cx="4105275" cy="2609850"/>
+            <wp:effectExtent l="0" t="0" r="9525" b="0"/>
+            <wp:docPr id="20" name="Imagen 20"/>
+            <wp:cNvGraphicFramePr>
+              <a:graphicFrameLocks xmlns:a="http://schemas.openxmlformats.org/drawingml/2006/main" noChangeAspect="1"/>
+            </wp:cNvGraphicFramePr>
+            <a:graphic xmlns:a="http://schemas.openxmlformats.org/drawingml/2006/main">
+              <a:graphicData uri="http://schemas.openxmlformats.org/drawingml/2006/picture">
+                <pic:pic xmlns:pic="http://schemas.openxmlformats.org/drawingml/2006/picture">
+                  <pic:nvPicPr>
+                    <pic:cNvPr id="1" name=""/>
+                    <pic:cNvPicPr/>
+                  </pic:nvPicPr>
+                  <pic:blipFill>
+                    <a:blip r:embed="rId32"/>
+                    <a:stretch>
+                      <a:fillRect/>
+                    </a:stretch>
+                  </pic:blipFill>
+                  <pic:spPr>
+                    <a:xfrm>
+                      <a:off x="0" y="0"/>
+                      <a:ext cx="4105275" cy="2609850"/>
+                    </a:xfrm>
+                    <a:prstGeom prst="rect">
+                      <a:avLst/>
+                    </a:prstGeom>
+                  </pic:spPr>
+                </pic:pic>
+              </a:graphicData>
+            </a:graphic>
+          </wp:inline>
+        </w:drawing>
+      </w:r>
+    </w:p>
+    <w:p>
+      <w:pPr>
+        <w:pStyle w:val="Ttulo3"/>
+      </w:pPr>
+      <w:r>
+        <w:t>Pantalla de a</w:t>
+      </w:r>
+      <w:r>
+        <w:t>dministración</w:t>
+      </w:r>
+    </w:p>
+    <w:p>
+      <w:r>
+        <w:t>En la pantalla de administración disponemos de distintos apartados tanto para administración de usuarios, como de preguntas y de visualización de estadísticas.</w:t>
+      </w:r>
+    </w:p>
+    <w:p>
+      <w:r>
+        <w:rPr>
+          <w:noProof/>
+          <w:lang w:val="en-GB" w:eastAsia="en-GB"/>
+        </w:rPr>
+        <w:lastRenderedPageBreak/>
+        <w:drawing>
+          <wp:inline distT="0" distB="0" distL="0" distR="0" wp14:anchorId="0D56ED3C" wp14:editId="2ED08EC4">
+            <wp:extent cx="5760085" cy="3475355"/>
+            <wp:effectExtent l="0" t="0" r="0" b="0"/>
+            <wp:docPr id="21" name="Imagen 21"/>
+            <wp:cNvGraphicFramePr>
+              <a:graphicFrameLocks xmlns:a="http://schemas.openxmlformats.org/drawingml/2006/main" noChangeAspect="1"/>
+            </wp:cNvGraphicFramePr>
+            <a:graphic xmlns:a="http://schemas.openxmlformats.org/drawingml/2006/main">
+              <a:graphicData uri="http://schemas.openxmlformats.org/drawingml/2006/picture">
+                <pic:pic xmlns:pic="http://schemas.openxmlformats.org/drawingml/2006/picture">
+                  <pic:nvPicPr>
+                    <pic:cNvPr id="1" name=""/>
+                    <pic:cNvPicPr/>
+                  </pic:nvPicPr>
+                  <pic:blipFill>
+                    <a:blip r:embed="rId33"/>
+                    <a:stretch>
+                      <a:fillRect/>
+                    </a:stretch>
+                  </pic:blipFill>
+                  <pic:spPr>
+                    <a:xfrm>
+                      <a:off x="0" y="0"/>
+                      <a:ext cx="5760085" cy="3475355"/>
+                    </a:xfrm>
+                    <a:prstGeom prst="rect">
+                      <a:avLst/>
+                    </a:prstGeom>
+                  </pic:spPr>
+                </pic:pic>
+              </a:graphicData>
+            </a:graphic>
+          </wp:inline>
+        </w:drawing>
+      </w:r>
+    </w:p>
+    <w:p>
+      <w:pPr>
+        <w:pStyle w:val="Ttulo4"/>
+      </w:pPr>
+      <w:r>
+        <w:t>Registro de usuario</w:t>
+      </w:r>
+    </w:p>
+    <w:p>
+      <w:r>
+        <w:t xml:space="preserve">Una de las opciones para la gestión de los usuarios es la de registrar nuevos usuarios en la aplicación. Al pulsar en la opción, se abrirá una ventana </w:t>
+      </w:r>
+      <w:proofErr w:type="spellStart"/>
+      <w:r>
+        <w:t>popup</w:t>
+      </w:r>
+      <w:proofErr w:type="spellEnd"/>
+      <w:r>
+        <w:t xml:space="preserve"> en la que tendremos que rellenar los datos del nuevo usuario: email, nombre completo, titulación, </w:t>
+      </w:r>
+      <w:proofErr w:type="spellStart"/>
+      <w:r>
+        <w:t>dni</w:t>
+      </w:r>
+      <w:proofErr w:type="spellEnd"/>
+      <w:r>
+        <w:t xml:space="preserve"> y si será de tipo </w:t>
+      </w:r>
+      <w:proofErr w:type="spellStart"/>
+      <w:r>
+        <w:t>admin</w:t>
+      </w:r>
+      <w:proofErr w:type="spellEnd"/>
+      <w:r>
+        <w:t xml:space="preserve"> o no. Al pulsar en el botón “OK!” primero en la parte cliente se comprobará si todos los campos están completados, y en caso contrario se abrirá otro </w:t>
+      </w:r>
+      <w:proofErr w:type="spellStart"/>
+      <w:r>
+        <w:t>popup</w:t>
+      </w:r>
+      <w:proofErr w:type="spellEnd"/>
+      <w:r>
+        <w:t xml:space="preserve"> pidiendo que se rellenen todos los datos. Si todos los datos con correctos, se enviará una petición de tipo POST a la ruta /api/v1/</w:t>
+      </w:r>
+      <w:proofErr w:type="spellStart"/>
+      <w:r>
+        <w:t>users</w:t>
+      </w:r>
+      <w:proofErr w:type="spellEnd"/>
+      <w:r>
+        <w:t>/</w:t>
+      </w:r>
+      <w:proofErr w:type="spellStart"/>
+      <w:r>
+        <w:t>newUser</w:t>
+      </w:r>
+      <w:proofErr w:type="spellEnd"/>
+      <w:r>
+        <w:t xml:space="preserve"> y se seguirán los siguientes pasos:</w:t>
+      </w:r>
+    </w:p>
+    <w:p>
+      <w:pPr>
+        <w:pStyle w:val="Prrafodelista"/>
+        <w:numPr>
+          <w:ilvl w:val="0"/>
+          <w:numId w:val="26"/>
+        </w:numPr>
+      </w:pPr>
+      <w:r>
+        <w:t>Se comprobará que el email del usuario no existe actualmente en la aplicación. En caso de que ya exista un usuario registrado con este email, se responderá con un código de estado 499.</w:t>
+      </w:r>
+    </w:p>
+    <w:p>
+      <w:pPr>
+        <w:pStyle w:val="Prrafodelista"/>
+        <w:numPr>
+          <w:ilvl w:val="0"/>
+          <w:numId w:val="26"/>
+        </w:numPr>
+      </w:pPr>
+      <w:r>
+        <w:t xml:space="preserve">En caso de que no exista un usuario con este email, se generará una contraseña aleatoria y se </w:t>
+      </w:r>
+      <w:proofErr w:type="spellStart"/>
+      <w:r>
+        <w:t>hasheará</w:t>
+      </w:r>
+      <w:proofErr w:type="spellEnd"/>
+      <w:r>
+        <w:t xml:space="preserve"> con sha256 para guardarla en la base de datos. Seguidamente se salvará el nuevo usuario en la base de datos y se enviará un email al usuario nuevo registrado y al usuario de administración con sus credenciales de acceso a la aplicación.</w:t>
+      </w:r>
+      <w:r>
+        <w:t xml:space="preserve"> Una vez se han enviado los emails, se responde al cliente con un código de estado 200.</w:t>
+      </w:r>
+    </w:p>
+    <w:p>
+      <w:r>
+        <w:rPr>
+          <w:noProof/>
+          <w:lang w:val="en-GB" w:eastAsia="en-GB"/>
+        </w:rPr>
+        <w:lastRenderedPageBreak/>
+        <w:drawing>
+          <wp:inline distT="0" distB="0" distL="0" distR="0" wp14:anchorId="1BB25F5C" wp14:editId="25010D9D">
+            <wp:extent cx="2466975" cy="3981450"/>
+            <wp:effectExtent l="0" t="0" r="9525" b="0"/>
+            <wp:docPr id="22" name="Imagen 22"/>
+            <wp:cNvGraphicFramePr>
+              <a:graphicFrameLocks xmlns:a="http://schemas.openxmlformats.org/drawingml/2006/main" noChangeAspect="1"/>
+            </wp:cNvGraphicFramePr>
+            <a:graphic xmlns:a="http://schemas.openxmlformats.org/drawingml/2006/main">
+              <a:graphicData uri="http://schemas.openxmlformats.org/drawingml/2006/picture">
+                <pic:pic xmlns:pic="http://schemas.openxmlformats.org/drawingml/2006/picture">
+                  <pic:nvPicPr>
+                    <pic:cNvPr id="1" name=""/>
+                    <pic:cNvPicPr/>
+                  </pic:nvPicPr>
+                  <pic:blipFill>
+                    <a:blip r:embed="rId34"/>
+                    <a:stretch>
+                      <a:fillRect/>
+                    </a:stretch>
+                  </pic:blipFill>
+                  <pic:spPr>
+                    <a:xfrm>
+                      <a:off x="0" y="0"/>
+                      <a:ext cx="2466975" cy="3981450"/>
+                    </a:xfrm>
+                    <a:prstGeom prst="rect">
+                      <a:avLst/>
+                    </a:prstGeom>
+                  </pic:spPr>
+                </pic:pic>
+              </a:graphicData>
+            </a:graphic>
+          </wp:inline>
+        </w:drawing>
+      </w:r>
+    </w:p>
+    <w:p>
+      <w:r>
+        <w:rPr>
+          <w:noProof/>
+          <w:lang w:val="en-GB" w:eastAsia="en-GB"/>
+        </w:rPr>
+        <w:drawing>
+          <wp:inline distT="0" distB="0" distL="0" distR="0" wp14:anchorId="094D9887" wp14:editId="00E129D2">
+            <wp:extent cx="4191000" cy="2628900"/>
+            <wp:effectExtent l="0" t="0" r="0" b="0"/>
+            <wp:docPr id="23" name="Imagen 23"/>
+            <wp:cNvGraphicFramePr>
+              <a:graphicFrameLocks xmlns:a="http://schemas.openxmlformats.org/drawingml/2006/main" noChangeAspect="1"/>
+            </wp:cNvGraphicFramePr>
+            <a:graphic xmlns:a="http://schemas.openxmlformats.org/drawingml/2006/main">
+              <a:graphicData uri="http://schemas.openxmlformats.org/drawingml/2006/picture">
+                <pic:pic xmlns:pic="http://schemas.openxmlformats.org/drawingml/2006/picture">
+                  <pic:nvPicPr>
+                    <pic:cNvPr id="1" name=""/>
+                    <pic:cNvPicPr/>
+                  </pic:nvPicPr>
+                  <pic:blipFill>
+                    <a:blip r:embed="rId35"/>
+                    <a:stretch>
+                      <a:fillRect/>
+                    </a:stretch>
+                  </pic:blipFill>
+                  <pic:spPr>
+                    <a:xfrm>
+                      <a:off x="0" y="0"/>
+                      <a:ext cx="4191000" cy="2628900"/>
+                    </a:xfrm>
+                    <a:prstGeom prst="rect">
+                      <a:avLst/>
+                    </a:prstGeom>
+                  </pic:spPr>
+                </pic:pic>
+              </a:graphicData>
+            </a:graphic>
+          </wp:inline>
+        </w:drawing>
+      </w:r>
+    </w:p>
+    <w:p>
+      <w:pPr>
+        <w:pStyle w:val="Ttulo4"/>
+      </w:pPr>
+      <w:r>
+        <w:t>Gestión de usuarios</w:t>
+      </w:r>
+    </w:p>
+    <w:p>
+      <w:r>
+        <w:t>En este apartado podremos ver los usuarios registrados en la aplicación, modificar sus datos o eliminarlos.</w:t>
+      </w:r>
+      <w:r>
+        <w:t xml:space="preserve"> Al entrar en la pantalla primero se realizará una llamada al servidor de tipo GET a la ruta /api/v1/</w:t>
+      </w:r>
+      <w:proofErr w:type="spellStart"/>
+      <w:r>
+        <w:t>users</w:t>
+      </w:r>
+      <w:proofErr w:type="spellEnd"/>
+      <w:r>
+        <w:t>/ para obtener todos los usuarios registrados en la aplicación y así poder mostrarlos en la vista.</w:t>
+      </w:r>
+    </w:p>
+    <w:p>
+      <w:r>
+        <w:rPr>
+          <w:noProof/>
+          <w:lang w:val="en-GB" w:eastAsia="en-GB"/>
+        </w:rPr>
+        <w:lastRenderedPageBreak/>
+        <w:drawing>
+          <wp:inline distT="0" distB="0" distL="0" distR="0" wp14:anchorId="10767396" wp14:editId="667A1CCB">
+            <wp:extent cx="5760085" cy="5916930"/>
+            <wp:effectExtent l="0" t="0" r="0" b="7620"/>
+            <wp:docPr id="24" name="Imagen 24"/>
+            <wp:cNvGraphicFramePr>
+              <a:graphicFrameLocks xmlns:a="http://schemas.openxmlformats.org/drawingml/2006/main" noChangeAspect="1"/>
+            </wp:cNvGraphicFramePr>
+            <a:graphic xmlns:a="http://schemas.openxmlformats.org/drawingml/2006/main">
+              <a:graphicData uri="http://schemas.openxmlformats.org/drawingml/2006/picture">
+                <pic:pic xmlns:pic="http://schemas.openxmlformats.org/drawingml/2006/picture">
+                  <pic:nvPicPr>
+                    <pic:cNvPr id="1" name=""/>
+                    <pic:cNvPicPr/>
+                  </pic:nvPicPr>
+                  <pic:blipFill>
+                    <a:blip r:embed="rId36"/>
+                    <a:stretch>
+                      <a:fillRect/>
+                    </a:stretch>
+                  </pic:blipFill>
+                  <pic:spPr>
+                    <a:xfrm>
+                      <a:off x="0" y="0"/>
+                      <a:ext cx="5760085" cy="5916930"/>
+                    </a:xfrm>
+                    <a:prstGeom prst="rect">
+                      <a:avLst/>
+                    </a:prstGeom>
+                  </pic:spPr>
+                </pic:pic>
+              </a:graphicData>
+            </a:graphic>
+          </wp:inline>
+        </w:drawing>
+      </w:r>
+    </w:p>
+    <w:p>
+      <w:r>
+        <w:t xml:space="preserve">Al pulsar en el botón de arriba a la derecha de cada usuario, nos aparecerá un </w:t>
+      </w:r>
+      <w:proofErr w:type="spellStart"/>
+      <w:r>
+        <w:t>popup</w:t>
+      </w:r>
+      <w:proofErr w:type="spellEnd"/>
+      <w:r>
+        <w:t xml:space="preserve"> en que tendremos que confirmar la eliminación del usuario. En caso de que pulsemos en “OK”, se realizará una petición al servidor de tipo DELETE a la ruta /api/v1/</w:t>
+      </w:r>
+      <w:proofErr w:type="spellStart"/>
+      <w:r>
+        <w:t>users</w:t>
+      </w:r>
+      <w:proofErr w:type="spellEnd"/>
+      <w:r>
+        <w:t>/</w:t>
+      </w:r>
+      <w:proofErr w:type="gramStart"/>
+      <w:r>
+        <w:t>:id</w:t>
+      </w:r>
+      <w:proofErr w:type="gramEnd"/>
+      <w:r>
+        <w:t xml:space="preserve"> en la que se eliminará al usuario de la base de datos y se responderá al cliente con el código de estado 200.</w:t>
+      </w:r>
+    </w:p>
+    <w:p>
+      <w:r>
+        <w:rPr>
+          <w:noProof/>
+          <w:lang w:val="en-GB" w:eastAsia="en-GB"/>
+        </w:rPr>
+        <w:drawing>
+          <wp:inline distT="0" distB="0" distL="0" distR="0" wp14:anchorId="2ACF3779" wp14:editId="6A8FE902">
+            <wp:extent cx="2486025" cy="1466850"/>
+            <wp:effectExtent l="0" t="0" r="9525" b="0"/>
+            <wp:docPr id="25" name="Imagen 25"/>
+            <wp:cNvGraphicFramePr>
+              <a:graphicFrameLocks xmlns:a="http://schemas.openxmlformats.org/drawingml/2006/main" noChangeAspect="1"/>
+            </wp:cNvGraphicFramePr>
+            <a:graphic xmlns:a="http://schemas.openxmlformats.org/drawingml/2006/main">
+              <a:graphicData uri="http://schemas.openxmlformats.org/drawingml/2006/picture">
+                <pic:pic xmlns:pic="http://schemas.openxmlformats.org/drawingml/2006/picture">
+                  <pic:nvPicPr>
+                    <pic:cNvPr id="1" name=""/>
+                    <pic:cNvPicPr/>
+                  </pic:nvPicPr>
+                  <pic:blipFill>
+                    <a:blip r:embed="rId37"/>
+                    <a:stretch>
+                      <a:fillRect/>
+                    </a:stretch>
+                  </pic:blipFill>
+                  <pic:spPr>
+                    <a:xfrm>
+                      <a:off x="0" y="0"/>
+                      <a:ext cx="2486025" cy="1466850"/>
+                    </a:xfrm>
+                    <a:prstGeom prst="rect">
+                      <a:avLst/>
+                    </a:prstGeom>
+                  </pic:spPr>
+                </pic:pic>
+              </a:graphicData>
+            </a:graphic>
+          </wp:inline>
+        </w:drawing>
+      </w:r>
+    </w:p>
+    <w:p>
+      <w:r>
+        <w:lastRenderedPageBreak/>
+        <w:t xml:space="preserve">Por otro lado, si pulsamos en los iconos de la derecha de email, </w:t>
+      </w:r>
+      <w:proofErr w:type="spellStart"/>
+      <w:r>
+        <w:t>degree</w:t>
+      </w:r>
+      <w:proofErr w:type="spellEnd"/>
+      <w:r>
+        <w:t xml:space="preserve">, </w:t>
+      </w:r>
+      <w:proofErr w:type="spellStart"/>
+      <w:r>
+        <w:t>dni</w:t>
+      </w:r>
+      <w:proofErr w:type="spellEnd"/>
+      <w:r>
+        <w:t xml:space="preserve"> o </w:t>
+      </w:r>
+      <w:proofErr w:type="spellStart"/>
+      <w:r>
+        <w:t>admin</w:t>
+      </w:r>
+      <w:proofErr w:type="spellEnd"/>
+      <w:r>
+        <w:t xml:space="preserve">, nos aparecerá un </w:t>
+      </w:r>
+      <w:proofErr w:type="spellStart"/>
+      <w:r>
+        <w:t>popup</w:t>
+      </w:r>
+      <w:proofErr w:type="spellEnd"/>
+      <w:r>
+        <w:t xml:space="preserve"> donde podremos poner el nuevo valor a modificar. Una vez introduzcamos el nuevo valor y pulsemos en el botón “OK”, se hará una petición al servidor de tipo PUT a la ruta /api/v1/</w:t>
+      </w:r>
+      <w:proofErr w:type="spellStart"/>
+      <w:r>
+        <w:t>users</w:t>
+      </w:r>
+      <w:proofErr w:type="spellEnd"/>
+      <w:r>
+        <w:t>/</w:t>
+      </w:r>
+      <w:proofErr w:type="spellStart"/>
+      <w:r>
+        <w:t>userData</w:t>
+      </w:r>
+      <w:proofErr w:type="spellEnd"/>
+      <w:r>
+        <w:t>/</w:t>
+      </w:r>
+      <w:proofErr w:type="gramStart"/>
+      <w:r>
+        <w:t>:id</w:t>
+      </w:r>
+      <w:proofErr w:type="gramEnd"/>
+      <w:r>
+        <w:t xml:space="preserve"> en la que se modificará el valor del usuario en la base de datos y en caso de que se modifique correctamente, se responderá con un código de estado 200.</w:t>
+      </w:r>
+    </w:p>
+    <w:p>
+      <w:r>
+        <w:rPr>
+          <w:noProof/>
+          <w:lang w:val="en-GB" w:eastAsia="en-GB"/>
+        </w:rPr>
+        <w:drawing>
+          <wp:inline distT="0" distB="0" distL="0" distR="0" wp14:anchorId="0FAC1A18" wp14:editId="5871B487">
+            <wp:extent cx="2457450" cy="1733550"/>
+            <wp:effectExtent l="0" t="0" r="0" b="0"/>
+            <wp:docPr id="26" name="Imagen 26"/>
+            <wp:cNvGraphicFramePr>
+              <a:graphicFrameLocks xmlns:a="http://schemas.openxmlformats.org/drawingml/2006/main" noChangeAspect="1"/>
+            </wp:cNvGraphicFramePr>
+            <a:graphic xmlns:a="http://schemas.openxmlformats.org/drawingml/2006/main">
+              <a:graphicData uri="http://schemas.openxmlformats.org/drawingml/2006/picture">
+                <pic:pic xmlns:pic="http://schemas.openxmlformats.org/drawingml/2006/picture">
+                  <pic:nvPicPr>
+                    <pic:cNvPr id="1" name=""/>
+                    <pic:cNvPicPr/>
+                  </pic:nvPicPr>
+                  <pic:blipFill>
+                    <a:blip r:embed="rId38"/>
+                    <a:stretch>
+                      <a:fillRect/>
+                    </a:stretch>
+                  </pic:blipFill>
+                  <pic:spPr>
+                    <a:xfrm>
+                      <a:off x="0" y="0"/>
+                      <a:ext cx="2457450" cy="1733550"/>
+                    </a:xfrm>
+                    <a:prstGeom prst="rect">
+                      <a:avLst/>
+                    </a:prstGeom>
+                  </pic:spPr>
+                </pic:pic>
+              </a:graphicData>
+            </a:graphic>
+          </wp:inline>
+        </w:drawing>
+      </w:r>
+      <w:r>
+        <w:rPr>
+          <w:noProof/>
+          <w:lang w:val="en-GB" w:eastAsia="en-GB"/>
+        </w:rPr>
+        <w:drawing>
+          <wp:inline distT="0" distB="0" distL="0" distR="0" wp14:anchorId="4879D9E9" wp14:editId="05A9A95F">
+            <wp:extent cx="2505075" cy="1752600"/>
+            <wp:effectExtent l="0" t="0" r="9525" b="0"/>
+            <wp:docPr id="27" name="Imagen 27"/>
+            <wp:cNvGraphicFramePr>
+              <a:graphicFrameLocks xmlns:a="http://schemas.openxmlformats.org/drawingml/2006/main" noChangeAspect="1"/>
+            </wp:cNvGraphicFramePr>
+            <a:graphic xmlns:a="http://schemas.openxmlformats.org/drawingml/2006/main">
+              <a:graphicData uri="http://schemas.openxmlformats.org/drawingml/2006/picture">
+                <pic:pic xmlns:pic="http://schemas.openxmlformats.org/drawingml/2006/picture">
+                  <pic:nvPicPr>
+                    <pic:cNvPr id="1" name=""/>
+                    <pic:cNvPicPr/>
+                  </pic:nvPicPr>
+                  <pic:blipFill>
+                    <a:blip r:embed="rId39"/>
+                    <a:stretch>
+                      <a:fillRect/>
+                    </a:stretch>
+                  </pic:blipFill>
+                  <pic:spPr>
+                    <a:xfrm>
+                      <a:off x="0" y="0"/>
+                      <a:ext cx="2505075" cy="1752600"/>
+                    </a:xfrm>
+                    <a:prstGeom prst="rect">
+                      <a:avLst/>
+                    </a:prstGeom>
+                  </pic:spPr>
+                </pic:pic>
+              </a:graphicData>
+            </a:graphic>
+          </wp:inline>
+        </w:drawing>
+      </w:r>
+      <w:r>
+        <w:rPr>
+          <w:noProof/>
+          <w:lang w:val="en-GB" w:eastAsia="en-GB"/>
+        </w:rPr>
+        <w:drawing>
+          <wp:inline distT="0" distB="0" distL="0" distR="0" wp14:anchorId="0B96F1A1" wp14:editId="38C05786">
+            <wp:extent cx="2524125" cy="1790700"/>
+            <wp:effectExtent l="0" t="0" r="9525" b="0"/>
+            <wp:docPr id="28" name="Imagen 28"/>
+            <wp:cNvGraphicFramePr>
+              <a:graphicFrameLocks xmlns:a="http://schemas.openxmlformats.org/drawingml/2006/main" noChangeAspect="1"/>
+            </wp:cNvGraphicFramePr>
+            <a:graphic xmlns:a="http://schemas.openxmlformats.org/drawingml/2006/main">
+              <a:graphicData uri="http://schemas.openxmlformats.org/drawingml/2006/picture">
+                <pic:pic xmlns:pic="http://schemas.openxmlformats.org/drawingml/2006/picture">
+                  <pic:nvPicPr>
+                    <pic:cNvPr id="1" name=""/>
+                    <pic:cNvPicPr/>
+                  </pic:nvPicPr>
+                  <pic:blipFill>
+                    <a:blip r:embed="rId40"/>
+                    <a:stretch>
+                      <a:fillRect/>
+                    </a:stretch>
+                  </pic:blipFill>
+                  <pic:spPr>
+                    <a:xfrm>
+                      <a:off x="0" y="0"/>
+                      <a:ext cx="2524125" cy="1790700"/>
+                    </a:xfrm>
+                    <a:prstGeom prst="rect">
+                      <a:avLst/>
+                    </a:prstGeom>
+                  </pic:spPr>
+                </pic:pic>
+              </a:graphicData>
+            </a:graphic>
+          </wp:inline>
+        </w:drawing>
+      </w:r>
+      <w:r>
+        <w:rPr>
+          <w:noProof/>
+          <w:lang w:val="en-GB" w:eastAsia="en-GB"/>
+        </w:rPr>
+        <w:drawing>
+          <wp:inline distT="0" distB="0" distL="0" distR="0" wp14:anchorId="11FE0D3E" wp14:editId="5A4EB174">
+            <wp:extent cx="2514600" cy="2152650"/>
+            <wp:effectExtent l="0" t="0" r="0" b="0"/>
+            <wp:docPr id="29" name="Imagen 29"/>
+            <wp:cNvGraphicFramePr>
+              <a:graphicFrameLocks xmlns:a="http://schemas.openxmlformats.org/drawingml/2006/main" noChangeAspect="1"/>
+            </wp:cNvGraphicFramePr>
+            <a:graphic xmlns:a="http://schemas.openxmlformats.org/drawingml/2006/main">
+              <a:graphicData uri="http://schemas.openxmlformats.org/drawingml/2006/picture">
+                <pic:pic xmlns:pic="http://schemas.openxmlformats.org/drawingml/2006/picture">
+                  <pic:nvPicPr>
+                    <pic:cNvPr id="1" name=""/>
+                    <pic:cNvPicPr/>
+                  </pic:nvPicPr>
+                  <pic:blipFill>
+                    <a:blip r:embed="rId41"/>
+                    <a:stretch>
+                      <a:fillRect/>
+                    </a:stretch>
+                  </pic:blipFill>
+                  <pic:spPr>
+                    <a:xfrm>
+                      <a:off x="0" y="0"/>
+                      <a:ext cx="2514600" cy="2152650"/>
+                    </a:xfrm>
+                    <a:prstGeom prst="rect">
+                      <a:avLst/>
+                    </a:prstGeom>
+                  </pic:spPr>
+                </pic:pic>
+              </a:graphicData>
+            </a:graphic>
+          </wp:inline>
+        </w:drawing>
+      </w:r>
+    </w:p>
+    <w:p>
+      <w:pPr>
+        <w:pStyle w:val="Ttulo4"/>
+      </w:pPr>
+      <w:r>
+        <w:t>Estadísticas</w:t>
+      </w:r>
+    </w:p>
+    <w:p>
+      <w:r>
+        <w:t>En el apartado de estadísticas podremos obtener estadísticas de los usuarios y de las preguntas de la aplicación.</w:t>
+      </w:r>
+    </w:p>
+    <w:p>
+      <w:r>
+        <w:rPr>
+          <w:noProof/>
+          <w:lang w:val="en-GB" w:eastAsia="en-GB"/>
+        </w:rPr>
+        <w:drawing>
+          <wp:inline distT="0" distB="0" distL="0" distR="0" wp14:anchorId="4BEDF1B7" wp14:editId="10BFD43B">
+            <wp:extent cx="5760085" cy="957580"/>
+            <wp:effectExtent l="0" t="0" r="0" b="0"/>
+            <wp:docPr id="30" name="Imagen 30"/>
+            <wp:cNvGraphicFramePr>
+              <a:graphicFrameLocks xmlns:a="http://schemas.openxmlformats.org/drawingml/2006/main" noChangeAspect="1"/>
+            </wp:cNvGraphicFramePr>
+            <a:graphic xmlns:a="http://schemas.openxmlformats.org/drawingml/2006/main">
+              <a:graphicData uri="http://schemas.openxmlformats.org/drawingml/2006/picture">
+                <pic:pic xmlns:pic="http://schemas.openxmlformats.org/drawingml/2006/picture">
+                  <pic:nvPicPr>
+                    <pic:cNvPr id="1" name=""/>
+                    <pic:cNvPicPr/>
+                  </pic:nvPicPr>
+                  <pic:blipFill>
+                    <a:blip r:embed="rId42"/>
+                    <a:stretch>
+                      <a:fillRect/>
+                    </a:stretch>
+                  </pic:blipFill>
+                  <pic:spPr>
+                    <a:xfrm>
+                      <a:off x="0" y="0"/>
+                      <a:ext cx="5760085" cy="957580"/>
+                    </a:xfrm>
+                    <a:prstGeom prst="rect">
+                      <a:avLst/>
+                    </a:prstGeom>
+                  </pic:spPr>
+                </pic:pic>
+              </a:graphicData>
+            </a:graphic>
+          </wp:inline>
+        </w:drawing>
+      </w:r>
+    </w:p>
+    <w:p>
+      <w:r>
+        <w:t xml:space="preserve">En el caso de estadísticas por usuarios, tendremos una lista con los usuarios de la aplicación, que al desplegarlo tendremos información del usuario: número de </w:t>
+      </w:r>
+      <w:proofErr w:type="spellStart"/>
+      <w:r>
+        <w:t>tests</w:t>
+      </w:r>
+      <w:proofErr w:type="spellEnd"/>
+      <w:r>
+        <w:t xml:space="preserve"> realizados, el tiempo total </w:t>
+      </w:r>
+      <w:r>
+        <w:t xml:space="preserve">haciendo </w:t>
+      </w:r>
+      <w:proofErr w:type="spellStart"/>
+      <w:r>
+        <w:t>tests</w:t>
+      </w:r>
+      <w:proofErr w:type="spellEnd"/>
+      <w:r>
+        <w:t xml:space="preserve">, número de respuestas correctas totales, número de respuestas incorrectas totales, el número de </w:t>
+      </w:r>
+      <w:proofErr w:type="spellStart"/>
+      <w:r>
+        <w:t>tests</w:t>
+      </w:r>
+      <w:proofErr w:type="spellEnd"/>
+      <w:r>
+        <w:t xml:space="preserve"> de tipo entrenamiento y el número de </w:t>
+      </w:r>
+      <w:proofErr w:type="spellStart"/>
+      <w:r>
+        <w:t>tests</w:t>
+      </w:r>
+      <w:proofErr w:type="spellEnd"/>
+      <w:r>
+        <w:t xml:space="preserve"> de tipo real. Además, tendremos una lista de los </w:t>
+      </w:r>
+      <w:proofErr w:type="spellStart"/>
+      <w:r>
+        <w:t>tests</w:t>
+      </w:r>
+      <w:proofErr w:type="spellEnd"/>
+      <w:r>
+        <w:t xml:space="preserve"> realizados por el usuario, especificando el tipo de test, la puntuación total obtenida, la fecha de realización del test, número de respuestas correctas, número de respuestas incorrectas, el tiempo para realizar la pregunta y si ha recibido el </w:t>
+      </w:r>
+      <w:proofErr w:type="spellStart"/>
+      <w:r>
+        <w:t>bonus</w:t>
+      </w:r>
+      <w:proofErr w:type="spellEnd"/>
+      <w:r>
+        <w:t xml:space="preserve"> de tiempo.</w:t>
+      </w:r>
+    </w:p>
+    <w:p>
+      <w:r>
+        <w:lastRenderedPageBreak/>
+        <w:t>Para obtener esta información, una vez pulsado en “</w:t>
+      </w:r>
+      <w:proofErr w:type="spellStart"/>
+      <w:r>
+        <w:t>By</w:t>
+      </w:r>
+      <w:proofErr w:type="spellEnd"/>
+      <w:r>
+        <w:t xml:space="preserve"> </w:t>
+      </w:r>
+      <w:proofErr w:type="spellStart"/>
+      <w:r>
+        <w:t>User</w:t>
+      </w:r>
+      <w:proofErr w:type="spellEnd"/>
+      <w:r>
+        <w:t>” se hace una llamada al servidor de tipo GET a la ruta /api/v1/</w:t>
+      </w:r>
+      <w:proofErr w:type="spellStart"/>
+      <w:r>
+        <w:t>users</w:t>
+      </w:r>
+      <w:proofErr w:type="spellEnd"/>
+      <w:r>
+        <w:t xml:space="preserve"> para obtener los usuarios de la aplicación </w:t>
+      </w:r>
+      <w:r>
+        <w:t>y así poder mostrarlos en la vista.</w:t>
+      </w:r>
+    </w:p>
+    <w:p>
+      <w:r>
+        <w:rPr>
+          <w:noProof/>
+          <w:lang w:val="en-GB" w:eastAsia="en-GB"/>
+        </w:rPr>
+        <w:drawing>
+          <wp:inline distT="0" distB="0" distL="0" distR="0" wp14:anchorId="12CF63DA" wp14:editId="4B352AE9">
+            <wp:extent cx="5760085" cy="2203450"/>
+            <wp:effectExtent l="0" t="0" r="0" b="6350"/>
+            <wp:docPr id="31" name="Imagen 31"/>
+            <wp:cNvGraphicFramePr>
+              <a:graphicFrameLocks xmlns:a="http://schemas.openxmlformats.org/drawingml/2006/main" noChangeAspect="1"/>
+            </wp:cNvGraphicFramePr>
+            <a:graphic xmlns:a="http://schemas.openxmlformats.org/drawingml/2006/main">
+              <a:graphicData uri="http://schemas.openxmlformats.org/drawingml/2006/picture">
+                <pic:pic xmlns:pic="http://schemas.openxmlformats.org/drawingml/2006/picture">
+                  <pic:nvPicPr>
+                    <pic:cNvPr id="1" name=""/>
+                    <pic:cNvPicPr/>
+                  </pic:nvPicPr>
+                  <pic:blipFill>
+                    <a:blip r:embed="rId43"/>
+                    <a:stretch>
+                      <a:fillRect/>
+                    </a:stretch>
+                  </pic:blipFill>
+                  <pic:spPr>
+                    <a:xfrm>
+                      <a:off x="0" y="0"/>
+                      <a:ext cx="5760085" cy="2203450"/>
+                    </a:xfrm>
+                    <a:prstGeom prst="rect">
+                      <a:avLst/>
+                    </a:prstGeom>
+                  </pic:spPr>
+                </pic:pic>
+              </a:graphicData>
+            </a:graphic>
+          </wp:inline>
+        </w:drawing>
+      </w:r>
+    </w:p>
+    <w:p>
+      <w:r>
+        <w:t xml:space="preserve">Por otro lado, en el caso de estadísticas por preguntas, tendremos una lista con las preguntas </w:t>
+      </w:r>
+      <w:proofErr w:type="gramStart"/>
+      <w:r>
+        <w:t>añadidas</w:t>
+      </w:r>
+      <w:proofErr w:type="gramEnd"/>
+      <w:r>
+        <w:t xml:space="preserve"> a la aplicación, con información del número de usuarios que han respondido la pregunta, el número de usuarios que la han respondido correctamente, y el email de los usuarios para ambos casos. Para obtener esta información, una vez pulsado en “</w:t>
+      </w:r>
+      <w:proofErr w:type="spellStart"/>
+      <w:r>
+        <w:t>By</w:t>
+      </w:r>
+      <w:proofErr w:type="spellEnd"/>
+      <w:r>
+        <w:t xml:space="preserve"> </w:t>
+      </w:r>
+      <w:proofErr w:type="spellStart"/>
+      <w:r>
+        <w:t>question</w:t>
+      </w:r>
+      <w:proofErr w:type="spellEnd"/>
+      <w:r>
+        <w:t>” se hace una llamada al servidor de tipo GET a la ruta /api/v1/</w:t>
+      </w:r>
+      <w:proofErr w:type="spellStart"/>
+      <w:r>
+        <w:t>questions</w:t>
+      </w:r>
+      <w:proofErr w:type="spellEnd"/>
+      <w:r>
+        <w:t>.</w:t>
+      </w:r>
+    </w:p>
+    <w:p>
+      <w:r>
+        <w:rPr>
+          <w:noProof/>
+          <w:lang w:val="en-GB" w:eastAsia="en-GB"/>
+        </w:rPr>
+        <w:drawing>
+          <wp:inline distT="0" distB="0" distL="0" distR="0" wp14:anchorId="58252CD9" wp14:editId="6997210D">
+            <wp:extent cx="5760085" cy="2035810"/>
+            <wp:effectExtent l="0" t="0" r="0" b="2540"/>
+            <wp:docPr id="32" name="Imagen 32"/>
+            <wp:cNvGraphicFramePr>
+              <a:graphicFrameLocks xmlns:a="http://schemas.openxmlformats.org/drawingml/2006/main" noChangeAspect="1"/>
+            </wp:cNvGraphicFramePr>
+            <a:graphic xmlns:a="http://schemas.openxmlformats.org/drawingml/2006/main">
+              <a:graphicData uri="http://schemas.openxmlformats.org/drawingml/2006/picture">
+                <pic:pic xmlns:pic="http://schemas.openxmlformats.org/drawingml/2006/picture">
+                  <pic:nvPicPr>
+                    <pic:cNvPr id="1" name=""/>
+                    <pic:cNvPicPr/>
+                  </pic:nvPicPr>
+                  <pic:blipFill>
+                    <a:blip r:embed="rId44"/>
+                    <a:stretch>
+                      <a:fillRect/>
+                    </a:stretch>
+                  </pic:blipFill>
+                  <pic:spPr>
+                    <a:xfrm>
+                      <a:off x="0" y="0"/>
+                      <a:ext cx="5760085" cy="2035810"/>
+                    </a:xfrm>
+                    <a:prstGeom prst="rect">
+                      <a:avLst/>
+                    </a:prstGeom>
+                  </pic:spPr>
+                </pic:pic>
+              </a:graphicData>
+            </a:graphic>
+          </wp:inline>
+        </w:drawing>
+      </w:r>
+    </w:p>
+    <w:p>
+      <w:pPr>
+        <w:pStyle w:val="Ttulo4"/>
+      </w:pPr>
+      <w:r>
+        <w:t>Creación de preguntas</w:t>
+      </w:r>
+    </w:p>
+    <w:p>
+      <w:r>
+        <w:t xml:space="preserve">Al crear una pregunta tendremos que completar los campos de enunciado, respuestas 1, respuesta 2, respuesta 3, respuesta 4, respuesta correcta, segundos para contestar a la pregunta, el tipo de test (entrenamiento y/o test real) y los archivos de imagen y/o audio asociados a la pregunta. </w:t>
+      </w:r>
+    </w:p>
+    <w:p>
+      <w:r>
+        <w:rPr>
+          <w:noProof/>
+          <w:lang w:val="en-GB" w:eastAsia="en-GB"/>
+        </w:rPr>
+        <w:lastRenderedPageBreak/>
+        <w:drawing>
+          <wp:inline distT="0" distB="0" distL="0" distR="0" wp14:anchorId="5AB6A497" wp14:editId="028232D3">
+            <wp:extent cx="5760085" cy="6188710"/>
+            <wp:effectExtent l="0" t="0" r="0" b="2540"/>
+            <wp:docPr id="33" name="Imagen 33"/>
+            <wp:cNvGraphicFramePr>
+              <a:graphicFrameLocks xmlns:a="http://schemas.openxmlformats.org/drawingml/2006/main" noChangeAspect="1"/>
+            </wp:cNvGraphicFramePr>
+            <a:graphic xmlns:a="http://schemas.openxmlformats.org/drawingml/2006/main">
+              <a:graphicData uri="http://schemas.openxmlformats.org/drawingml/2006/picture">
+                <pic:pic xmlns:pic="http://schemas.openxmlformats.org/drawingml/2006/picture">
+                  <pic:nvPicPr>
+                    <pic:cNvPr id="1" name=""/>
+                    <pic:cNvPicPr/>
+                  </pic:nvPicPr>
+                  <pic:blipFill>
+                    <a:blip r:embed="rId45"/>
+                    <a:stretch>
+                      <a:fillRect/>
+                    </a:stretch>
+                  </pic:blipFill>
+                  <pic:spPr>
+                    <a:xfrm>
+                      <a:off x="0" y="0"/>
+                      <a:ext cx="5760085" cy="6188710"/>
+                    </a:xfrm>
+                    <a:prstGeom prst="rect">
+                      <a:avLst/>
+                    </a:prstGeom>
+                  </pic:spPr>
+                </pic:pic>
+              </a:graphicData>
+            </a:graphic>
+          </wp:inline>
+        </w:drawing>
+      </w:r>
+    </w:p>
+    <w:p>
+      <w:r>
+        <w:rPr>
+          <w:noProof/>
+          <w:lang w:val="en-GB" w:eastAsia="en-GB"/>
+        </w:rPr>
+        <w:lastRenderedPageBreak/>
+        <w:drawing>
+          <wp:inline distT="0" distB="0" distL="0" distR="0" wp14:anchorId="0AFCD610" wp14:editId="6FA9C827">
+            <wp:extent cx="5760085" cy="6687185"/>
+            <wp:effectExtent l="0" t="0" r="0" b="0"/>
+            <wp:docPr id="34" name="Imagen 34"/>
+            <wp:cNvGraphicFramePr>
+              <a:graphicFrameLocks xmlns:a="http://schemas.openxmlformats.org/drawingml/2006/main" noChangeAspect="1"/>
+            </wp:cNvGraphicFramePr>
+            <a:graphic xmlns:a="http://schemas.openxmlformats.org/drawingml/2006/main">
+              <a:graphicData uri="http://schemas.openxmlformats.org/drawingml/2006/picture">
+                <pic:pic xmlns:pic="http://schemas.openxmlformats.org/drawingml/2006/picture">
+                  <pic:nvPicPr>
+                    <pic:cNvPr id="1" name=""/>
+                    <pic:cNvPicPr/>
+                  </pic:nvPicPr>
+                  <pic:blipFill>
+                    <a:blip r:embed="rId46"/>
+                    <a:stretch>
+                      <a:fillRect/>
+                    </a:stretch>
+                  </pic:blipFill>
+                  <pic:spPr>
+                    <a:xfrm>
+                      <a:off x="0" y="0"/>
+                      <a:ext cx="5760085" cy="6687185"/>
+                    </a:xfrm>
+                    <a:prstGeom prst="rect">
+                      <a:avLst/>
+                    </a:prstGeom>
+                  </pic:spPr>
+                </pic:pic>
+              </a:graphicData>
+            </a:graphic>
+          </wp:inline>
+        </w:drawing>
+      </w:r>
+    </w:p>
+    <w:p>
+      <w:r>
+        <w:t>Una vez pulsamos en “</w:t>
+      </w:r>
+      <w:proofErr w:type="spellStart"/>
+      <w:r>
+        <w:t>upload</w:t>
+      </w:r>
+      <w:proofErr w:type="spellEnd"/>
+      <w:r>
+        <w:t xml:space="preserve"> </w:t>
+      </w:r>
+      <w:proofErr w:type="spellStart"/>
+      <w:r>
+        <w:t>question</w:t>
+      </w:r>
+      <w:proofErr w:type="spellEnd"/>
+      <w:r>
+        <w:t xml:space="preserve"> </w:t>
+      </w:r>
+      <w:proofErr w:type="spellStart"/>
+      <w:r>
+        <w:t>with</w:t>
+      </w:r>
+      <w:proofErr w:type="spellEnd"/>
+      <w:r>
+        <w:t xml:space="preserve"> files”, </w:t>
+      </w:r>
+      <w:r>
+        <w:t>primero</w:t>
+      </w:r>
+      <w:r>
+        <w:t xml:space="preserve"> los archivos se hace una petición de tipo POST a la ruta /api/v1/</w:t>
+      </w:r>
+      <w:proofErr w:type="spellStart"/>
+      <w:r>
+        <w:t>upload</w:t>
+      </w:r>
+      <w:proofErr w:type="spellEnd"/>
+      <w:r>
+        <w:t xml:space="preserve"> en la que se </w:t>
+      </w:r>
+      <w:proofErr w:type="spellStart"/>
+      <w:r>
+        <w:t>parseará</w:t>
+      </w:r>
+      <w:proofErr w:type="spellEnd"/>
+      <w:r>
+        <w:t xml:space="preserve"> la información del formulario recibido con los archivos, se les añadirá al nombre del archivo la fecha de creación para evitar duplicados, y se guardarán en la ruta de carpetas </w:t>
+      </w:r>
+      <w:proofErr w:type="spellStart"/>
+      <w:r>
+        <w:t>public</w:t>
+      </w:r>
+      <w:proofErr w:type="spellEnd"/>
+      <w:r>
+        <w:t>/files</w:t>
+      </w:r>
+      <w:r>
+        <w:t>. Una vez recibida la respuesta del servidor al cliente, se hace una petición de tipo POST a la ruta /api/v1/</w:t>
+      </w:r>
+      <w:proofErr w:type="spellStart"/>
+      <w:r>
+        <w:t>questions</w:t>
+      </w:r>
+      <w:proofErr w:type="spellEnd"/>
+      <w:r>
+        <w:t>/</w:t>
+      </w:r>
+      <w:proofErr w:type="spellStart"/>
+      <w:r>
+        <w:t>newQuestion</w:t>
+      </w:r>
+      <w:proofErr w:type="spellEnd"/>
+      <w:r>
+        <w:t xml:space="preserve"> en la que se guarda en el campo files de la pregunta el nombre de los archivos asociados y seguidamente se guarda la pregunta en la base de datos.</w:t>
+      </w:r>
+    </w:p>
+    <w:p>
+      <w:r>
+        <w:rPr>
+          <w:noProof/>
+          <w:lang w:val="en-GB" w:eastAsia="en-GB"/>
+        </w:rPr>
+        <w:lastRenderedPageBreak/>
+        <w:drawing>
+          <wp:inline distT="0" distB="0" distL="0" distR="0" wp14:anchorId="00EFF690" wp14:editId="10D2B287">
+            <wp:extent cx="2476500" cy="1238250"/>
+            <wp:effectExtent l="0" t="0" r="0" b="0"/>
+            <wp:docPr id="35" name="Imagen 35"/>
+            <wp:cNvGraphicFramePr>
+              <a:graphicFrameLocks xmlns:a="http://schemas.openxmlformats.org/drawingml/2006/main" noChangeAspect="1"/>
+            </wp:cNvGraphicFramePr>
+            <a:graphic xmlns:a="http://schemas.openxmlformats.org/drawingml/2006/main">
+              <a:graphicData uri="http://schemas.openxmlformats.org/drawingml/2006/picture">
+                <pic:pic xmlns:pic="http://schemas.openxmlformats.org/drawingml/2006/picture">
+                  <pic:nvPicPr>
+                    <pic:cNvPr id="1" name=""/>
+                    <pic:cNvPicPr/>
+                  </pic:nvPicPr>
+                  <pic:blipFill>
+                    <a:blip r:embed="rId47"/>
+                    <a:stretch>
+                      <a:fillRect/>
+                    </a:stretch>
+                  </pic:blipFill>
+                  <pic:spPr>
+                    <a:xfrm>
+                      <a:off x="0" y="0"/>
+                      <a:ext cx="2476500" cy="1238250"/>
+                    </a:xfrm>
+                    <a:prstGeom prst="rect">
+                      <a:avLst/>
+                    </a:prstGeom>
+                  </pic:spPr>
+                </pic:pic>
+              </a:graphicData>
+            </a:graphic>
+          </wp:inline>
+        </w:drawing>
+      </w:r>
+    </w:p>
+    <w:p/>
+    <w:p>
+      <w:pPr>
+        <w:pStyle w:val="Ttulo4"/>
+      </w:pPr>
+      <w:r>
+        <w:t>Gestión de preguntas</w:t>
+      </w:r>
+    </w:p>
+    <w:p>
+      <w:r>
+        <w:t xml:space="preserve">En esta pantalla tendremos la información de todas las preguntas añadidas a la aplicación, pudiendo modificar sus campos o eliminarlas. </w:t>
+      </w:r>
+      <w:r>
+        <w:t>Al entrar a la pantalla se hace una petición de tipo GET a la ruta /api/v1/</w:t>
+      </w:r>
+      <w:proofErr w:type="spellStart"/>
+      <w:r>
+        <w:t>questions</w:t>
+      </w:r>
+      <w:proofErr w:type="spellEnd"/>
+      <w:r>
+        <w:t xml:space="preserve"> que devuelve todas las preguntas creadas en el sistema.</w:t>
+      </w:r>
+    </w:p>
+    <w:p>
+      <w:r>
+        <w:t xml:space="preserve">Al pulsar en el botón de arriba a la derecha de cada pregunta, podremos eliminarla confirmando en el </w:t>
+      </w:r>
+      <w:proofErr w:type="spellStart"/>
+      <w:r>
+        <w:t>popup</w:t>
+      </w:r>
+      <w:proofErr w:type="spellEnd"/>
+      <w:r>
+        <w:t>.</w:t>
+      </w:r>
+      <w:r>
+        <w:t xml:space="preserve"> Entonces, se hará una petición de tipo DELETE a la ruta /api/v1/</w:t>
+      </w:r>
+      <w:proofErr w:type="spellStart"/>
+      <w:r>
+        <w:t>questions</w:t>
+      </w:r>
+      <w:proofErr w:type="spellEnd"/>
+      <w:r>
+        <w:t>/</w:t>
+      </w:r>
+      <w:proofErr w:type="gramStart"/>
+      <w:r>
+        <w:t>:id</w:t>
+      </w:r>
+      <w:proofErr w:type="gramEnd"/>
+      <w:r>
+        <w:t xml:space="preserve"> donde primero se eliminarán los archivos del servidor asociados a la pregunta y seguidamente se eliminará la pregunta de la base de datos. </w:t>
+      </w:r>
+    </w:p>
+    <w:p>
+      <w:r>
+        <w:rPr>
+          <w:noProof/>
+          <w:lang w:val="en-GB" w:eastAsia="en-GB"/>
+        </w:rPr>
+        <w:drawing>
+          <wp:inline distT="0" distB="0" distL="0" distR="0" wp14:anchorId="76F57830" wp14:editId="4210D04F">
+            <wp:extent cx="2581275" cy="1704975"/>
+            <wp:effectExtent l="0" t="0" r="9525" b="9525"/>
+            <wp:docPr id="37" name="Imagen 37"/>
+            <wp:cNvGraphicFramePr>
+              <a:graphicFrameLocks xmlns:a="http://schemas.openxmlformats.org/drawingml/2006/main" noChangeAspect="1"/>
+            </wp:cNvGraphicFramePr>
+            <a:graphic xmlns:a="http://schemas.openxmlformats.org/drawingml/2006/main">
+              <a:graphicData uri="http://schemas.openxmlformats.org/drawingml/2006/picture">
+                <pic:pic xmlns:pic="http://schemas.openxmlformats.org/drawingml/2006/picture">
+                  <pic:nvPicPr>
+                    <pic:cNvPr id="1" name=""/>
+                    <pic:cNvPicPr/>
+                  </pic:nvPicPr>
+                  <pic:blipFill>
+                    <a:blip r:embed="rId48"/>
+                    <a:stretch>
+                      <a:fillRect/>
+                    </a:stretch>
+                  </pic:blipFill>
+                  <pic:spPr>
+                    <a:xfrm>
+                      <a:off x="0" y="0"/>
+                      <a:ext cx="2581275" cy="1704975"/>
+                    </a:xfrm>
+                    <a:prstGeom prst="rect">
+                      <a:avLst/>
+                    </a:prstGeom>
+                  </pic:spPr>
+                </pic:pic>
+              </a:graphicData>
+            </a:graphic>
+          </wp:inline>
+        </w:drawing>
+      </w:r>
+    </w:p>
+    <w:p>
+      <w:r>
+        <w:rPr>
+          <w:noProof/>
+          <w:lang w:val="en-GB" w:eastAsia="en-GB"/>
+        </w:rPr>
+        <w:lastRenderedPageBreak/>
+        <w:drawing>
+          <wp:inline distT="0" distB="0" distL="0" distR="0" wp14:anchorId="218C6425" wp14:editId="4CC677F1">
+            <wp:extent cx="5760085" cy="6516370"/>
+            <wp:effectExtent l="0" t="0" r="0" b="0"/>
+            <wp:docPr id="36" name="Imagen 36"/>
+            <wp:cNvGraphicFramePr>
+              <a:graphicFrameLocks xmlns:a="http://schemas.openxmlformats.org/drawingml/2006/main" noChangeAspect="1"/>
+            </wp:cNvGraphicFramePr>
+            <a:graphic xmlns:a="http://schemas.openxmlformats.org/drawingml/2006/main">
+              <a:graphicData uri="http://schemas.openxmlformats.org/drawingml/2006/picture">
+                <pic:pic xmlns:pic="http://schemas.openxmlformats.org/drawingml/2006/picture">
+                  <pic:nvPicPr>
+                    <pic:cNvPr id="1" name=""/>
+                    <pic:cNvPicPr/>
+                  </pic:nvPicPr>
+                  <pic:blipFill>
+                    <a:blip r:embed="rId49"/>
+                    <a:stretch>
+                      <a:fillRect/>
+                    </a:stretch>
+                  </pic:blipFill>
+                  <pic:spPr>
+                    <a:xfrm>
+                      <a:off x="0" y="0"/>
+                      <a:ext cx="5760085" cy="6516370"/>
+                    </a:xfrm>
+                    <a:prstGeom prst="rect">
+                      <a:avLst/>
+                    </a:prstGeom>
+                  </pic:spPr>
+                </pic:pic>
+              </a:graphicData>
+            </a:graphic>
+          </wp:inline>
+        </w:drawing>
+      </w:r>
+    </w:p>
+    <w:p>
+      <w:pPr>
+        <w:pStyle w:val="Ttulo3"/>
+      </w:pPr>
+      <w:r>
+        <w:t>Test</w:t>
+      </w:r>
+    </w:p>
+    <w:p>
+      <w:r>
+        <w:t>dfsafdafsd</w:t>
+      </w:r>
+    </w:p>
+    <w:p>
+      <w:pPr>
+        <w:pStyle w:val="Ttulo3"/>
+      </w:pPr>
+      <w:r>
+        <w:t>Ranking</w:t>
+      </w:r>
+    </w:p>
+    <w:p>
+      <w:r>
+        <w:t xml:space="preserve">En la pantalla de ranking podremos ver la posición de cada usuario dependiendo de los puntos que tenga, ordenados de mayor a menor puntuación. </w:t>
+      </w:r>
+      <w:r>
+        <w:t>Al entrar en la pantalla se hace una petición GET a la ruta /api/v1/</w:t>
+      </w:r>
+      <w:proofErr w:type="spellStart"/>
+      <w:r>
+        <w:t>users</w:t>
+      </w:r>
+      <w:proofErr w:type="spellEnd"/>
+      <w:r>
+        <w:t xml:space="preserve">/ranking en la que se obtiene los usuarios ordenados por el campo score. </w:t>
+      </w:r>
+    </w:p>
+    <w:p>
+      <w:r>
+        <w:rPr>
+          <w:noProof/>
+          <w:lang w:val="en-GB" w:eastAsia="en-GB"/>
+        </w:rPr>
+        <w:lastRenderedPageBreak/>
+        <w:drawing>
+          <wp:inline distT="0" distB="0" distL="0" distR="0" wp14:anchorId="4D4FCB59" wp14:editId="2EFC9EFB">
+            <wp:extent cx="5760085" cy="1860550"/>
+            <wp:effectExtent l="0" t="0" r="0" b="6350"/>
+            <wp:docPr id="38" name="Imagen 38"/>
+            <wp:cNvGraphicFramePr>
+              <a:graphicFrameLocks xmlns:a="http://schemas.openxmlformats.org/drawingml/2006/main" noChangeAspect="1"/>
+            </wp:cNvGraphicFramePr>
+            <a:graphic xmlns:a="http://schemas.openxmlformats.org/drawingml/2006/main">
+              <a:graphicData uri="http://schemas.openxmlformats.org/drawingml/2006/picture">
+                <pic:pic xmlns:pic="http://schemas.openxmlformats.org/drawingml/2006/picture">
+                  <pic:nvPicPr>
+                    <pic:cNvPr id="1" name=""/>
+                    <pic:cNvPicPr/>
+                  </pic:nvPicPr>
+                  <pic:blipFill>
+                    <a:blip r:embed="rId50"/>
+                    <a:stretch>
+                      <a:fillRect/>
+                    </a:stretch>
+                  </pic:blipFill>
+                  <pic:spPr>
+                    <a:xfrm>
+                      <a:off x="0" y="0"/>
+                      <a:ext cx="5760085" cy="1860550"/>
+                    </a:xfrm>
+                    <a:prstGeom prst="rect">
+                      <a:avLst/>
+                    </a:prstGeom>
+                  </pic:spPr>
+                </pic:pic>
+              </a:graphicData>
+            </a:graphic>
+          </wp:inline>
+        </w:drawing>
+      </w:r>
+    </w:p>
+    <w:p>
+      <w:pPr>
+        <w:pStyle w:val="Ttulo3"/>
+      </w:pPr>
+      <w:r>
+        <w:t>Perfil</w:t>
+      </w:r>
+    </w:p>
+    <w:p>
+      <w:r>
+        <w:t xml:space="preserve">En la pantalla de mi perfil el usuario podrá visualizar toda la información relativa a su cuenta, cambiar su contraseña y ver un registro de los </w:t>
+      </w:r>
+      <w:proofErr w:type="spellStart"/>
+      <w:r>
+        <w:t>tests</w:t>
+      </w:r>
+      <w:proofErr w:type="spellEnd"/>
+      <w:r>
+        <w:t xml:space="preserve"> que ha hecho. Al entrar en la pantalla se hará una petición de tipo GET a la ruta /api/v1/</w:t>
+      </w:r>
+      <w:proofErr w:type="spellStart"/>
+      <w:r>
+        <w:t>users</w:t>
+      </w:r>
+      <w:proofErr w:type="spellEnd"/>
+      <w:r>
+        <w:t>/</w:t>
+      </w:r>
+      <w:proofErr w:type="gramStart"/>
+      <w:r>
+        <w:t>:id</w:t>
+      </w:r>
+      <w:proofErr w:type="gramEnd"/>
+      <w:r>
+        <w:t xml:space="preserve"> para obtener la información específica del usuario.</w:t>
+      </w:r>
+    </w:p>
+    <w:p>
+      <w:r>
+        <w:rPr>
+          <w:noProof/>
+          <w:lang w:val="en-GB" w:eastAsia="en-GB"/>
+        </w:rPr>
+        <w:drawing>
+          <wp:inline distT="0" distB="0" distL="0" distR="0" wp14:anchorId="64C05AAD" wp14:editId="1C9D779D">
+            <wp:extent cx="5760085" cy="5297170"/>
+            <wp:effectExtent l="0" t="0" r="0" b="0"/>
+            <wp:docPr id="40" name="Imagen 40"/>
+            <wp:cNvGraphicFramePr>
+              <a:graphicFrameLocks xmlns:a="http://schemas.openxmlformats.org/drawingml/2006/main" noChangeAspect="1"/>
+            </wp:cNvGraphicFramePr>
+            <a:graphic xmlns:a="http://schemas.openxmlformats.org/drawingml/2006/main">
+              <a:graphicData uri="http://schemas.openxmlformats.org/drawingml/2006/picture">
+                <pic:pic xmlns:pic="http://schemas.openxmlformats.org/drawingml/2006/picture">
+                  <pic:nvPicPr>
+                    <pic:cNvPr id="1" name=""/>
+                    <pic:cNvPicPr/>
+                  </pic:nvPicPr>
+                  <pic:blipFill>
+                    <a:blip r:embed="rId51"/>
+                    <a:stretch>
+                      <a:fillRect/>
+                    </a:stretch>
+                  </pic:blipFill>
+                  <pic:spPr>
+                    <a:xfrm>
+                      <a:off x="0" y="0"/>
+                      <a:ext cx="5760085" cy="5297170"/>
+                    </a:xfrm>
+                    <a:prstGeom prst="rect">
+                      <a:avLst/>
+                    </a:prstGeom>
+                  </pic:spPr>
+                </pic:pic>
+              </a:graphicData>
+            </a:graphic>
+          </wp:inline>
+        </w:drawing>
+      </w:r>
+    </w:p>
+    <w:p>
+      <w:r>
+        <w:lastRenderedPageBreak/>
+        <w:t xml:space="preserve">Si se selecciona el botón de cambiar de contraseña, aparecerá un </w:t>
+      </w:r>
+      <w:proofErr w:type="spellStart"/>
+      <w:r>
+        <w:t>popup</w:t>
+      </w:r>
+      <w:proofErr w:type="spellEnd"/>
+      <w:r>
+        <w:t xml:space="preserve"> en el que tendremos que rellenar el campo de contraseña actual y nueva contraseña. Una vez pulsado en el botón “</w:t>
+      </w:r>
+      <w:proofErr w:type="spellStart"/>
+      <w:r>
+        <w:t>Change</w:t>
+      </w:r>
+      <w:proofErr w:type="spellEnd"/>
+      <w:r>
+        <w:t>”, se realizará una petición al servidor de tipo PUT a la ruta /api/v1/</w:t>
+      </w:r>
+      <w:proofErr w:type="spellStart"/>
+      <w:r>
+        <w:t>password</w:t>
+      </w:r>
+      <w:proofErr w:type="spellEnd"/>
+      <w:r>
+        <w:t>/</w:t>
+      </w:r>
+      <w:proofErr w:type="gramStart"/>
+      <w:r>
+        <w:t>:id</w:t>
+      </w:r>
+      <w:proofErr w:type="gramEnd"/>
+      <w:r>
+        <w:t xml:space="preserve"> en la que se seguirán los siguientes pasos:</w:t>
+      </w:r>
+    </w:p>
+    <w:p>
+      <w:pPr>
+        <w:pStyle w:val="Prrafodelista"/>
+        <w:numPr>
+          <w:ilvl w:val="0"/>
+          <w:numId w:val="27"/>
+        </w:numPr>
+      </w:pPr>
+      <w:r>
+        <w:t>Comprobación de existencia del usuario en la base de datos, en caso contrario se responderá con un código de estado 404.</w:t>
+      </w:r>
+    </w:p>
+    <w:p>
+      <w:pPr>
+        <w:pStyle w:val="Prrafodelista"/>
+        <w:numPr>
+          <w:ilvl w:val="0"/>
+          <w:numId w:val="27"/>
+        </w:numPr>
+      </w:pPr>
+      <w:r>
+        <w:t xml:space="preserve">Si el usuario existe en la base de datos, se comprobará que la contraseña actual coincide con la existente, y en caso de que no coincidan se enviará un código de estado 401. </w:t>
+      </w:r>
+    </w:p>
+    <w:p>
+      <w:pPr>
+        <w:pStyle w:val="Prrafodelista"/>
+        <w:numPr>
+          <w:ilvl w:val="0"/>
+          <w:numId w:val="27"/>
+        </w:numPr>
+      </w:pPr>
+      <w:r>
+        <w:t xml:space="preserve">Por otro lado, si las contraseñas coinciden, se </w:t>
+      </w:r>
+      <w:proofErr w:type="spellStart"/>
+      <w:r>
+        <w:t>hasheará</w:t>
+      </w:r>
+      <w:proofErr w:type="spellEnd"/>
+      <w:r>
+        <w:t xml:space="preserve"> la nueva contraseña y se modificará en la base de datos, respondiendo con un código de estado 200.</w:t>
+      </w:r>
+    </w:p>
+    <w:p>
+      <w:pPr>
+        <w:ind w:left="360"/>
+      </w:pPr>
+      <w:r>
+        <w:rPr>
+          <w:noProof/>
+          <w:lang w:val="en-GB" w:eastAsia="en-GB"/>
+        </w:rPr>
+        <w:drawing>
+          <wp:inline distT="0" distB="0" distL="0" distR="0" wp14:anchorId="3811F933" wp14:editId="2491DC4A">
+            <wp:extent cx="2590800" cy="2286000"/>
+            <wp:effectExtent l="0" t="0" r="0" b="0"/>
+            <wp:docPr id="39" name="Imagen 39"/>
+            <wp:cNvGraphicFramePr>
+              <a:graphicFrameLocks xmlns:a="http://schemas.openxmlformats.org/drawingml/2006/main" noChangeAspect="1"/>
+            </wp:cNvGraphicFramePr>
+            <a:graphic xmlns:a="http://schemas.openxmlformats.org/drawingml/2006/main">
+              <a:graphicData uri="http://schemas.openxmlformats.org/drawingml/2006/picture">
+                <pic:pic xmlns:pic="http://schemas.openxmlformats.org/drawingml/2006/picture">
+                  <pic:nvPicPr>
+                    <pic:cNvPr id="1" name=""/>
+                    <pic:cNvPicPr/>
+                  </pic:nvPicPr>
+                  <pic:blipFill>
+                    <a:blip r:embed="rId52"/>
+                    <a:stretch>
+                      <a:fillRect/>
+                    </a:stretch>
+                  </pic:blipFill>
+                  <pic:spPr>
+                    <a:xfrm>
+                      <a:off x="0" y="0"/>
+                      <a:ext cx="2590800" cy="2286000"/>
+                    </a:xfrm>
+                    <a:prstGeom prst="rect">
+                      <a:avLst/>
+                    </a:prstGeom>
+                  </pic:spPr>
+                </pic:pic>
+              </a:graphicData>
+            </a:graphic>
+          </wp:inline>
+        </w:drawing>
+      </w:r>
+    </w:p>
+    <w:p>
+      <w:r>
+        <w:rPr>
+          <w:noProof/>
+          <w:lang w:val="en-GB" w:eastAsia="en-GB"/>
+        </w:rPr>
+        <w:drawing>
+          <wp:inline distT="0" distB="0" distL="0" distR="0" wp14:anchorId="6E69A2E8" wp14:editId="659B8741">
+            <wp:extent cx="2486025" cy="1285875"/>
+            <wp:effectExtent l="0" t="0" r="9525" b="9525"/>
+            <wp:docPr id="41" name="Imagen 41"/>
+            <wp:cNvGraphicFramePr>
+              <a:graphicFrameLocks xmlns:a="http://schemas.openxmlformats.org/drawingml/2006/main" noChangeAspect="1"/>
+            </wp:cNvGraphicFramePr>
+            <a:graphic xmlns:a="http://schemas.openxmlformats.org/drawingml/2006/main">
+              <a:graphicData uri="http://schemas.openxmlformats.org/drawingml/2006/picture">
+                <pic:pic xmlns:pic="http://schemas.openxmlformats.org/drawingml/2006/picture">
+                  <pic:nvPicPr>
+                    <pic:cNvPr id="1" name=""/>
+                    <pic:cNvPicPr/>
+                  </pic:nvPicPr>
+                  <pic:blipFill>
+                    <a:blip r:embed="rId53"/>
+                    <a:stretch>
+                      <a:fillRect/>
+                    </a:stretch>
+                  </pic:blipFill>
+                  <pic:spPr>
+                    <a:xfrm>
+                      <a:off x="0" y="0"/>
+                      <a:ext cx="2486025" cy="1285875"/>
+                    </a:xfrm>
+                    <a:prstGeom prst="rect">
+                      <a:avLst/>
+                    </a:prstGeom>
+                  </pic:spPr>
+                </pic:pic>
+              </a:graphicData>
+            </a:graphic>
+          </wp:inline>
+        </w:drawing>
+      </w:r>
+      <w:r>
+        <w:rPr>
+          <w:noProof/>
+          <w:lang w:val="en-GB" w:eastAsia="en-GB"/>
+        </w:rPr>
+        <w:drawing>
+          <wp:inline distT="0" distB="0" distL="0" distR="0" wp14:anchorId="25BE8184" wp14:editId="187B6E29">
+            <wp:extent cx="2600325" cy="1876425"/>
+            <wp:effectExtent l="0" t="0" r="9525" b="9525"/>
+            <wp:docPr id="42" name="Imagen 42"/>
+            <wp:cNvGraphicFramePr>
+              <a:graphicFrameLocks xmlns:a="http://schemas.openxmlformats.org/drawingml/2006/main" noChangeAspect="1"/>
+            </wp:cNvGraphicFramePr>
+            <a:graphic xmlns:a="http://schemas.openxmlformats.org/drawingml/2006/main">
+              <a:graphicData uri="http://schemas.openxmlformats.org/drawingml/2006/picture">
+                <pic:pic xmlns:pic="http://schemas.openxmlformats.org/drawingml/2006/picture">
+                  <pic:nvPicPr>
+                    <pic:cNvPr id="1" name=""/>
+                    <pic:cNvPicPr/>
+                  </pic:nvPicPr>
+                  <pic:blipFill>
+                    <a:blip r:embed="rId54"/>
+                    <a:stretch>
+                      <a:fillRect/>
+                    </a:stretch>
+                  </pic:blipFill>
+                  <pic:spPr>
+                    <a:xfrm>
+                      <a:off x="0" y="0"/>
+                      <a:ext cx="2600325" cy="1876425"/>
+                    </a:xfrm>
+                    <a:prstGeom prst="rect">
+                      <a:avLst/>
+                    </a:prstGeom>
+                  </pic:spPr>
+                </pic:pic>
+              </a:graphicData>
+            </a:graphic>
+          </wp:inline>
+        </w:drawing>
+      </w:r>
+    </w:p>
+    <w:p/>
+    <w:p>
+      <w:pPr>
+        <w:pStyle w:val="Ttulo3"/>
+      </w:pPr>
+      <w:r>
+        <w:t>Desconectar</w:t>
+      </w:r>
+    </w:p>
+    <w:p>
+      <w:r>
+        <w:t xml:space="preserve">Al pulsar es desconectar aparecerá un </w:t>
+      </w:r>
+      <w:proofErr w:type="spellStart"/>
+      <w:r>
+        <w:t>popup</w:t>
+      </w:r>
+      <w:proofErr w:type="spellEnd"/>
+      <w:r>
+        <w:t xml:space="preserve"> de confirmación que, en caso de confirmar la desconexión,  se limpiará el contenido del local </w:t>
+      </w:r>
+      <w:proofErr w:type="spellStart"/>
+      <w:r>
+        <w:t>storage</w:t>
+      </w:r>
+      <w:proofErr w:type="spellEnd"/>
+      <w:r>
+        <w:t xml:space="preserve"> y se redirigirá a la pantalla de </w:t>
+      </w:r>
+      <w:proofErr w:type="spellStart"/>
+      <w:r>
+        <w:t>login</w:t>
+      </w:r>
+      <w:proofErr w:type="spellEnd"/>
+      <w:r>
+        <w:t>.</w:t>
+      </w:r>
+    </w:p>
+    <w:p>
+      <w:pPr>
         <w:sectPr>
           <w:type w:val="oddPage"/>
           <w:pgSz w:w="11906" w:h="16838"/>
@@ -3889,6 +7093,48 @@
           <w:docGrid w:linePitch="360"/>
         </w:sectPr>
       </w:pPr>
+      <w:r>
+        <w:rPr>
+          <w:noProof/>
+          <w:lang w:val="en-GB" w:eastAsia="en-GB"/>
+        </w:rPr>
+        <w:lastRenderedPageBreak/>
+        <w:drawing>
+          <wp:inline distT="0" distB="0" distL="0" distR="0" wp14:anchorId="732D1B0C" wp14:editId="2473884F">
+            <wp:extent cx="2514600" cy="1666875"/>
+            <wp:effectExtent l="0" t="0" r="0" b="9525"/>
+            <wp:docPr id="43" name="Imagen 43"/>
+            <wp:cNvGraphicFramePr>
+              <a:graphicFrameLocks xmlns:a="http://schemas.openxmlformats.org/drawingml/2006/main" noChangeAspect="1"/>
+            </wp:cNvGraphicFramePr>
+            <a:graphic xmlns:a="http://schemas.openxmlformats.org/drawingml/2006/main">
+              <a:graphicData uri="http://schemas.openxmlformats.org/drawingml/2006/picture">
+                <pic:pic xmlns:pic="http://schemas.openxmlformats.org/drawingml/2006/picture">
+                  <pic:nvPicPr>
+                    <pic:cNvPr id="1" name=""/>
+                    <pic:cNvPicPr/>
+                  </pic:nvPicPr>
+                  <pic:blipFill>
+                    <a:blip r:embed="rId55"/>
+                    <a:stretch>
+                      <a:fillRect/>
+                    </a:stretch>
+                  </pic:blipFill>
+                  <pic:spPr>
+                    <a:xfrm>
+                      <a:off x="0" y="0"/>
+                      <a:ext cx="2514600" cy="1666875"/>
+                    </a:xfrm>
+                    <a:prstGeom prst="rect">
+                      <a:avLst/>
+                    </a:prstGeom>
+                  </pic:spPr>
+                </pic:pic>
+              </a:graphicData>
+            </a:graphic>
+          </wp:inline>
+        </w:drawing>
+      </w:r>
     </w:p>
     <w:p>
       <w:pPr>
@@ -4175,7 +7421,7 @@
       <w:rPr>
         <w:noProof/>
       </w:rPr>
-      <w:t>14</w:t>
+      <w:t>10</w:t>
     </w:r>
     <w:r>
       <w:fldChar w:fldCharType="end"/>
@@ -4204,7 +7450,7 @@
       <w:rPr>
         <w:noProof/>
       </w:rPr>
-      <w:t>5</w:t>
+      <w:t>11</w:t>
     </w:r>
     <w:r>
       <w:fldChar w:fldCharType="end"/>
@@ -4774,6 +8020,95 @@
     </w:lvl>
   </w:abstractNum>
   <w:abstractNum w:abstractNumId="4" w15:restartNumberingAfterBreak="0">
+    <w:nsid w:val="2BE65075"/>
+    <w:multiLevelType w:val="hybridMultilevel"/>
+    <w:tmpl w:val="91A86AAE"/>
+    <w:lvl w:ilvl="0" w:tplc="0809000F">
+      <w:start w:val="1"/>
+      <w:numFmt w:val="decimal"/>
+      <w:lvlText w:val="%1."/>
+      <w:lvlJc w:val="left"/>
+      <w:pPr>
+        <w:ind w:left="720" w:hanging="360"/>
+      </w:pPr>
+      <w:rPr>
+        <w:rFonts w:hint="default"/>
+      </w:rPr>
+    </w:lvl>
+    <w:lvl w:ilvl="1" w:tplc="08090019" w:tentative="1">
+      <w:start w:val="1"/>
+      <w:numFmt w:val="lowerLetter"/>
+      <w:lvlText w:val="%2."/>
+      <w:lvlJc w:val="left"/>
+      <w:pPr>
+        <w:ind w:left="1440" w:hanging="360"/>
+      </w:pPr>
+    </w:lvl>
+    <w:lvl w:ilvl="2" w:tplc="0809001B" w:tentative="1">
+      <w:start w:val="1"/>
+      <w:numFmt w:val="lowerRoman"/>
+      <w:lvlText w:val="%3."/>
+      <w:lvlJc w:val="right"/>
+      <w:pPr>
+        <w:ind w:left="2160" w:hanging="180"/>
+      </w:pPr>
+    </w:lvl>
+    <w:lvl w:ilvl="3" w:tplc="0809000F" w:tentative="1">
+      <w:start w:val="1"/>
+      <w:numFmt w:val="decimal"/>
+      <w:lvlText w:val="%4."/>
+      <w:lvlJc w:val="left"/>
+      <w:pPr>
+        <w:ind w:left="2880" w:hanging="360"/>
+      </w:pPr>
+    </w:lvl>
+    <w:lvl w:ilvl="4" w:tplc="08090019" w:tentative="1">
+      <w:start w:val="1"/>
+      <w:numFmt w:val="lowerLetter"/>
+      <w:lvlText w:val="%5."/>
+      <w:lvlJc w:val="left"/>
+      <w:pPr>
+        <w:ind w:left="3600" w:hanging="360"/>
+      </w:pPr>
+    </w:lvl>
+    <w:lvl w:ilvl="5" w:tplc="0809001B" w:tentative="1">
+      <w:start w:val="1"/>
+      <w:numFmt w:val="lowerRoman"/>
+      <w:lvlText w:val="%6."/>
+      <w:lvlJc w:val="right"/>
+      <w:pPr>
+        <w:ind w:left="4320" w:hanging="180"/>
+      </w:pPr>
+    </w:lvl>
+    <w:lvl w:ilvl="6" w:tplc="0809000F" w:tentative="1">
+      <w:start w:val="1"/>
+      <w:numFmt w:val="decimal"/>
+      <w:lvlText w:val="%7."/>
+      <w:lvlJc w:val="left"/>
+      <w:pPr>
+        <w:ind w:left="5040" w:hanging="360"/>
+      </w:pPr>
+    </w:lvl>
+    <w:lvl w:ilvl="7" w:tplc="08090019" w:tentative="1">
+      <w:start w:val="1"/>
+      <w:numFmt w:val="lowerLetter"/>
+      <w:lvlText w:val="%8."/>
+      <w:lvlJc w:val="left"/>
+      <w:pPr>
+        <w:ind w:left="5760" w:hanging="360"/>
+      </w:pPr>
+    </w:lvl>
+    <w:lvl w:ilvl="8" w:tplc="0809001B" w:tentative="1">
+      <w:start w:val="1"/>
+      <w:numFmt w:val="lowerRoman"/>
+      <w:lvlText w:val="%9."/>
+      <w:lvlJc w:val="right"/>
+      <w:pPr>
+        <w:ind w:left="6480" w:hanging="180"/>
+      </w:pPr>
+    </w:lvl>
+  </w:abstractNum>
+  <w:abstractNum w:abstractNumId="5" w15:restartNumberingAfterBreak="0">
     <w:nsid w:val="2DFA01D6"/>
     <w:multiLevelType w:val="hybridMultilevel"/>
     <w:tmpl w:val="2338A03A"/>
@@ -4886,7 +8221,7 @@
       </w:rPr>
     </w:lvl>
   </w:abstractNum>
-  <w:abstractNum w:abstractNumId="5" w15:restartNumberingAfterBreak="0">
+  <w:abstractNum w:abstractNumId="6" w15:restartNumberingAfterBreak="0">
     <w:nsid w:val="351E79C6"/>
     <w:multiLevelType w:val="hybridMultilevel"/>
     <w:tmpl w:val="048CB7D8"/>
@@ -4999,7 +8334,7 @@
       </w:rPr>
     </w:lvl>
   </w:abstractNum>
-  <w:abstractNum w:abstractNumId="6" w15:restartNumberingAfterBreak="0">
+  <w:abstractNum w:abstractNumId="7" w15:restartNumberingAfterBreak="0">
     <w:nsid w:val="356B0B82"/>
     <w:multiLevelType w:val="multilevel"/>
     <w:tmpl w:val="0C0A001D"/>
@@ -5085,7 +8420,7 @@
       </w:pPr>
     </w:lvl>
   </w:abstractNum>
-  <w:abstractNum w:abstractNumId="7" w15:restartNumberingAfterBreak="0">
+  <w:abstractNum w:abstractNumId="8" w15:restartNumberingAfterBreak="0">
     <w:nsid w:val="38A85547"/>
     <w:multiLevelType w:val="multilevel"/>
     <w:tmpl w:val="F43C34E2"/>
@@ -5201,7 +8536,7 @@
       </w:rPr>
     </w:lvl>
   </w:abstractNum>
-  <w:abstractNum w:abstractNumId="8" w15:restartNumberingAfterBreak="0">
+  <w:abstractNum w:abstractNumId="9" w15:restartNumberingAfterBreak="0">
     <w:nsid w:val="3F5557BE"/>
     <w:multiLevelType w:val="hybridMultilevel"/>
     <w:tmpl w:val="FFBC63CE"/>
@@ -5314,7 +8649,7 @@
       </w:rPr>
     </w:lvl>
   </w:abstractNum>
-  <w:abstractNum w:abstractNumId="9" w15:restartNumberingAfterBreak="0">
+  <w:abstractNum w:abstractNumId="10" w15:restartNumberingAfterBreak="0">
     <w:nsid w:val="416E6A04"/>
     <w:multiLevelType w:val="hybridMultilevel"/>
     <w:tmpl w:val="C8CCE62C"/>
@@ -5400,7 +8735,7 @@
       </w:pPr>
     </w:lvl>
   </w:abstractNum>
-  <w:abstractNum w:abstractNumId="10" w15:restartNumberingAfterBreak="0">
+  <w:abstractNum w:abstractNumId="11" w15:restartNumberingAfterBreak="0">
     <w:nsid w:val="4D7D0B03"/>
     <w:multiLevelType w:val="hybridMultilevel"/>
     <w:tmpl w:val="4DB0CB16"/>
@@ -5513,7 +8848,96 @@
       </w:rPr>
     </w:lvl>
   </w:abstractNum>
-  <w:abstractNum w:abstractNumId="11" w15:restartNumberingAfterBreak="0">
+  <w:abstractNum w:abstractNumId="12" w15:restartNumberingAfterBreak="0">
+    <w:nsid w:val="51FA309B"/>
+    <w:multiLevelType w:val="hybridMultilevel"/>
+    <w:tmpl w:val="493279DC"/>
+    <w:lvl w:ilvl="0" w:tplc="0809000F">
+      <w:start w:val="1"/>
+      <w:numFmt w:val="decimal"/>
+      <w:lvlText w:val="%1."/>
+      <w:lvlJc w:val="left"/>
+      <w:pPr>
+        <w:ind w:left="720" w:hanging="360"/>
+      </w:pPr>
+      <w:rPr>
+        <w:rFonts w:hint="default"/>
+      </w:rPr>
+    </w:lvl>
+    <w:lvl w:ilvl="1" w:tplc="08090019" w:tentative="1">
+      <w:start w:val="1"/>
+      <w:numFmt w:val="lowerLetter"/>
+      <w:lvlText w:val="%2."/>
+      <w:lvlJc w:val="left"/>
+      <w:pPr>
+        <w:ind w:left="1440" w:hanging="360"/>
+      </w:pPr>
+    </w:lvl>
+    <w:lvl w:ilvl="2" w:tplc="0809001B" w:tentative="1">
+      <w:start w:val="1"/>
+      <w:numFmt w:val="lowerRoman"/>
+      <w:lvlText w:val="%3."/>
+      <w:lvlJc w:val="right"/>
+      <w:pPr>
+        <w:ind w:left="2160" w:hanging="180"/>
+      </w:pPr>
+    </w:lvl>
+    <w:lvl w:ilvl="3" w:tplc="0809000F" w:tentative="1">
+      <w:start w:val="1"/>
+      <w:numFmt w:val="decimal"/>
+      <w:lvlText w:val="%4."/>
+      <w:lvlJc w:val="left"/>
+      <w:pPr>
+        <w:ind w:left="2880" w:hanging="360"/>
+      </w:pPr>
+    </w:lvl>
+    <w:lvl w:ilvl="4" w:tplc="08090019" w:tentative="1">
+      <w:start w:val="1"/>
+      <w:numFmt w:val="lowerLetter"/>
+      <w:lvlText w:val="%5."/>
+      <w:lvlJc w:val="left"/>
+      <w:pPr>
+        <w:ind w:left="3600" w:hanging="360"/>
+      </w:pPr>
+    </w:lvl>
+    <w:lvl w:ilvl="5" w:tplc="0809001B" w:tentative="1">
+      <w:start w:val="1"/>
+      <w:numFmt w:val="lowerRoman"/>
+      <w:lvlText w:val="%6."/>
+      <w:lvlJc w:val="right"/>
+      <w:pPr>
+        <w:ind w:left="4320" w:hanging="180"/>
+      </w:pPr>
+    </w:lvl>
+    <w:lvl w:ilvl="6" w:tplc="0809000F" w:tentative="1">
+      <w:start w:val="1"/>
+      <w:numFmt w:val="decimal"/>
+      <w:lvlText w:val="%7."/>
+      <w:lvlJc w:val="left"/>
+      <w:pPr>
+        <w:ind w:left="5040" w:hanging="360"/>
+      </w:pPr>
+    </w:lvl>
+    <w:lvl w:ilvl="7" w:tplc="08090019" w:tentative="1">
+      <w:start w:val="1"/>
+      <w:numFmt w:val="lowerLetter"/>
+      <w:lvlText w:val="%8."/>
+      <w:lvlJc w:val="left"/>
+      <w:pPr>
+        <w:ind w:left="5760" w:hanging="360"/>
+      </w:pPr>
+    </w:lvl>
+    <w:lvl w:ilvl="8" w:tplc="0809001B" w:tentative="1">
+      <w:start w:val="1"/>
+      <w:numFmt w:val="lowerRoman"/>
+      <w:lvlText w:val="%9."/>
+      <w:lvlJc w:val="right"/>
+      <w:pPr>
+        <w:ind w:left="6480" w:hanging="180"/>
+      </w:pPr>
+    </w:lvl>
+  </w:abstractNum>
+  <w:abstractNum w:abstractNumId="13" w15:restartNumberingAfterBreak="0">
     <w:nsid w:val="5283388C"/>
     <w:multiLevelType w:val="hybridMultilevel"/>
     <w:tmpl w:val="38045568"/>
@@ -5626,7 +9050,185 @@
       </w:rPr>
     </w:lvl>
   </w:abstractNum>
-  <w:abstractNum w:abstractNumId="12" w15:restartNumberingAfterBreak="0">
+  <w:abstractNum w:abstractNumId="14" w15:restartNumberingAfterBreak="0">
+    <w:nsid w:val="54D00583"/>
+    <w:multiLevelType w:val="hybridMultilevel"/>
+    <w:tmpl w:val="72C2E11A"/>
+    <w:lvl w:ilvl="0" w:tplc="0809000F">
+      <w:start w:val="1"/>
+      <w:numFmt w:val="decimal"/>
+      <w:lvlText w:val="%1."/>
+      <w:lvlJc w:val="left"/>
+      <w:pPr>
+        <w:ind w:left="720" w:hanging="360"/>
+      </w:pPr>
+      <w:rPr>
+        <w:rFonts w:hint="default"/>
+      </w:rPr>
+    </w:lvl>
+    <w:lvl w:ilvl="1" w:tplc="08090019" w:tentative="1">
+      <w:start w:val="1"/>
+      <w:numFmt w:val="lowerLetter"/>
+      <w:lvlText w:val="%2."/>
+      <w:lvlJc w:val="left"/>
+      <w:pPr>
+        <w:ind w:left="1440" w:hanging="360"/>
+      </w:pPr>
+    </w:lvl>
+    <w:lvl w:ilvl="2" w:tplc="0809001B" w:tentative="1">
+      <w:start w:val="1"/>
+      <w:numFmt w:val="lowerRoman"/>
+      <w:lvlText w:val="%3."/>
+      <w:lvlJc w:val="right"/>
+      <w:pPr>
+        <w:ind w:left="2160" w:hanging="180"/>
+      </w:pPr>
+    </w:lvl>
+    <w:lvl w:ilvl="3" w:tplc="0809000F" w:tentative="1">
+      <w:start w:val="1"/>
+      <w:numFmt w:val="decimal"/>
+      <w:lvlText w:val="%4."/>
+      <w:lvlJc w:val="left"/>
+      <w:pPr>
+        <w:ind w:left="2880" w:hanging="360"/>
+      </w:pPr>
+    </w:lvl>
+    <w:lvl w:ilvl="4" w:tplc="08090019" w:tentative="1">
+      <w:start w:val="1"/>
+      <w:numFmt w:val="lowerLetter"/>
+      <w:lvlText w:val="%5."/>
+      <w:lvlJc w:val="left"/>
+      <w:pPr>
+        <w:ind w:left="3600" w:hanging="360"/>
+      </w:pPr>
+    </w:lvl>
+    <w:lvl w:ilvl="5" w:tplc="0809001B" w:tentative="1">
+      <w:start w:val="1"/>
+      <w:numFmt w:val="lowerRoman"/>
+      <w:lvlText w:val="%6."/>
+      <w:lvlJc w:val="right"/>
+      <w:pPr>
+        <w:ind w:left="4320" w:hanging="180"/>
+      </w:pPr>
+    </w:lvl>
+    <w:lvl w:ilvl="6" w:tplc="0809000F" w:tentative="1">
+      <w:start w:val="1"/>
+      <w:numFmt w:val="decimal"/>
+      <w:lvlText w:val="%7."/>
+      <w:lvlJc w:val="left"/>
+      <w:pPr>
+        <w:ind w:left="5040" w:hanging="360"/>
+      </w:pPr>
+    </w:lvl>
+    <w:lvl w:ilvl="7" w:tplc="08090019" w:tentative="1">
+      <w:start w:val="1"/>
+      <w:numFmt w:val="lowerLetter"/>
+      <w:lvlText w:val="%8."/>
+      <w:lvlJc w:val="left"/>
+      <w:pPr>
+        <w:ind w:left="5760" w:hanging="360"/>
+      </w:pPr>
+    </w:lvl>
+    <w:lvl w:ilvl="8" w:tplc="0809001B" w:tentative="1">
+      <w:start w:val="1"/>
+      <w:numFmt w:val="lowerRoman"/>
+      <w:lvlText w:val="%9."/>
+      <w:lvlJc w:val="right"/>
+      <w:pPr>
+        <w:ind w:left="6480" w:hanging="180"/>
+      </w:pPr>
+    </w:lvl>
+  </w:abstractNum>
+  <w:abstractNum w:abstractNumId="15" w15:restartNumberingAfterBreak="0">
+    <w:nsid w:val="56485925"/>
+    <w:multiLevelType w:val="hybridMultilevel"/>
+    <w:tmpl w:val="460EDB24"/>
+    <w:lvl w:ilvl="0" w:tplc="0809000F">
+      <w:start w:val="1"/>
+      <w:numFmt w:val="decimal"/>
+      <w:lvlText w:val="%1."/>
+      <w:lvlJc w:val="left"/>
+      <w:pPr>
+        <w:ind w:left="720" w:hanging="360"/>
+      </w:pPr>
+      <w:rPr>
+        <w:rFonts w:hint="default"/>
+      </w:rPr>
+    </w:lvl>
+    <w:lvl w:ilvl="1" w:tplc="08090019" w:tentative="1">
+      <w:start w:val="1"/>
+      <w:numFmt w:val="lowerLetter"/>
+      <w:lvlText w:val="%2."/>
+      <w:lvlJc w:val="left"/>
+      <w:pPr>
+        <w:ind w:left="1440" w:hanging="360"/>
+      </w:pPr>
+    </w:lvl>
+    <w:lvl w:ilvl="2" w:tplc="0809001B" w:tentative="1">
+      <w:start w:val="1"/>
+      <w:numFmt w:val="lowerRoman"/>
+      <w:lvlText w:val="%3."/>
+      <w:lvlJc w:val="right"/>
+      <w:pPr>
+        <w:ind w:left="2160" w:hanging="180"/>
+      </w:pPr>
+    </w:lvl>
+    <w:lvl w:ilvl="3" w:tplc="0809000F" w:tentative="1">
+      <w:start w:val="1"/>
+      <w:numFmt w:val="decimal"/>
+      <w:lvlText w:val="%4."/>
+      <w:lvlJc w:val="left"/>
+      <w:pPr>
+        <w:ind w:left="2880" w:hanging="360"/>
+      </w:pPr>
+    </w:lvl>
+    <w:lvl w:ilvl="4" w:tplc="08090019" w:tentative="1">
+      <w:start w:val="1"/>
+      <w:numFmt w:val="lowerLetter"/>
+      <w:lvlText w:val="%5."/>
+      <w:lvlJc w:val="left"/>
+      <w:pPr>
+        <w:ind w:left="3600" w:hanging="360"/>
+      </w:pPr>
+    </w:lvl>
+    <w:lvl w:ilvl="5" w:tplc="0809001B" w:tentative="1">
+      <w:start w:val="1"/>
+      <w:numFmt w:val="lowerRoman"/>
+      <w:lvlText w:val="%6."/>
+      <w:lvlJc w:val="right"/>
+      <w:pPr>
+        <w:ind w:left="4320" w:hanging="180"/>
+      </w:pPr>
+    </w:lvl>
+    <w:lvl w:ilvl="6" w:tplc="0809000F" w:tentative="1">
+      <w:start w:val="1"/>
+      <w:numFmt w:val="decimal"/>
+      <w:lvlText w:val="%7."/>
+      <w:lvlJc w:val="left"/>
+      <w:pPr>
+        <w:ind w:left="5040" w:hanging="360"/>
+      </w:pPr>
+    </w:lvl>
+    <w:lvl w:ilvl="7" w:tplc="08090019" w:tentative="1">
+      <w:start w:val="1"/>
+      <w:numFmt w:val="lowerLetter"/>
+      <w:lvlText w:val="%8."/>
+      <w:lvlJc w:val="left"/>
+      <w:pPr>
+        <w:ind w:left="5760" w:hanging="360"/>
+      </w:pPr>
+    </w:lvl>
+    <w:lvl w:ilvl="8" w:tplc="0809001B" w:tentative="1">
+      <w:start w:val="1"/>
+      <w:numFmt w:val="lowerRoman"/>
+      <w:lvlText w:val="%9."/>
+      <w:lvlJc w:val="right"/>
+      <w:pPr>
+        <w:ind w:left="6480" w:hanging="180"/>
+      </w:pPr>
+    </w:lvl>
+  </w:abstractNum>
+  <w:abstractNum w:abstractNumId="16" w15:restartNumberingAfterBreak="0">
     <w:nsid w:val="59013D7C"/>
     <w:multiLevelType w:val="hybridMultilevel"/>
     <w:tmpl w:val="A59861FC"/>
@@ -5715,7 +9317,96 @@
       </w:pPr>
     </w:lvl>
   </w:abstractNum>
-  <w:abstractNum w:abstractNumId="13" w15:restartNumberingAfterBreak="0">
+  <w:abstractNum w:abstractNumId="17" w15:restartNumberingAfterBreak="0">
+    <w:nsid w:val="692B601B"/>
+    <w:multiLevelType w:val="hybridMultilevel"/>
+    <w:tmpl w:val="9EEC65EE"/>
+    <w:lvl w:ilvl="0" w:tplc="0809000F">
+      <w:start w:val="1"/>
+      <w:numFmt w:val="decimal"/>
+      <w:lvlText w:val="%1."/>
+      <w:lvlJc w:val="left"/>
+      <w:pPr>
+        <w:ind w:left="720" w:hanging="360"/>
+      </w:pPr>
+      <w:rPr>
+        <w:rFonts w:hint="default"/>
+      </w:rPr>
+    </w:lvl>
+    <w:lvl w:ilvl="1" w:tplc="08090019" w:tentative="1">
+      <w:start w:val="1"/>
+      <w:numFmt w:val="lowerLetter"/>
+      <w:lvlText w:val="%2."/>
+      <w:lvlJc w:val="left"/>
+      <w:pPr>
+        <w:ind w:left="1440" w:hanging="360"/>
+      </w:pPr>
+    </w:lvl>
+    <w:lvl w:ilvl="2" w:tplc="0809001B" w:tentative="1">
+      <w:start w:val="1"/>
+      <w:numFmt w:val="lowerRoman"/>
+      <w:lvlText w:val="%3."/>
+      <w:lvlJc w:val="right"/>
+      <w:pPr>
+        <w:ind w:left="2160" w:hanging="180"/>
+      </w:pPr>
+    </w:lvl>
+    <w:lvl w:ilvl="3" w:tplc="0809000F" w:tentative="1">
+      <w:start w:val="1"/>
+      <w:numFmt w:val="decimal"/>
+      <w:lvlText w:val="%4."/>
+      <w:lvlJc w:val="left"/>
+      <w:pPr>
+        <w:ind w:left="2880" w:hanging="360"/>
+      </w:pPr>
+    </w:lvl>
+    <w:lvl w:ilvl="4" w:tplc="08090019" w:tentative="1">
+      <w:start w:val="1"/>
+      <w:numFmt w:val="lowerLetter"/>
+      <w:lvlText w:val="%5."/>
+      <w:lvlJc w:val="left"/>
+      <w:pPr>
+        <w:ind w:left="3600" w:hanging="360"/>
+      </w:pPr>
+    </w:lvl>
+    <w:lvl w:ilvl="5" w:tplc="0809001B" w:tentative="1">
+      <w:start w:val="1"/>
+      <w:numFmt w:val="lowerRoman"/>
+      <w:lvlText w:val="%6."/>
+      <w:lvlJc w:val="right"/>
+      <w:pPr>
+        <w:ind w:left="4320" w:hanging="180"/>
+      </w:pPr>
+    </w:lvl>
+    <w:lvl w:ilvl="6" w:tplc="0809000F" w:tentative="1">
+      <w:start w:val="1"/>
+      <w:numFmt w:val="decimal"/>
+      <w:lvlText w:val="%7."/>
+      <w:lvlJc w:val="left"/>
+      <w:pPr>
+        <w:ind w:left="5040" w:hanging="360"/>
+      </w:pPr>
+    </w:lvl>
+    <w:lvl w:ilvl="7" w:tplc="08090019" w:tentative="1">
+      <w:start w:val="1"/>
+      <w:numFmt w:val="lowerLetter"/>
+      <w:lvlText w:val="%8."/>
+      <w:lvlJc w:val="left"/>
+      <w:pPr>
+        <w:ind w:left="5760" w:hanging="360"/>
+      </w:pPr>
+    </w:lvl>
+    <w:lvl w:ilvl="8" w:tplc="0809001B" w:tentative="1">
+      <w:start w:val="1"/>
+      <w:numFmt w:val="lowerRoman"/>
+      <w:lvlText w:val="%9."/>
+      <w:lvlJc w:val="right"/>
+      <w:pPr>
+        <w:ind w:left="6480" w:hanging="180"/>
+      </w:pPr>
+    </w:lvl>
+  </w:abstractNum>
+  <w:abstractNum w:abstractNumId="18" w15:restartNumberingAfterBreak="0">
     <w:nsid w:val="6C1E1484"/>
     <w:multiLevelType w:val="hybridMultilevel"/>
     <w:tmpl w:val="6B60A2F2"/>
@@ -5801,7 +9492,7 @@
       </w:pPr>
     </w:lvl>
   </w:abstractNum>
-  <w:abstractNum w:abstractNumId="14" w15:restartNumberingAfterBreak="0">
+  <w:abstractNum w:abstractNumId="19" w15:restartNumberingAfterBreak="0">
     <w:nsid w:val="6D92428E"/>
     <w:multiLevelType w:val="hybridMultilevel"/>
     <w:tmpl w:val="E764AAB2"/>
@@ -5914,7 +9605,7 @@
       </w:rPr>
     </w:lvl>
   </w:abstractNum>
-  <w:abstractNum w:abstractNumId="15" w15:restartNumberingAfterBreak="0">
+  <w:abstractNum w:abstractNumId="20" w15:restartNumberingAfterBreak="0">
     <w:nsid w:val="6FA83F91"/>
     <w:multiLevelType w:val="hybridMultilevel"/>
     <w:tmpl w:val="97BEE69A"/>
@@ -6027,7 +9718,7 @@
       </w:rPr>
     </w:lvl>
   </w:abstractNum>
-  <w:abstractNum w:abstractNumId="16" w15:restartNumberingAfterBreak="0">
+  <w:abstractNum w:abstractNumId="21" w15:restartNumberingAfterBreak="0">
     <w:nsid w:val="70B8211F"/>
     <w:multiLevelType w:val="hybridMultilevel"/>
     <w:tmpl w:val="B0E86808"/>
@@ -6140,7 +9831,7 @@
       </w:rPr>
     </w:lvl>
   </w:abstractNum>
-  <w:abstractNum w:abstractNumId="17" w15:restartNumberingAfterBreak="0">
+  <w:abstractNum w:abstractNumId="22" w15:restartNumberingAfterBreak="0">
     <w:nsid w:val="74924B61"/>
     <w:multiLevelType w:val="multilevel"/>
     <w:tmpl w:val="64DCB77E"/>
@@ -6262,7 +9953,96 @@
       </w:rPr>
     </w:lvl>
   </w:abstractNum>
-  <w:abstractNum w:abstractNumId="18" w15:restartNumberingAfterBreak="0">
+  <w:abstractNum w:abstractNumId="23" w15:restartNumberingAfterBreak="0">
+    <w:nsid w:val="751E3F76"/>
+    <w:multiLevelType w:val="hybridMultilevel"/>
+    <w:tmpl w:val="945AD586"/>
+    <w:lvl w:ilvl="0" w:tplc="0809000F">
+      <w:start w:val="1"/>
+      <w:numFmt w:val="decimal"/>
+      <w:lvlText w:val="%1."/>
+      <w:lvlJc w:val="left"/>
+      <w:pPr>
+        <w:ind w:left="720" w:hanging="360"/>
+      </w:pPr>
+      <w:rPr>
+        <w:rFonts w:hint="default"/>
+      </w:rPr>
+    </w:lvl>
+    <w:lvl w:ilvl="1" w:tplc="08090019" w:tentative="1">
+      <w:start w:val="1"/>
+      <w:numFmt w:val="lowerLetter"/>
+      <w:lvlText w:val="%2."/>
+      <w:lvlJc w:val="left"/>
+      <w:pPr>
+        <w:ind w:left="1440" w:hanging="360"/>
+      </w:pPr>
+    </w:lvl>
+    <w:lvl w:ilvl="2" w:tplc="0809001B" w:tentative="1">
+      <w:start w:val="1"/>
+      <w:numFmt w:val="lowerRoman"/>
+      <w:lvlText w:val="%3."/>
+      <w:lvlJc w:val="right"/>
+      <w:pPr>
+        <w:ind w:left="2160" w:hanging="180"/>
+      </w:pPr>
+    </w:lvl>
+    <w:lvl w:ilvl="3" w:tplc="0809000F" w:tentative="1">
+      <w:start w:val="1"/>
+      <w:numFmt w:val="decimal"/>
+      <w:lvlText w:val="%4."/>
+      <w:lvlJc w:val="left"/>
+      <w:pPr>
+        <w:ind w:left="2880" w:hanging="360"/>
+      </w:pPr>
+    </w:lvl>
+    <w:lvl w:ilvl="4" w:tplc="08090019" w:tentative="1">
+      <w:start w:val="1"/>
+      <w:numFmt w:val="lowerLetter"/>
+      <w:lvlText w:val="%5."/>
+      <w:lvlJc w:val="left"/>
+      <w:pPr>
+        <w:ind w:left="3600" w:hanging="360"/>
+      </w:pPr>
+    </w:lvl>
+    <w:lvl w:ilvl="5" w:tplc="0809001B" w:tentative="1">
+      <w:start w:val="1"/>
+      <w:numFmt w:val="lowerRoman"/>
+      <w:lvlText w:val="%6."/>
+      <w:lvlJc w:val="right"/>
+      <w:pPr>
+        <w:ind w:left="4320" w:hanging="180"/>
+      </w:pPr>
+    </w:lvl>
+    <w:lvl w:ilvl="6" w:tplc="0809000F" w:tentative="1">
+      <w:start w:val="1"/>
+      <w:numFmt w:val="decimal"/>
+      <w:lvlText w:val="%7."/>
+      <w:lvlJc w:val="left"/>
+      <w:pPr>
+        <w:ind w:left="5040" w:hanging="360"/>
+      </w:pPr>
+    </w:lvl>
+    <w:lvl w:ilvl="7" w:tplc="08090019" w:tentative="1">
+      <w:start w:val="1"/>
+      <w:numFmt w:val="lowerLetter"/>
+      <w:lvlText w:val="%8."/>
+      <w:lvlJc w:val="left"/>
+      <w:pPr>
+        <w:ind w:left="5760" w:hanging="360"/>
+      </w:pPr>
+    </w:lvl>
+    <w:lvl w:ilvl="8" w:tplc="0809001B" w:tentative="1">
+      <w:start w:val="1"/>
+      <w:numFmt w:val="lowerRoman"/>
+      <w:lvlText w:val="%9."/>
+      <w:lvlJc w:val="right"/>
+      <w:pPr>
+        <w:ind w:left="6480" w:hanging="180"/>
+      </w:pPr>
+    </w:lvl>
+  </w:abstractNum>
+  <w:abstractNum w:abstractNumId="24" w15:restartNumberingAfterBreak="0">
     <w:nsid w:val="762E0594"/>
     <w:multiLevelType w:val="hybridMultilevel"/>
     <w:tmpl w:val="544C6D1C"/>
@@ -6351,7 +10131,7 @@
       </w:pPr>
     </w:lvl>
   </w:abstractNum>
-  <w:abstractNum w:abstractNumId="19" w15:restartNumberingAfterBreak="0">
+  <w:abstractNum w:abstractNumId="25" w15:restartNumberingAfterBreak="0">
     <w:nsid w:val="7BA95606"/>
     <w:multiLevelType w:val="hybridMultilevel"/>
     <w:tmpl w:val="DE8C546C"/>
@@ -6464,7 +10244,7 @@
       </w:rPr>
     </w:lvl>
   </w:abstractNum>
-  <w:abstractNum w:abstractNumId="20" w15:restartNumberingAfterBreak="0">
+  <w:abstractNum w:abstractNumId="26" w15:restartNumberingAfterBreak="0">
     <w:nsid w:val="7C9F4274"/>
     <w:multiLevelType w:val="hybridMultilevel"/>
     <w:tmpl w:val="4260B6FE"/>
@@ -6578,67 +10358,85 @@
     </w:lvl>
   </w:abstractNum>
   <w:num w:numId="1">
+    <w:abstractNumId w:val="6"/>
+  </w:num>
+  <w:num w:numId="2">
+    <w:abstractNumId w:val="10"/>
+  </w:num>
+  <w:num w:numId="3">
+    <w:abstractNumId w:val="13"/>
+  </w:num>
+  <w:num w:numId="4">
     <w:abstractNumId w:val="5"/>
   </w:num>
-  <w:num w:numId="2">
-    <w:abstractNumId w:val="9"/>
+  <w:num w:numId="5">
+    <w:abstractNumId w:val="18"/>
   </w:num>
-  <w:num w:numId="3">
+  <w:num w:numId="6">
     <w:abstractNumId w:val="11"/>
   </w:num>
-  <w:num w:numId="4">
-    <w:abstractNumId w:val="4"/>
-  </w:num>
-  <w:num w:numId="5">
-    <w:abstractNumId w:val="13"/>
-  </w:num>
-  <w:num w:numId="6">
-    <w:abstractNumId w:val="10"/>
-  </w:num>
   <w:num w:numId="7">
-    <w:abstractNumId w:val="15"/>
+    <w:abstractNumId w:val="20"/>
   </w:num>
   <w:num w:numId="8">
-    <w:abstractNumId w:val="14"/>
+    <w:abstractNumId w:val="19"/>
   </w:num>
   <w:num w:numId="9">
-    <w:abstractNumId w:val="8"/>
+    <w:abstractNumId w:val="9"/>
   </w:num>
   <w:num w:numId="10">
     <w:abstractNumId w:val="1"/>
   </w:num>
   <w:num w:numId="11">
-    <w:abstractNumId w:val="12"/>
+    <w:abstractNumId w:val="16"/>
   </w:num>
   <w:num w:numId="12">
     <w:abstractNumId w:val="3"/>
   </w:num>
   <w:num w:numId="13">
-    <w:abstractNumId w:val="16"/>
+    <w:abstractNumId w:val="21"/>
   </w:num>
   <w:num w:numId="14">
-    <w:abstractNumId w:val="18"/>
+    <w:abstractNumId w:val="24"/>
   </w:num>
   <w:num w:numId="15">
     <w:abstractNumId w:val="0"/>
   </w:num>
   <w:num w:numId="16">
-    <w:abstractNumId w:val="17"/>
+    <w:abstractNumId w:val="22"/>
   </w:num>
   <w:num w:numId="17">
     <w:abstractNumId w:val="2"/>
   </w:num>
   <w:num w:numId="18">
-    <w:abstractNumId w:val="20"/>
+    <w:abstractNumId w:val="26"/>
   </w:num>
   <w:num w:numId="19">
+    <w:abstractNumId w:val="8"/>
+  </w:num>
+  <w:num w:numId="20">
     <w:abstractNumId w:val="7"/>
   </w:num>
-  <w:num w:numId="20">
-    <w:abstractNumId w:val="6"/>
+  <w:num w:numId="21">
+    <w:abstractNumId w:val="25"/>
   </w:num>
-  <w:num w:numId="21">
-    <w:abstractNumId w:val="19"/>
+  <w:num w:numId="22">
+    <w:abstractNumId w:val="23"/>
+  </w:num>
+  <w:num w:numId="23">
+    <w:abstractNumId w:val="4"/>
+  </w:num>
+  <w:num w:numId="24">
+    <w:abstractNumId w:val="17"/>
+  </w:num>
+  <w:num w:numId="25">
+    <w:abstractNumId w:val="15"/>
+  </w:num>
+  <w:num w:numId="26">
+    <w:abstractNumId w:val="14"/>
+  </w:num>
+  <w:num w:numId="27">
+    <w:abstractNumId w:val="12"/>
   </w:num>
 </w:numbering>
 </file>
@@ -8627,7 +12425,7 @@
 </file>
 
 <file path=customXml/itemProps1.xml><?xml version="1.0" encoding="utf-8"?>
-<ds:datastoreItem xmlns:ds="http://schemas.openxmlformats.org/officeDocument/2006/customXml" ds:itemID="{93D968BB-7A88-4DE2-A393-A7736F4ECB51}">
+<ds:datastoreItem xmlns:ds="http://schemas.openxmlformats.org/officeDocument/2006/customXml" ds:itemID="{AC4A83AF-C686-4EF1-894F-B08C5DC0B845}">
   <ds:schemaRefs>
     <ds:schemaRef ds:uri="http://schemas.openxmlformats.org/officeDocument/2006/bibliography"/>
   </ds:schemaRefs>

</xml_diff>

<commit_message>
Pop up información al hacer test. Email cambiado por bcc. Si no hay preguntas, popup. El tiempo de la pregunta  es el tiempo del audio + lo que ponga el admin.
</commit_message>
<xml_diff>
--- a/Plantilla-PFG.docx
+++ b/Plantilla-PFG.docx
@@ -5218,27 +5218,14 @@
       <w:r>
         <w:t xml:space="preserve">Figura </w:t>
       </w:r>
-      <w:r>
-        <w:fldChar w:fldCharType="begin"/>
-      </w:r>
-      <w:r>
-        <w:instrText xml:space="preserve"> SEQ Figura \* ARABIC </w:instrText>
-      </w:r>
-      <w:r>
-        <w:fldChar w:fldCharType="separate"/>
-      </w:r>
-      <w:r>
-        <w:rPr>
-          <w:noProof/>
-        </w:rPr>
-        <w:t>1</w:t>
-      </w:r>
-      <w:r>
-        <w:rPr>
-          <w:noProof/>
-        </w:rPr>
-        <w:fldChar w:fldCharType="end"/>
-      </w:r>
+      <w:fldSimple w:instr=" SEQ Figura \* ARABIC ">
+        <w:r>
+          <w:rPr>
+            <w:noProof/>
+          </w:rPr>
+          <w:t>1</w:t>
+        </w:r>
+      </w:fldSimple>
       <w:r>
         <w:t>. Esquema conceptual de Internet</w:t>
       </w:r>
@@ -5379,40 +5366,288 @@
     </w:p>
     <w:p>
       <w:r>
-        <w:t>Las siglas MALL significan “Mobile-</w:t>
+        <w:t>MALL, se define como “tecnologías móviles aplicadas al aprendizaje de un lenguaje, especialmente en situaciones donde el dispositivo ofrece especificaciones de portabilidad específicas” [</w:t>
       </w:r>
       <w:proofErr w:type="spellStart"/>
       <w:r>
-        <w:t>assisted</w:t>
+        <w:t>Kukulsa-Hulme</w:t>
       </w:r>
       <w:proofErr w:type="spellEnd"/>
       <w:r>
-        <w:t xml:space="preserve"> lenguaje </w:t>
+        <w:t xml:space="preserve">, 2013, p.3701], e incluye todo tipos de dispositivos, desde reproductores MP3/MP4 hasta ordenadores portátiles y </w:t>
+      </w:r>
+      <w:r>
+        <w:t>tabletas</w:t>
+      </w:r>
+      <w:r>
+        <w:t xml:space="preserve">. </w:t>
+      </w:r>
+    </w:p>
+    <w:p>
+      <w:r>
+        <w:t xml:space="preserve">Según </w:t>
       </w:r>
       <w:proofErr w:type="spellStart"/>
       <w:r>
+        <w:t>Stockwell</w:t>
+      </w:r>
+      <w:proofErr w:type="spellEnd"/>
+      <w:r>
+        <w:t xml:space="preserve">, G. y </w:t>
+      </w:r>
+      <w:proofErr w:type="spellStart"/>
+      <w:r>
+        <w:t>Hubbard</w:t>
+      </w:r>
+      <w:proofErr w:type="spellEnd"/>
+      <w:r>
+        <w:t>, P. en su estudio “</w:t>
+      </w:r>
+      <w:proofErr w:type="spellStart"/>
+      <w:r>
+        <w:t>some</w:t>
+      </w:r>
+      <w:proofErr w:type="spellEnd"/>
+      <w:r>
+        <w:t xml:space="preserve"> </w:t>
+      </w:r>
+      <w:proofErr w:type="spellStart"/>
+      <w:r>
+        <w:t>emerging</w:t>
+      </w:r>
+      <w:proofErr w:type="spellEnd"/>
+      <w:r>
+        <w:t xml:space="preserve"> </w:t>
+      </w:r>
+      <w:proofErr w:type="spellStart"/>
+      <w:r>
+        <w:t>principles</w:t>
+      </w:r>
+      <w:proofErr w:type="spellEnd"/>
+      <w:r>
+        <w:t xml:space="preserve"> </w:t>
+      </w:r>
+      <w:proofErr w:type="spellStart"/>
+      <w:r>
+        <w:t>for</w:t>
+      </w:r>
+      <w:proofErr w:type="spellEnd"/>
+      <w:r>
+        <w:t xml:space="preserve"> </w:t>
+      </w:r>
+      <w:proofErr w:type="spellStart"/>
+      <w:r>
+        <w:t>mobile-assisted</w:t>
+      </w:r>
+      <w:proofErr w:type="spellEnd"/>
+      <w:r>
+        <w:t xml:space="preserve"> </w:t>
+      </w:r>
+      <w:proofErr w:type="spellStart"/>
+      <w:r>
+        <w:t>lenguage</w:t>
+      </w:r>
+      <w:proofErr w:type="spellEnd"/>
+      <w:r>
+        <w:t xml:space="preserve"> </w:t>
+      </w:r>
+      <w:proofErr w:type="spellStart"/>
+      <w:r>
         <w:t>learning</w:t>
       </w:r>
       <w:proofErr w:type="spellEnd"/>
       <w:r>
-        <w:t xml:space="preserve">”, es decir, aprendizaje de un lenguaje a través de una plataforma móvil. En la actualidad la mayoría de la población dispone de dispositivos móviles, y con este tipo de aplicaciones se permite el acceso a materiales, ejercicios y </w:t>
-      </w:r>
-      <w:r>
-        <w:t>exámenes</w:t>
-      </w:r>
-      <w:r>
-        <w:t xml:space="preserve"> para el desarrollo del aprendizaje de un idioma.</w:t>
-      </w:r>
-    </w:p>
+        <w:t>” especifica</w:t>
+      </w:r>
+      <w:r>
+        <w:t>n</w:t>
+      </w:r>
+      <w:r>
+        <w:t xml:space="preserve"> 3 </w:t>
+      </w:r>
+      <w:r>
+        <w:t>claves en MALL: los problemas físicos, pedagógicos y psicosociales.</w:t>
+      </w:r>
+    </w:p>
+    <w:p>
+      <w:r>
+        <w:t>Por un lado, respecto a los problemas físicos, los dispositivos son portátiles y relativamente pequeños, además de problemas de capacidades de almacenamiento, velocidad de procesador, batería y compatibilidad de los distintos dispositivos.</w:t>
+      </w:r>
+    </w:p>
+    <w:p>
+      <w:r>
+        <w:t xml:space="preserve">En segundo lugar, respecto a los problemas pedagógicos, nos encontramos con que uno de los grandes desafíos es asegurarse que las tareas son viables en </w:t>
+      </w:r>
+      <w:r>
+        <w:t>el dispositivo a usar. Normalmente, es común encontrar ejercicios diseñados para resolverlos con papel y lápiz, y será necesario cambiar y adaptar los ejercicios a los dispositivos. También, se destaca el problema de que no todo usuario tiene competencias plenas para utilizar correctamente el dispositivo.</w:t>
+      </w:r>
+    </w:p>
+    <w:p>
+      <w:r>
+        <w:t>Por último, los problemas psicosociales. La población relaciona los dispositivos móviles como elementos de ocio y no de trabajo o de estudio. Si observamos el tipo de aplicaciones que la mayoría de la población tiene instalada en sus dispositivos, vemos que la mayoría son para comunicaciones entre personas, además de videojuegos. Este hecho nos hace evaluar si la sociedad percibe a los dispositivos móviles como herramientas aptas para el aprendizaje.</w:t>
+      </w:r>
+    </w:p>
+    <w:p>
+      <w:r>
+        <w:t xml:space="preserve">Por otro lado, en este mismo estudio, se definen 10 principios a seguir en el </w:t>
+      </w:r>
+      <w:r>
+        <w:t xml:space="preserve">desarrollo e implementación del </w:t>
+      </w:r>
+      <w:r>
+        <w:t xml:space="preserve">aprendizaje de un lenguaje en plataformas móviles. </w:t>
+      </w:r>
+    </w:p>
+    <w:p>
+      <w:pPr>
+        <w:pStyle w:val="Prrafodelista"/>
+        <w:numPr>
+          <w:ilvl w:val="0"/>
+          <w:numId w:val="31"/>
+        </w:numPr>
+      </w:pPr>
+      <w:r>
+        <w:t>Los ejercicios y aplicaciones han de tener presente las limitaciones y tanto del dispositivo móvil como del entorno donde la aplicación será utilizada</w:t>
+      </w:r>
+    </w:p>
+    <w:p>
+      <w:pPr>
+        <w:pStyle w:val="Prrafodelista"/>
+        <w:numPr>
+          <w:ilvl w:val="0"/>
+          <w:numId w:val="31"/>
+        </w:numPr>
+      </w:pPr>
+      <w:r>
+        <w:t>Necesidad de limitar las distracciones del entorno y la multi</w:t>
+      </w:r>
+      <w:r>
+        <w:t>tarea, de cada a evitar el aumento del estrés, errores y disminución de la productividad.</w:t>
+      </w:r>
+    </w:p>
+    <w:p>
+      <w:pPr>
+        <w:pStyle w:val="Prrafodelista"/>
+        <w:numPr>
+          <w:ilvl w:val="0"/>
+          <w:numId w:val="31"/>
+        </w:numPr>
+      </w:pPr>
+      <w:r>
+        <w:t>La utilización de notificaciones “</w:t>
+      </w:r>
+      <w:proofErr w:type="spellStart"/>
+      <w:r>
+        <w:t>push</w:t>
+      </w:r>
+      <w:proofErr w:type="spellEnd"/>
+      <w:r>
+        <w:t>” han de estar limitadas y hay que ofrecer la posibilidad de configurar tanto la frecuencia de uso como la desactivación total de las notificaciones.</w:t>
+      </w:r>
+    </w:p>
+    <w:p>
+      <w:pPr>
+        <w:pStyle w:val="Prrafodelista"/>
+        <w:numPr>
+          <w:ilvl w:val="0"/>
+          <w:numId w:val="31"/>
+        </w:numPr>
+      </w:pPr>
+      <w:r>
+        <w:t>Esforzarse por mantener la equidad</w:t>
+      </w:r>
+      <w:r>
+        <w:t xml:space="preserve"> en la clase, esto es, tener conocimientos de las limitaciones de los dispositivos de los alumnos y de la posible existencia de alumnos sin dispositivos móviles.</w:t>
+      </w:r>
+    </w:p>
+    <w:p>
+      <w:pPr>
+        <w:pStyle w:val="Prrafodelista"/>
+        <w:numPr>
+          <w:ilvl w:val="0"/>
+          <w:numId w:val="31"/>
+        </w:numPr>
+      </w:pPr>
+      <w:r>
+        <w:lastRenderedPageBreak/>
+        <w:t>Planificar y tener conocimiento de las diferencias de aprendizaje de alumnos, teniendo en cuenta los distintos estilos de aprendizaje.</w:t>
+      </w:r>
+    </w:p>
+    <w:p>
+      <w:pPr>
+        <w:pStyle w:val="Prrafodelista"/>
+        <w:numPr>
+          <w:ilvl w:val="0"/>
+          <w:numId w:val="31"/>
+        </w:numPr>
+      </w:pPr>
+      <w:r>
+        <w:t>Conocer las culturas de uso de los dispositivos por parte de los alumnos</w:t>
+      </w:r>
+    </w:p>
+    <w:p>
+      <w:pPr>
+        <w:pStyle w:val="Prrafodelista"/>
+        <w:numPr>
+          <w:ilvl w:val="0"/>
+          <w:numId w:val="31"/>
+        </w:numPr>
+      </w:pPr>
+      <w:r>
+        <w:t>Mantener las sesiones y ejercicios con duración limitada y corta. Es mejor dividir las actividades o tareas largas en otras más pequeñas.</w:t>
+      </w:r>
+    </w:p>
+    <w:p>
+      <w:pPr>
+        <w:pStyle w:val="Prrafodelista"/>
+        <w:numPr>
+          <w:ilvl w:val="0"/>
+          <w:numId w:val="31"/>
+        </w:numPr>
+      </w:pPr>
+      <w:r>
+        <w:t>Permitir que el aprendizaje del lenguaje se adapte a las tecnologías y entornos del momento. Hay que tener en cuenta que si los alumnos tienen intención de utilizar el dispositivo en momentos donde es difícil incorporar audios o vídeos, las actividades deberían de adaptarse al entorno.</w:t>
+      </w:r>
+    </w:p>
+    <w:p>
+      <w:pPr>
+        <w:pStyle w:val="Prrafodelista"/>
+        <w:numPr>
+          <w:ilvl w:val="0"/>
+          <w:numId w:val="31"/>
+        </w:numPr>
+      </w:pPr>
+      <w:r>
+        <w:t>Algunos, probablemente la mayoría de los alumnos necesitarán un pequeño entrenamiento en el uso de los dispositivos móviles y aplicaciones.</w:t>
+      </w:r>
+    </w:p>
+    <w:p>
+      <w:pPr>
+        <w:pStyle w:val="Prrafodelista"/>
+        <w:numPr>
+          <w:ilvl w:val="0"/>
+          <w:numId w:val="31"/>
+        </w:numPr>
+      </w:pPr>
+      <w:r>
+        <w:t>En las clases es necesario proveer y dar cabida a múltiples actores</w:t>
+      </w:r>
+      <w:bookmarkStart w:id="14" w:name="_GoBack"/>
+      <w:bookmarkEnd w:id="14"/>
+      <w:r>
+        <w:t>, realizando una adecuada preparación y motivar tanto a los alumnos como al profesorado</w:t>
+      </w:r>
+    </w:p>
+    <w:p/>
     <w:p>
       <w:pPr>
         <w:pStyle w:val="Ttulo3"/>
       </w:pPr>
-      <w:bookmarkStart w:id="14" w:name="_Toc473644688"/>
+      <w:bookmarkStart w:id="15" w:name="_Toc473644688"/>
       <w:r>
         <w:t>Tecnologías empleadas</w:t>
       </w:r>
-      <w:bookmarkEnd w:id="14"/>
+      <w:bookmarkEnd w:id="15"/>
     </w:p>
     <w:p>
       <w:r>
@@ -5457,11 +5692,11 @@
       <w:pPr>
         <w:pStyle w:val="Ttulo2"/>
       </w:pPr>
-      <w:bookmarkStart w:id="15" w:name="_Toc473644689"/>
+      <w:bookmarkStart w:id="16" w:name="_Toc473644689"/>
       <w:r>
         <w:t>Node.js</w:t>
       </w:r>
-      <w:bookmarkEnd w:id="15"/>
+      <w:bookmarkEnd w:id="16"/>
     </w:p>
     <w:p>
       <w:r>
@@ -5472,31 +5707,31 @@
       <w:pPr>
         <w:pStyle w:val="Ttulo3"/>
       </w:pPr>
-      <w:bookmarkStart w:id="16" w:name="_Toc473644690"/>
+      <w:bookmarkStart w:id="17" w:name="_Toc473644690"/>
       <w:r>
         <w:t>Característica 1</w:t>
       </w:r>
-      <w:bookmarkEnd w:id="16"/>
+      <w:bookmarkEnd w:id="17"/>
     </w:p>
     <w:p>
       <w:pPr>
         <w:pStyle w:val="Ttulo3"/>
       </w:pPr>
-      <w:bookmarkStart w:id="17" w:name="_Toc473644691"/>
+      <w:bookmarkStart w:id="18" w:name="_Toc473644691"/>
       <w:r>
         <w:t>Característica 2</w:t>
       </w:r>
-      <w:bookmarkEnd w:id="17"/>
+      <w:bookmarkEnd w:id="18"/>
     </w:p>
     <w:p>
       <w:pPr>
         <w:pStyle w:val="Ttulo2"/>
       </w:pPr>
-      <w:bookmarkStart w:id="18" w:name="_Toc473644692"/>
+      <w:bookmarkStart w:id="19" w:name="_Toc473644692"/>
       <w:r>
         <w:t>Express.js</w:t>
       </w:r>
-      <w:bookmarkEnd w:id="18"/>
+      <w:bookmarkEnd w:id="19"/>
     </w:p>
     <w:p>
       <w:r>
@@ -5903,11 +6138,11 @@
       <w:pPr>
         <w:pStyle w:val="Ttulo2"/>
       </w:pPr>
-      <w:bookmarkStart w:id="19" w:name="_Toc473644693"/>
+      <w:bookmarkStart w:id="20" w:name="_Toc473644693"/>
       <w:r>
         <w:t>MongoDB</w:t>
       </w:r>
-      <w:bookmarkEnd w:id="19"/>
+      <w:bookmarkEnd w:id="20"/>
     </w:p>
     <w:p>
       <w:r>
@@ -5951,11 +6186,11 @@
       <w:pPr>
         <w:pStyle w:val="Ttulo2"/>
       </w:pPr>
-      <w:bookmarkStart w:id="20" w:name="_Toc473644694"/>
+      <w:bookmarkStart w:id="21" w:name="_Toc473644694"/>
       <w:r>
         <w:t>Ionic</w:t>
       </w:r>
-      <w:bookmarkEnd w:id="20"/>
+      <w:bookmarkEnd w:id="21"/>
     </w:p>
     <w:p>
       <w:r>
@@ -6005,11 +6240,11 @@
       <w:pPr>
         <w:pStyle w:val="Ttulo2"/>
       </w:pPr>
-      <w:bookmarkStart w:id="21" w:name="_Toc473644695"/>
+      <w:bookmarkStart w:id="22" w:name="_Toc473644695"/>
       <w:r>
         <w:t>AngularJS</w:t>
       </w:r>
-      <w:bookmarkEnd w:id="21"/>
+      <w:bookmarkEnd w:id="22"/>
     </w:p>
     <w:p>
       <w:r>
@@ -6031,12 +6266,12 @@
       <w:pPr>
         <w:pStyle w:val="Ttulo2"/>
       </w:pPr>
-      <w:bookmarkStart w:id="22" w:name="_Toc473644696"/>
+      <w:bookmarkStart w:id="23" w:name="_Toc473644696"/>
       <w:proofErr w:type="spellStart"/>
       <w:r>
         <w:t>Cordova</w:t>
       </w:r>
-      <w:bookmarkEnd w:id="22"/>
+      <w:bookmarkEnd w:id="23"/>
       <w:proofErr w:type="spellEnd"/>
     </w:p>
     <w:p>
@@ -6073,22 +6308,22 @@
       <w:pPr>
         <w:pStyle w:val="Ttulo1"/>
       </w:pPr>
-      <w:bookmarkStart w:id="23" w:name="_Toc473644697"/>
+      <w:bookmarkStart w:id="24" w:name="_Toc473644697"/>
       <w:r>
         <w:lastRenderedPageBreak/>
         <w:t>Descripción del diseño y desarrollo realizados</w:t>
       </w:r>
-      <w:bookmarkEnd w:id="23"/>
+      <w:bookmarkEnd w:id="24"/>
     </w:p>
     <w:p>
       <w:pPr>
         <w:pStyle w:val="Ttulo2"/>
       </w:pPr>
-      <w:bookmarkStart w:id="24" w:name="_Toc473644698"/>
+      <w:bookmarkStart w:id="25" w:name="_Toc473644698"/>
       <w:r>
         <w:t>Modelos de datos en base de datos</w:t>
       </w:r>
-      <w:bookmarkEnd w:id="24"/>
+      <w:bookmarkEnd w:id="25"/>
     </w:p>
     <w:p>
       <w:r>
@@ -6119,11 +6354,11 @@
       <w:pPr>
         <w:pStyle w:val="Ttulo3"/>
       </w:pPr>
-      <w:bookmarkStart w:id="25" w:name="_Toc473644699"/>
+      <w:bookmarkStart w:id="26" w:name="_Toc473644699"/>
       <w:r>
         <w:t>Modelo de usuario</w:t>
       </w:r>
-      <w:bookmarkEnd w:id="25"/>
+      <w:bookmarkEnd w:id="26"/>
     </w:p>
     <w:p>
       <w:r>
@@ -6256,11 +6491,11 @@
       <w:pPr>
         <w:pStyle w:val="Ttulo3"/>
       </w:pPr>
-      <w:bookmarkStart w:id="26" w:name="_Toc473644700"/>
+      <w:bookmarkStart w:id="27" w:name="_Toc473644700"/>
       <w:r>
         <w:t>Modelo de pregunta</w:t>
       </w:r>
-      <w:bookmarkEnd w:id="26"/>
+      <w:bookmarkEnd w:id="27"/>
     </w:p>
     <w:p>
       <w:r>
@@ -6373,17 +6608,17 @@
       <w:pPr>
         <w:pStyle w:val="Ttulo2"/>
       </w:pPr>
-      <w:bookmarkStart w:id="27" w:name="_Toc473644701"/>
+      <w:bookmarkStart w:id="28" w:name="_Toc473644701"/>
       <w:r>
         <w:t>Software utilizado para el desarrollo</w:t>
       </w:r>
-      <w:bookmarkEnd w:id="27"/>
+      <w:bookmarkEnd w:id="28"/>
     </w:p>
     <w:p>
       <w:pPr>
         <w:pStyle w:val="Ttulo3"/>
       </w:pPr>
-      <w:bookmarkStart w:id="28" w:name="_Toc473644702"/>
+      <w:bookmarkStart w:id="29" w:name="_Toc473644702"/>
       <w:r>
         <w:t xml:space="preserve">GITHUB y </w:t>
       </w:r>
@@ -6391,7 +6626,7 @@
       <w:r>
         <w:t>SourceTree</w:t>
       </w:r>
-      <w:bookmarkEnd w:id="28"/>
+      <w:bookmarkEnd w:id="29"/>
       <w:proofErr w:type="spellEnd"/>
     </w:p>
     <w:p>
@@ -6433,11 +6668,11 @@
       <w:pPr>
         <w:pStyle w:val="Ttulo3"/>
       </w:pPr>
-      <w:bookmarkStart w:id="29" w:name="_Toc473644703"/>
+      <w:bookmarkStart w:id="30" w:name="_Toc473644703"/>
       <w:r>
         <w:t>Sublime Text 3</w:t>
       </w:r>
-      <w:bookmarkEnd w:id="29"/>
+      <w:bookmarkEnd w:id="30"/>
     </w:p>
     <w:p>
       <w:r>
@@ -6456,12 +6691,12 @@
       <w:pPr>
         <w:pStyle w:val="Ttulo3"/>
       </w:pPr>
-      <w:bookmarkStart w:id="30" w:name="_Toc473644704"/>
+      <w:bookmarkStart w:id="31" w:name="_Toc473644704"/>
       <w:proofErr w:type="spellStart"/>
       <w:r>
         <w:t>Robomongo</w:t>
       </w:r>
-      <w:bookmarkEnd w:id="30"/>
+      <w:bookmarkEnd w:id="31"/>
       <w:proofErr w:type="spellEnd"/>
     </w:p>
     <w:p>
@@ -6479,13 +6714,13 @@
       <w:pPr>
         <w:pStyle w:val="Ttulo3"/>
       </w:pPr>
-      <w:bookmarkStart w:id="31" w:name="_Toc473644705"/>
+      <w:bookmarkStart w:id="32" w:name="_Toc473644705"/>
       <w:proofErr w:type="spellStart"/>
       <w:r>
         <w:lastRenderedPageBreak/>
         <w:t>Postman</w:t>
       </w:r>
-      <w:bookmarkEnd w:id="31"/>
+      <w:bookmarkEnd w:id="32"/>
       <w:proofErr w:type="spellEnd"/>
     </w:p>
     <w:p>
@@ -6629,11 +6864,11 @@
       <w:pPr>
         <w:pStyle w:val="Ttulo2"/>
       </w:pPr>
-      <w:bookmarkStart w:id="32" w:name="_Toc473644706"/>
+      <w:bookmarkStart w:id="33" w:name="_Toc473644706"/>
       <w:r>
         <w:t>Medidas de seguridad</w:t>
       </w:r>
-      <w:bookmarkEnd w:id="32"/>
+      <w:bookmarkEnd w:id="33"/>
     </w:p>
     <w:p>
       <w:r>
@@ -6669,12 +6904,12 @@
       <w:pPr>
         <w:pStyle w:val="Ttulo3"/>
       </w:pPr>
-      <w:bookmarkStart w:id="33" w:name="_Toc473644707"/>
+      <w:bookmarkStart w:id="34" w:name="_Toc473644707"/>
       <w:r>
         <w:lastRenderedPageBreak/>
         <w:t>Archivo de configuración</w:t>
       </w:r>
-      <w:bookmarkEnd w:id="33"/>
+      <w:bookmarkEnd w:id="34"/>
       <w:r>
         <w:t xml:space="preserve"> </w:t>
       </w:r>
@@ -6789,11 +7024,11 @@
       <w:pPr>
         <w:pStyle w:val="Ttulo3"/>
       </w:pPr>
-      <w:bookmarkStart w:id="34" w:name="_Toc473644708"/>
+      <w:bookmarkStart w:id="35" w:name="_Toc473644708"/>
       <w:r>
         <w:t>Registro en la aplicación</w:t>
       </w:r>
-      <w:bookmarkEnd w:id="34"/>
+      <w:bookmarkEnd w:id="35"/>
     </w:p>
     <w:p>
       <w:r>
@@ -6824,7 +7059,7 @@
       <w:pPr>
         <w:pStyle w:val="Ttulo3"/>
       </w:pPr>
-      <w:bookmarkStart w:id="35" w:name="_Toc473644709"/>
+      <w:bookmarkStart w:id="36" w:name="_Toc473644709"/>
       <w:proofErr w:type="spellStart"/>
       <w:r>
         <w:t>Token</w:t>
@@ -6833,7 +7068,7 @@
       <w:r>
         <w:t xml:space="preserve"> de acceso</w:t>
       </w:r>
-      <w:bookmarkEnd w:id="35"/>
+      <w:bookmarkEnd w:id="36"/>
     </w:p>
     <w:p>
       <w:r>
@@ -7037,11 +7272,11 @@
       <w:pPr>
         <w:pStyle w:val="Ttulo3"/>
       </w:pPr>
-      <w:bookmarkStart w:id="36" w:name="_Toc473644710"/>
+      <w:bookmarkStart w:id="37" w:name="_Toc473644710"/>
       <w:r>
         <w:t>Autenticación</w:t>
       </w:r>
-      <w:bookmarkEnd w:id="36"/>
+      <w:bookmarkEnd w:id="37"/>
     </w:p>
     <w:p>
       <w:r>
@@ -7159,11 +7394,11 @@
       <w:pPr>
         <w:pStyle w:val="Ttulo2"/>
       </w:pPr>
-      <w:bookmarkStart w:id="37" w:name="_Toc473644711"/>
+      <w:bookmarkStart w:id="38" w:name="_Toc473644711"/>
       <w:r>
         <w:t>Funcionalidades de la aplicación</w:t>
       </w:r>
-      <w:bookmarkEnd w:id="37"/>
+      <w:bookmarkEnd w:id="38"/>
     </w:p>
     <w:p>
       <w:r>
@@ -7270,11 +7505,11 @@
       <w:pPr>
         <w:pStyle w:val="Ttulo3"/>
       </w:pPr>
-      <w:bookmarkStart w:id="38" w:name="_Toc473644712"/>
+      <w:bookmarkStart w:id="39" w:name="_Toc473644712"/>
       <w:r>
         <w:t>Autenticación</w:t>
       </w:r>
-      <w:bookmarkEnd w:id="38"/>
+      <w:bookmarkEnd w:id="39"/>
     </w:p>
     <w:p>
       <w:r>
@@ -7707,11 +7942,11 @@
       <w:pPr>
         <w:pStyle w:val="Ttulo3"/>
       </w:pPr>
-      <w:bookmarkStart w:id="39" w:name="_Toc473644713"/>
+      <w:bookmarkStart w:id="40" w:name="_Toc473644713"/>
       <w:r>
         <w:t>Administración</w:t>
       </w:r>
-      <w:bookmarkEnd w:id="39"/>
+      <w:bookmarkEnd w:id="40"/>
     </w:p>
     <w:p>
       <w:r>
@@ -8947,11 +9182,11 @@
       <w:pPr>
         <w:pStyle w:val="Ttulo3"/>
       </w:pPr>
-      <w:bookmarkStart w:id="40" w:name="_Toc473644714"/>
+      <w:bookmarkStart w:id="41" w:name="_Toc473644714"/>
       <w:r>
         <w:t>Test</w:t>
       </w:r>
-      <w:bookmarkEnd w:id="40"/>
+      <w:bookmarkEnd w:id="41"/>
     </w:p>
     <w:p>
       <w:r>
@@ -9326,11 +9561,11 @@
       <w:pPr>
         <w:pStyle w:val="Ttulo3"/>
       </w:pPr>
-      <w:bookmarkStart w:id="41" w:name="_Toc473644715"/>
+      <w:bookmarkStart w:id="42" w:name="_Toc473644715"/>
       <w:r>
         <w:t>Ranking</w:t>
       </w:r>
-      <w:bookmarkEnd w:id="41"/>
+      <w:bookmarkEnd w:id="42"/>
     </w:p>
     <w:p>
       <w:r>
@@ -9350,8 +9585,6 @@
       <w:r>
         <w:t>El rango de la puntuación es de -100 a 100 puntos.</w:t>
       </w:r>
-      <w:bookmarkStart w:id="42" w:name="_GoBack"/>
-      <w:bookmarkEnd w:id="42"/>
     </w:p>
     <w:p>
       <w:r>
@@ -10068,7 +10301,7 @@
       <w:rPr>
         <w:noProof/>
       </w:rPr>
-      <w:t>30</w:t>
+      <w:t>14</w:t>
     </w:r>
     <w:r>
       <w:fldChar w:fldCharType="end"/>
@@ -10097,7 +10330,7 @@
       <w:rPr>
         <w:noProof/>
       </w:rPr>
-      <w:t>31</w:t>
+      <w:t>13</w:t>
     </w:r>
     <w:r>
       <w:fldChar w:fldCharType="end"/>
@@ -13317,6 +13550,92 @@
       <w:rPr>
         <w:rFonts w:ascii="Wingdings" w:hAnsi="Wingdings" w:hint="default"/>
       </w:rPr>
+    </w:lvl>
+  </w:abstractNum>
+  <w:abstractNum w:abstractNumId="30" w15:restartNumberingAfterBreak="0">
+    <w:nsid w:val="7EDA54CA"/>
+    <w:multiLevelType w:val="hybridMultilevel"/>
+    <w:tmpl w:val="295AC682"/>
+    <w:lvl w:ilvl="0" w:tplc="0809000F">
+      <w:start w:val="1"/>
+      <w:numFmt w:val="decimal"/>
+      <w:lvlText w:val="%1."/>
+      <w:lvlJc w:val="left"/>
+      <w:pPr>
+        <w:ind w:left="720" w:hanging="360"/>
+      </w:pPr>
+    </w:lvl>
+    <w:lvl w:ilvl="1" w:tplc="08090019" w:tentative="1">
+      <w:start w:val="1"/>
+      <w:numFmt w:val="lowerLetter"/>
+      <w:lvlText w:val="%2."/>
+      <w:lvlJc w:val="left"/>
+      <w:pPr>
+        <w:ind w:left="1440" w:hanging="360"/>
+      </w:pPr>
+    </w:lvl>
+    <w:lvl w:ilvl="2" w:tplc="0809001B" w:tentative="1">
+      <w:start w:val="1"/>
+      <w:numFmt w:val="lowerRoman"/>
+      <w:lvlText w:val="%3."/>
+      <w:lvlJc w:val="right"/>
+      <w:pPr>
+        <w:ind w:left="2160" w:hanging="180"/>
+      </w:pPr>
+    </w:lvl>
+    <w:lvl w:ilvl="3" w:tplc="0809000F" w:tentative="1">
+      <w:start w:val="1"/>
+      <w:numFmt w:val="decimal"/>
+      <w:lvlText w:val="%4."/>
+      <w:lvlJc w:val="left"/>
+      <w:pPr>
+        <w:ind w:left="2880" w:hanging="360"/>
+      </w:pPr>
+    </w:lvl>
+    <w:lvl w:ilvl="4" w:tplc="08090019" w:tentative="1">
+      <w:start w:val="1"/>
+      <w:numFmt w:val="lowerLetter"/>
+      <w:lvlText w:val="%5."/>
+      <w:lvlJc w:val="left"/>
+      <w:pPr>
+        <w:ind w:left="3600" w:hanging="360"/>
+      </w:pPr>
+    </w:lvl>
+    <w:lvl w:ilvl="5" w:tplc="0809001B" w:tentative="1">
+      <w:start w:val="1"/>
+      <w:numFmt w:val="lowerRoman"/>
+      <w:lvlText w:val="%6."/>
+      <w:lvlJc w:val="right"/>
+      <w:pPr>
+        <w:ind w:left="4320" w:hanging="180"/>
+      </w:pPr>
+    </w:lvl>
+    <w:lvl w:ilvl="6" w:tplc="0809000F" w:tentative="1">
+      <w:start w:val="1"/>
+      <w:numFmt w:val="decimal"/>
+      <w:lvlText w:val="%7."/>
+      <w:lvlJc w:val="left"/>
+      <w:pPr>
+        <w:ind w:left="5040" w:hanging="360"/>
+      </w:pPr>
+    </w:lvl>
+    <w:lvl w:ilvl="7" w:tplc="08090019" w:tentative="1">
+      <w:start w:val="1"/>
+      <w:numFmt w:val="lowerLetter"/>
+      <w:lvlText w:val="%8."/>
+      <w:lvlJc w:val="left"/>
+      <w:pPr>
+        <w:ind w:left="5760" w:hanging="360"/>
+      </w:pPr>
+    </w:lvl>
+    <w:lvl w:ilvl="8" w:tplc="0809001B" w:tentative="1">
+      <w:start w:val="1"/>
+      <w:numFmt w:val="lowerRoman"/>
+      <w:lvlText w:val="%9."/>
+      <w:lvlJc w:val="right"/>
+      <w:pPr>
+        <w:ind w:left="6480" w:hanging="180"/>
+      </w:pPr>
     </w:lvl>
   </w:abstractNum>
   <w:num w:numId="1">
@@ -13408,6 +13727,9 @@
   </w:num>
   <w:num w:numId="30">
     <w:abstractNumId w:val="3"/>
+  </w:num>
+  <w:num w:numId="31">
+    <w:abstractNumId w:val="30"/>
   </w:num>
 </w:numbering>
 </file>
@@ -15396,7 +15718,7 @@
 </file>
 
 <file path=customXml/itemProps1.xml><?xml version="1.0" encoding="utf-8"?>
-<ds:datastoreItem xmlns:ds="http://schemas.openxmlformats.org/officeDocument/2006/customXml" ds:itemID="{1A9A2136-E0E1-477D-AF4A-A87403FA7E75}">
+<ds:datastoreItem xmlns:ds="http://schemas.openxmlformats.org/officeDocument/2006/customXml" ds:itemID="{9555A02B-DA4D-40A0-9232-D203359E740E}">
   <ds:schemaRefs>
     <ds:schemaRef ds:uri="http://schemas.openxmlformats.org/officeDocument/2006/bibliography"/>
   </ds:schemaRefs>

</xml_diff>